<commit_message>
adding  thumbnails, adjusting CSS
</commit_message>
<xml_diff>
--- a/Sarah_Vujcich_Resume.docx
+++ b/Sarah_Vujcich_Resume.docx
@@ -283,25 +283,7 @@
           <w:sz w:val="22"/>
           <w:szCs w:val="22"/>
         </w:rPr>
-        <w:t>[</w:t>
-      </w:r>
-      <w:r>
-        <w:rPr>
-          <w:rFonts w:ascii="Inter" w:eastAsia="Inter" w:hAnsi="Inter" w:cs="Inter"/>
-          <w:i/>
-          <w:sz w:val="22"/>
-          <w:szCs w:val="22"/>
-        </w:rPr>
-        <w:t>Under Construction</w:t>
-      </w:r>
-      <w:r>
-        <w:rPr>
-          <w:rFonts w:ascii="Inter" w:eastAsia="Inter" w:hAnsi="Inter" w:cs="Inter"/>
-          <w:i/>
-          <w:sz w:val="22"/>
-          <w:szCs w:val="22"/>
-        </w:rPr>
-        <w:t>]</w:t>
+        <w:t>https://svujcich.github.io/Portfolio/</w:t>
       </w:r>
     </w:p>
     <w:p>
@@ -636,16 +618,7 @@
           <w:sz w:val="22"/>
           <w:szCs w:val="22"/>
         </w:rPr>
-        <w:t>consistently</w:t>
-      </w:r>
-      <w:r>
-        <w:rPr>
-          <w:rFonts w:ascii="Inter" w:eastAsia="Inter" w:hAnsi="Inter" w:cs="Inter"/>
-          <w:color w:val="000000"/>
-          <w:sz w:val="22"/>
-          <w:szCs w:val="22"/>
-        </w:rPr>
-        <w:t xml:space="preserve"> </w:t>
+        <w:t xml:space="preserve">consistently </w:t>
       </w:r>
       <w:r>
         <w:rPr>

</xml_diff>

<commit_message>
Adding javascript project to resume
</commit_message>
<xml_diff>
--- a/Sarah_Vujcich_Resume.docx
+++ b/Sarah_Vujcich_Resume.docx
@@ -170,24 +170,35 @@
         </w:rPr>
         <w:t xml:space="preserve">: </w:t>
       </w:r>
-      <w:r>
-        <w:rPr>
-          <w:rFonts w:ascii="Inter" w:eastAsia="Inter" w:hAnsi="Inter" w:cs="Inter"/>
-          <w:i/>
-          <w:sz w:val="22"/>
-          <w:szCs w:val="22"/>
-        </w:rPr>
-        <w:t>https://www.linkedin.com/in/sarah-vujcich</w:t>
-      </w:r>
-      <w:r>
-        <w:rPr>
-          <w:rFonts w:ascii="Inter" w:eastAsia="Inter" w:hAnsi="Inter" w:cs="Inter"/>
-          <w:color w:val="4A86E8"/>
-          <w:sz w:val="22"/>
-          <w:szCs w:val="22"/>
-        </w:rPr>
-        <w:t xml:space="preserve"> </w:t>
-      </w:r>
+      <w:hyperlink r:id="rId8" w:history="1">
+        <w:r>
+          <w:rPr>
+            <w:rStyle w:val="Hyperlink"/>
+            <w:rFonts w:ascii="Inter" w:eastAsia="Inter" w:hAnsi="Inter" w:cs="Inter"/>
+            <w:sz w:val="22"/>
+            <w:szCs w:val="22"/>
+          </w:rPr>
+          <w:t>https://www.linkedin.com/in/sara</w:t>
+        </w:r>
+        <w:r>
+          <w:rPr>
+            <w:rStyle w:val="Hyperlink"/>
+            <w:rFonts w:ascii="Inter" w:eastAsia="Inter" w:hAnsi="Inter" w:cs="Inter"/>
+            <w:sz w:val="22"/>
+            <w:szCs w:val="22"/>
+          </w:rPr>
+          <w:t>h</w:t>
+        </w:r>
+        <w:r>
+          <w:rPr>
+            <w:rStyle w:val="Hyperlink"/>
+            <w:rFonts w:ascii="Inter" w:eastAsia="Inter" w:hAnsi="Inter" w:cs="Inter"/>
+            <w:sz w:val="22"/>
+            <w:szCs w:val="22"/>
+          </w:rPr>
+          <w:t>-vujcich</w:t>
+        </w:r>
+      </w:hyperlink>
     </w:p>
     <w:p>
       <w:pPr>
@@ -229,15 +240,38 @@
         </w:rPr>
         <w:t xml:space="preserve"> </w:t>
       </w:r>
-      <w:r>
-        <w:rPr>
-          <w:rFonts w:ascii="Inter" w:eastAsia="Inter" w:hAnsi="Inter" w:cs="Inter"/>
-          <w:i/>
-          <w:sz w:val="22"/>
-          <w:szCs w:val="22"/>
-        </w:rPr>
-        <w:t>https://github.com/svujcich</w:t>
-      </w:r>
+      <w:hyperlink r:id="rId9" w:history="1">
+        <w:r>
+          <w:rPr>
+            <w:rStyle w:val="Hyperlink"/>
+            <w:rFonts w:ascii="Inter" w:eastAsia="Inter" w:hAnsi="Inter" w:cs="Inter"/>
+            <w:i/>
+            <w:sz w:val="22"/>
+            <w:szCs w:val="22"/>
+          </w:rPr>
+          <w:t>https://github.com/sv</w:t>
+        </w:r>
+        <w:r>
+          <w:rPr>
+            <w:rStyle w:val="Hyperlink"/>
+            <w:rFonts w:ascii="Inter" w:eastAsia="Inter" w:hAnsi="Inter" w:cs="Inter"/>
+            <w:i/>
+            <w:sz w:val="22"/>
+            <w:szCs w:val="22"/>
+          </w:rPr>
+          <w:t>u</w:t>
+        </w:r>
+        <w:r>
+          <w:rPr>
+            <w:rStyle w:val="Hyperlink"/>
+            <w:rFonts w:ascii="Inter" w:eastAsia="Inter" w:hAnsi="Inter" w:cs="Inter"/>
+            <w:i/>
+            <w:sz w:val="22"/>
+            <w:szCs w:val="22"/>
+          </w:rPr>
+          <w:t>jcich</w:t>
+        </w:r>
+      </w:hyperlink>
     </w:p>
     <w:p>
       <w:pPr>
@@ -276,15 +310,35 @@
         </w:rPr>
         <w:t xml:space="preserve"> </w:t>
       </w:r>
-      <w:r>
-        <w:rPr>
-          <w:rFonts w:ascii="Inter" w:eastAsia="Inter" w:hAnsi="Inter" w:cs="Inter"/>
-          <w:color w:val="4A86E8"/>
-          <w:sz w:val="22"/>
-          <w:szCs w:val="22"/>
-        </w:rPr>
-        <w:t>https://svujcich.github.io/Portfolio/</w:t>
-      </w:r>
+      <w:hyperlink r:id="rId10" w:history="1">
+        <w:r>
+          <w:rPr>
+            <w:rStyle w:val="Hyperlink"/>
+            <w:rFonts w:ascii="Inter" w:eastAsia="Inter" w:hAnsi="Inter" w:cs="Inter"/>
+            <w:sz w:val="22"/>
+            <w:szCs w:val="22"/>
+          </w:rPr>
+          <w:t>https://svujcich.github.io/P</w:t>
+        </w:r>
+        <w:r>
+          <w:rPr>
+            <w:rStyle w:val="Hyperlink"/>
+            <w:rFonts w:ascii="Inter" w:eastAsia="Inter" w:hAnsi="Inter" w:cs="Inter"/>
+            <w:sz w:val="22"/>
+            <w:szCs w:val="22"/>
+          </w:rPr>
+          <w:t>o</w:t>
+        </w:r>
+        <w:r>
+          <w:rPr>
+            <w:rStyle w:val="Hyperlink"/>
+            <w:rFonts w:ascii="Inter" w:eastAsia="Inter" w:hAnsi="Inter" w:cs="Inter"/>
+            <w:sz w:val="22"/>
+            <w:szCs w:val="22"/>
+          </w:rPr>
+          <w:t>rtfolio/</w:t>
+        </w:r>
+      </w:hyperlink>
     </w:p>
     <w:p>
       <w:pPr>
@@ -827,6 +881,26 @@
         </w:rPr>
         <w:t>strong and versatile team member.</w:t>
       </w:r>
+    </w:p>
+    <w:p>
+      <w:pPr>
+        <w:rPr>
+          <w:rFonts w:ascii="Inter" w:eastAsia="Inter" w:hAnsi="Inter" w:cs="Inter"/>
+          <w:color w:val="000000"/>
+          <w:sz w:val="22"/>
+          <w:szCs w:val="22"/>
+        </w:rPr>
+      </w:pPr>
+    </w:p>
+    <w:p>
+      <w:pPr>
+        <w:rPr>
+          <w:rFonts w:ascii="Inter" w:eastAsia="Inter" w:hAnsi="Inter" w:cs="Inter"/>
+          <w:color w:val="000000"/>
+          <w:sz w:val="22"/>
+          <w:szCs w:val="22"/>
+        </w:rPr>
+      </w:pPr>
     </w:p>
     <w:p>
       <w:pPr>
@@ -874,6 +948,74 @@
           <w:szCs w:val="22"/>
           <w:highlight w:val="white"/>
         </w:rPr>
+        <w:t xml:space="preserve">Languages: </w:t>
+      </w:r>
+      <w:r>
+        <w:rPr>
+          <w:rFonts w:ascii="Inter" w:eastAsia="Inter" w:hAnsi="Inter" w:cs="Inter"/>
+          <w:bCs/>
+          <w:color w:val="000000"/>
+          <w:sz w:val="22"/>
+          <w:szCs w:val="22"/>
+          <w:highlight w:val="white"/>
+        </w:rPr>
+        <w:t xml:space="preserve">Python, </w:t>
+      </w:r>
+      <w:proofErr w:type="spellStart"/>
+      <w:r>
+        <w:rPr>
+          <w:rFonts w:ascii="Inter" w:eastAsia="Inter" w:hAnsi="Inter" w:cs="Inter"/>
+          <w:bCs/>
+          <w:color w:val="000000"/>
+          <w:sz w:val="22"/>
+          <w:szCs w:val="22"/>
+          <w:highlight w:val="white"/>
+        </w:rPr>
+        <w:t>Javascript</w:t>
+      </w:r>
+      <w:proofErr w:type="spellEnd"/>
+      <w:r>
+        <w:rPr>
+          <w:rFonts w:ascii="Inter" w:eastAsia="Inter" w:hAnsi="Inter" w:cs="Inter"/>
+          <w:bCs/>
+          <w:color w:val="000000"/>
+          <w:sz w:val="22"/>
+          <w:szCs w:val="22"/>
+          <w:highlight w:val="white"/>
+        </w:rPr>
+        <w:t>, V</w:t>
+      </w:r>
+      <w:r>
+        <w:rPr>
+          <w:rFonts w:ascii="Inter" w:eastAsia="Inter" w:hAnsi="Inter" w:cs="Inter"/>
+          <w:bCs/>
+          <w:color w:val="000000"/>
+          <w:sz w:val="22"/>
+          <w:szCs w:val="22"/>
+          <w:highlight w:val="white"/>
+        </w:rPr>
+        <w:t>BA</w:t>
+      </w:r>
+    </w:p>
+    <w:p>
+      <w:pPr>
+        <w:rPr>
+          <w:rFonts w:ascii="Inter" w:eastAsia="Inter" w:hAnsi="Inter" w:cs="Inter"/>
+          <w:bCs/>
+          <w:color w:val="000000"/>
+          <w:sz w:val="22"/>
+          <w:szCs w:val="22"/>
+        </w:rPr>
+      </w:pPr>
+      <w:r>
+        <w:rPr>
+          <w:rFonts w:ascii="Inter" w:eastAsia="Inter" w:hAnsi="Inter" w:cs="Inter"/>
+          <w:b/>
+          <w:color w:val="000000"/>
+          <w:sz w:val="22"/>
+          <w:szCs w:val="22"/>
+          <w:highlight w:val="white"/>
+        </w:rPr>
         <w:t>Tools:</w:t>
       </w:r>
       <w:r>
@@ -896,7 +1038,7 @@
           <w:szCs w:val="22"/>
           <w:highlight w:val="white"/>
         </w:rPr>
-        <w:t xml:space="preserve">Microsoft Excel, VBA, </w:t>
+        <w:t xml:space="preserve"> Git, </w:t>
       </w:r>
       <w:r>
         <w:rPr>
@@ -907,8 +1049,9 @@
           <w:szCs w:val="22"/>
           <w:highlight w:val="white"/>
         </w:rPr>
-        <w:t xml:space="preserve">Jupyter Notebook, </w:t>
-      </w:r>
+        <w:t xml:space="preserve">Pandas, </w:t>
+      </w:r>
+      <w:proofErr w:type="spellStart"/>
       <w:r>
         <w:rPr>
           <w:rFonts w:ascii="Inter" w:eastAsia="Inter" w:hAnsi="Inter" w:cs="Inter"/>
@@ -918,8 +1061,9 @@
           <w:szCs w:val="22"/>
           <w:highlight w:val="white"/>
         </w:rPr>
-        <w:t xml:space="preserve">VS Code, </w:t>
-      </w:r>
+        <w:t>Jupyter</w:t>
+      </w:r>
+      <w:proofErr w:type="spellEnd"/>
       <w:r>
         <w:rPr>
           <w:rFonts w:ascii="Inter" w:eastAsia="Inter" w:hAnsi="Inter" w:cs="Inter"/>
@@ -929,7 +1073,7 @@
           <w:szCs w:val="22"/>
           <w:highlight w:val="white"/>
         </w:rPr>
-        <w:t xml:space="preserve">Python, Pandas, </w:t>
+        <w:t xml:space="preserve"> Notebook, VS Code,</w:t>
       </w:r>
       <w:r>
         <w:rPr>
@@ -940,7 +1084,7 @@
           <w:szCs w:val="22"/>
           <w:highlight w:val="white"/>
         </w:rPr>
-        <w:t>JavaScript</w:t>
+        <w:t xml:space="preserve"> </w:t>
       </w:r>
       <w:r>
         <w:rPr>
@@ -951,8 +1095,9 @@
           <w:szCs w:val="22"/>
           <w:highlight w:val="white"/>
         </w:rPr>
-        <w:t>, Tableau</w:t>
-      </w:r>
+        <w:t xml:space="preserve">Microsoft Excel, </w:t>
+      </w:r>
+      <w:proofErr w:type="spellStart"/>
       <w:r>
         <w:rPr>
           <w:rFonts w:ascii="Inter" w:eastAsia="Inter" w:hAnsi="Inter" w:cs="Inter"/>
@@ -960,13 +1105,74 @@
           <w:color w:val="000000"/>
           <w:sz w:val="22"/>
           <w:szCs w:val="22"/>
+        </w:rPr>
+        <w:t>Mocrosoft</w:t>
+      </w:r>
+      <w:proofErr w:type="spellEnd"/>
+      <w:r>
+        <w:rPr>
+          <w:rFonts w:ascii="Inter" w:eastAsia="Inter" w:hAnsi="Inter" w:cs="Inter"/>
+          <w:bCs/>
+          <w:color w:val="000000"/>
+          <w:sz w:val="22"/>
+          <w:szCs w:val="22"/>
+        </w:rPr>
+        <w:t xml:space="preserve"> Outlook, </w:t>
+      </w:r>
+      <w:r>
+        <w:rPr>
+          <w:rFonts w:ascii="Inter" w:eastAsia="Inter" w:hAnsi="Inter" w:cs="Inter"/>
+          <w:bCs/>
+          <w:color w:val="000000"/>
+          <w:sz w:val="22"/>
+          <w:szCs w:val="22"/>
           <w:highlight w:val="white"/>
         </w:rPr>
+        <w:t xml:space="preserve">Tableau, </w:t>
+      </w:r>
+      <w:r>
+        <w:rPr>
+          <w:rFonts w:ascii="Inter" w:eastAsia="Inter" w:hAnsi="Inter" w:cs="Inter"/>
+          <w:bCs/>
+          <w:color w:val="000000"/>
+          <w:sz w:val="22"/>
+          <w:szCs w:val="22"/>
+        </w:rPr>
+        <w:t>Power BI</w:t>
+      </w:r>
+    </w:p>
+    <w:p>
+      <w:pPr>
+        <w:rPr>
+          <w:rFonts w:ascii="Inter" w:eastAsia="Inter" w:hAnsi="Inter" w:cs="Inter"/>
+          <w:bCs/>
+          <w:color w:val="000000"/>
+          <w:sz w:val="22"/>
+          <w:szCs w:val="22"/>
+        </w:rPr>
+      </w:pPr>
+      <w:r>
+        <w:rPr>
+          <w:rFonts w:ascii="Inter" w:eastAsia="Inter" w:hAnsi="Inter" w:cs="Inter"/>
+          <w:b/>
+          <w:color w:val="000000"/>
+          <w:sz w:val="22"/>
+          <w:szCs w:val="22"/>
+          <w:highlight w:val="white"/>
+        </w:rPr>
+        <w:t>Databases:</w:t>
+      </w:r>
+      <w:r>
+        <w:rPr>
+          <w:rFonts w:ascii="Inter" w:eastAsia="Inter" w:hAnsi="Inter" w:cs="Inter"/>
+          <w:b/>
+          <w:color w:val="000000"/>
+          <w:sz w:val="22"/>
+          <w:szCs w:val="22"/>
+        </w:rPr>
         <w:t xml:space="preserve"> </w:t>
       </w:r>
-    </w:p>
-    <w:p>
-      <w:pPr>
+      <w:r>
         <w:rPr>
           <w:rFonts w:ascii="Inter" w:eastAsia="Inter" w:hAnsi="Inter" w:cs="Inter"/>
           <w:bCs/>
@@ -974,27 +1180,7 @@
           <w:sz w:val="22"/>
           <w:szCs w:val="22"/>
         </w:rPr>
-      </w:pPr>
-      <w:r>
-        <w:rPr>
-          <w:rFonts w:ascii="Inter" w:eastAsia="Inter" w:hAnsi="Inter" w:cs="Inter"/>
-          <w:b/>
-          <w:color w:val="000000"/>
-          <w:sz w:val="22"/>
-          <w:szCs w:val="22"/>
-          <w:highlight w:val="white"/>
-        </w:rPr>
-        <w:t>Databases:</w:t>
-      </w:r>
-      <w:r>
-        <w:rPr>
-          <w:rFonts w:ascii="Inter" w:eastAsia="Inter" w:hAnsi="Inter" w:cs="Inter"/>
-          <w:b/>
-          <w:color w:val="000000"/>
-          <w:sz w:val="22"/>
-          <w:szCs w:val="22"/>
-        </w:rPr>
-        <w:t xml:space="preserve"> </w:t>
+        <w:t>SQL</w:t>
       </w:r>
       <w:r>
         <w:rPr>
@@ -1004,7 +1190,7 @@
           <w:sz w:val="22"/>
           <w:szCs w:val="22"/>
         </w:rPr>
-        <w:t xml:space="preserve">SQL, </w:t>
+        <w:t xml:space="preserve"> (</w:t>
       </w:r>
       <w:r>
         <w:rPr>
@@ -1014,6 +1200,36 @@
           <w:sz w:val="22"/>
           <w:szCs w:val="22"/>
         </w:rPr>
+        <w:t>PG Admin</w:t>
+      </w:r>
+      <w:r>
+        <w:rPr>
+          <w:rFonts w:ascii="Inter" w:eastAsia="Inter" w:hAnsi="Inter" w:cs="Inter"/>
+          <w:bCs/>
+          <w:color w:val="000000"/>
+          <w:sz w:val="22"/>
+          <w:szCs w:val="22"/>
+        </w:rPr>
+        <w:t>)</w:t>
+      </w:r>
+      <w:r>
+        <w:rPr>
+          <w:rFonts w:ascii="Inter" w:eastAsia="Inter" w:hAnsi="Inter" w:cs="Inter"/>
+          <w:bCs/>
+          <w:color w:val="000000"/>
+          <w:sz w:val="22"/>
+          <w:szCs w:val="22"/>
+        </w:rPr>
+        <w:t xml:space="preserve">, </w:t>
+      </w:r>
+      <w:r>
+        <w:rPr>
+          <w:rFonts w:ascii="Inter" w:eastAsia="Inter" w:hAnsi="Inter" w:cs="Inter"/>
+          <w:bCs/>
+          <w:color w:val="000000"/>
+          <w:sz w:val="22"/>
+          <w:szCs w:val="22"/>
+        </w:rPr>
         <w:t xml:space="preserve">MongoDB, </w:t>
       </w:r>
       <w:r>
@@ -1036,6 +1252,24 @@
         </w:rPr>
         <w:t>, SAP</w:t>
       </w:r>
+    </w:p>
+    <w:p>
+      <w:pPr>
+        <w:rPr>
+          <w:rFonts w:ascii="Inter" w:eastAsia="Inter" w:hAnsi="Inter" w:cs="Inter"/>
+          <w:bCs/>
+          <w:smallCaps/>
+        </w:rPr>
+      </w:pPr>
+    </w:p>
+    <w:p>
+      <w:pPr>
+        <w:rPr>
+          <w:rFonts w:ascii="Inter" w:eastAsia="Inter" w:hAnsi="Inter" w:cs="Inter"/>
+          <w:bCs/>
+          <w:smallCaps/>
+        </w:rPr>
+      </w:pPr>
     </w:p>
     <w:p>
       <w:pPr>
@@ -1076,29 +1310,34 @@
       <w:pPr>
         <w:pStyle w:val="Heading3"/>
         <w:spacing w:after="80"/>
-        <w:jc w:val="center"/>
-        <w:rPr>
-          <w:rFonts w:ascii="Inter" w:eastAsia="Inter" w:hAnsi="Inter" w:cs="Inter"/>
-        </w:rPr>
-      </w:pPr>
-      <w:r>
-        <w:rPr>
-          <w:rFonts w:ascii="Inter" w:eastAsia="Inter" w:hAnsi="Inter" w:cs="Inter"/>
-        </w:rPr>
-        <w:t>Pewlett-Hackard Analysis</w:t>
-      </w:r>
-      <w:r>
-        <w:rPr>
-          <w:rFonts w:ascii="Inter" w:eastAsia="Inter" w:hAnsi="Inter" w:cs="Inter"/>
-        </w:rPr>
-        <w:t xml:space="preserve"> | </w:t>
-      </w:r>
-      <w:r>
-        <w:rPr>
-          <w:rFonts w:ascii="Inter" w:eastAsia="Inter" w:hAnsi="Inter" w:cs="Inter"/>
-        </w:rPr>
-        <w:t>https://github.com/svujcich/Pewlett-Hackard-Analysis</w:t>
-      </w:r>
+        <w:rPr>
+          <w:rFonts w:ascii="Inter" w:eastAsia="Inter" w:hAnsi="Inter" w:cs="Inter"/>
+        </w:rPr>
+      </w:pPr>
+      <w:r>
+        <w:rPr>
+          <w:rFonts w:ascii="Inter" w:eastAsia="Inter" w:hAnsi="Inter" w:cs="Inter"/>
+        </w:rPr>
+        <w:t xml:space="preserve">UFOs </w:t>
+      </w:r>
+      <w:r>
+        <w:rPr>
+          <w:rFonts w:ascii="Inter" w:eastAsia="Inter" w:hAnsi="Inter" w:cs="Inter"/>
+        </w:rPr>
+        <w:t xml:space="preserve">| </w:t>
+      </w:r>
+      <w:hyperlink r:id="rId11" w:history="1">
+        <w:r>
+          <w:rPr>
+            <w:rStyle w:val="Hyperlink"/>
+            <w:rFonts w:ascii="Roboto" w:hAnsi="Roboto"/>
+            <w:sz w:val="23"/>
+            <w:szCs w:val="23"/>
+            <w:shd w:val="clear" w:color="auto" w:fill="FFFFFF"/>
+          </w:rPr>
+          <w:t>https://github.com/svujcich/UFOs</w:t>
+        </w:r>
+      </w:hyperlink>
     </w:p>
     <w:p>
       <w:pPr>
@@ -1115,12 +1354,47 @@
       </w:pPr>
       <w:r>
         <w:rPr>
-          <w:rFonts w:ascii="Segoe UI" w:hAnsi="Segoe UI" w:cs="Segoe UI"/>
-          <w:sz w:val="21"/>
-          <w:szCs w:val="21"/>
-          <w:shd w:val="clear" w:color="auto" w:fill="FFFFFF"/>
-        </w:rPr>
-        <w:t xml:space="preserve">A project which uses SQL to analyze a database of 240,000 employee records to identify which positions will need to be filled as employees retire </w:t>
+          <w:rFonts w:ascii="Roboto" w:hAnsi="Roboto"/>
+          <w:color w:val="0D0D0D"/>
+          <w:sz w:val="23"/>
+          <w:szCs w:val="23"/>
+          <w:shd w:val="clear" w:color="auto" w:fill="FFFFFF"/>
+        </w:rPr>
+        <w:t xml:space="preserve">a </w:t>
+      </w:r>
+      <w:proofErr w:type="spellStart"/>
+      <w:r>
+        <w:rPr>
+          <w:rFonts w:ascii="Roboto" w:hAnsi="Roboto"/>
+          <w:b/>
+          <w:bCs/>
+          <w:color w:val="0D0D0D"/>
+          <w:sz w:val="23"/>
+          <w:szCs w:val="23"/>
+          <w:shd w:val="clear" w:color="auto" w:fill="FFFFFF"/>
+        </w:rPr>
+        <w:t>Javascript</w:t>
+      </w:r>
+      <w:proofErr w:type="spellEnd"/>
+      <w:r>
+        <w:rPr>
+          <w:rFonts w:ascii="Roboto" w:hAnsi="Roboto"/>
+          <w:color w:val="0D0D0D"/>
+          <w:sz w:val="23"/>
+          <w:szCs w:val="23"/>
+          <w:shd w:val="clear" w:color="auto" w:fill="FFFFFF"/>
+        </w:rPr>
+        <w:t xml:space="preserve"> project which utilizes a dynamic filter function, allowing the user to filter a table using multiple criteria.</w:t>
+      </w:r>
+      <w:r>
+        <w:rPr>
+          <w:rFonts w:ascii="Roboto" w:hAnsi="Roboto"/>
+          <w:color w:val="0D0D0D"/>
+          <w:sz w:val="23"/>
+          <w:szCs w:val="23"/>
+          <w:shd w:val="clear" w:color="auto" w:fill="FFFFFF"/>
+        </w:rPr>
+        <w:t xml:space="preserve"> </w:t>
       </w:r>
     </w:p>
     <w:p>
@@ -1129,121 +1403,92 @@
           <w:ilvl w:val="0"/>
           <w:numId w:val="10"/>
         </w:numPr>
-        <w:rPr>
-          <w:rFonts w:ascii="Inter" w:eastAsia="Inter" w:hAnsi="Inter" w:cs="Inter"/>
-          <w:b/>
+      </w:pPr>
+      <w:proofErr w:type="spellStart"/>
+      <w:r>
+        <w:rPr>
+          <w:rFonts w:ascii="Inter" w:eastAsia="Inter" w:hAnsi="Inter" w:cs="Inter"/>
           <w:i/>
           <w:color w:val="1D1C1D"/>
-        </w:rPr>
-      </w:pPr>
-      <w:r>
-        <w:rPr>
-          <w:rFonts w:ascii="Segoe UI" w:hAnsi="Segoe UI" w:cs="Segoe UI"/>
-          <w:sz w:val="21"/>
-          <w:szCs w:val="21"/>
-          <w:shd w:val="clear" w:color="auto" w:fill="FFFFFF"/>
-        </w:rPr>
-        <w:t>Use</w:t>
-      </w:r>
-      <w:r>
-        <w:rPr>
-          <w:rFonts w:ascii="Segoe UI" w:hAnsi="Segoe UI" w:cs="Segoe UI"/>
-          <w:sz w:val="21"/>
-          <w:szCs w:val="21"/>
-          <w:shd w:val="clear" w:color="auto" w:fill="FFFFFF"/>
-        </w:rPr>
-        <w:t>d</w:t>
-      </w:r>
-      <w:r>
-        <w:rPr>
-          <w:rFonts w:ascii="Segoe UI" w:hAnsi="Segoe UI" w:cs="Segoe UI"/>
-          <w:sz w:val="21"/>
-          <w:szCs w:val="21"/>
-          <w:shd w:val="clear" w:color="auto" w:fill="FFFFFF"/>
-        </w:rPr>
-        <w:t xml:space="preserve"> findings to make recommendations about a proposed mentorship program</w:t>
-      </w:r>
-      <w:r>
-        <w:rPr>
-          <w:rFonts w:ascii="Segoe UI" w:hAnsi="Segoe UI" w:cs="Segoe UI"/>
-          <w:sz w:val="21"/>
-          <w:szCs w:val="21"/>
-          <w:shd w:val="clear" w:color="auto" w:fill="FFFFFF"/>
-        </w:rPr>
-        <w:t xml:space="preserve"> </w:t>
-      </w:r>
-      <w:r>
-        <w:rPr>
-          <w:rFonts w:ascii="Segoe UI" w:hAnsi="Segoe UI" w:cs="Segoe UI"/>
-          <w:sz w:val="21"/>
-          <w:szCs w:val="21"/>
-          <w:shd w:val="clear" w:color="auto" w:fill="FFFFFF"/>
-        </w:rPr>
-        <w:t>to</w:t>
-      </w:r>
-      <w:r>
-        <w:rPr>
-          <w:rFonts w:ascii="Segoe UI" w:hAnsi="Segoe UI" w:cs="Segoe UI"/>
-          <w:sz w:val="21"/>
-          <w:szCs w:val="21"/>
-          <w:shd w:val="clear" w:color="auto" w:fill="FFFFFF"/>
-        </w:rPr>
-        <w:t xml:space="preserve"> respon</w:t>
-      </w:r>
-      <w:r>
-        <w:rPr>
-          <w:rFonts w:ascii="Segoe UI" w:hAnsi="Segoe UI" w:cs="Segoe UI"/>
-          <w:sz w:val="21"/>
-          <w:szCs w:val="21"/>
-          <w:shd w:val="clear" w:color="auto" w:fill="FFFFFF"/>
-        </w:rPr>
-        <w:t>d</w:t>
-      </w:r>
-      <w:r>
-        <w:rPr>
-          <w:rFonts w:ascii="Segoe UI" w:hAnsi="Segoe UI" w:cs="Segoe UI"/>
-          <w:sz w:val="21"/>
-          <w:szCs w:val="21"/>
-          <w:shd w:val="clear" w:color="auto" w:fill="FFFFFF"/>
-        </w:rPr>
-        <w:t xml:space="preserve"> to the volume anticipated </w:t>
-      </w:r>
-      <w:r>
-        <w:rPr>
-          <w:rFonts w:ascii="Segoe UI" w:hAnsi="Segoe UI" w:cs="Segoe UI"/>
-          <w:sz w:val="21"/>
-          <w:szCs w:val="21"/>
-          <w:shd w:val="clear" w:color="auto" w:fill="FFFFFF"/>
-        </w:rPr>
-        <w:t xml:space="preserve">vacancies </w:t>
-      </w:r>
-      <w:r>
-        <w:rPr>
-          <w:rFonts w:ascii="Segoe UI" w:hAnsi="Segoe UI" w:cs="Segoe UI"/>
-          <w:sz w:val="21"/>
-          <w:szCs w:val="21"/>
-          <w:shd w:val="clear" w:color="auto" w:fill="FFFFFF"/>
-        </w:rPr>
-        <w:t xml:space="preserve">in </w:t>
-      </w:r>
-      <w:r>
-        <w:rPr>
-          <w:rFonts w:ascii="Segoe UI" w:hAnsi="Segoe UI" w:cs="Segoe UI"/>
-          <w:sz w:val="21"/>
-          <w:szCs w:val="21"/>
-          <w:shd w:val="clear" w:color="auto" w:fill="FFFFFF"/>
-        </w:rPr>
-        <w:t xml:space="preserve">the </w:t>
-      </w:r>
-      <w:r>
-        <w:rPr>
-          <w:rFonts w:ascii="Segoe UI" w:hAnsi="Segoe UI" w:cs="Segoe UI"/>
-          <w:sz w:val="21"/>
-          <w:szCs w:val="21"/>
-          <w:shd w:val="clear" w:color="auto" w:fill="FFFFFF"/>
-        </w:rPr>
-        <w:t>workforce.</w:t>
-      </w:r>
+          <w:sz w:val="22"/>
+          <w:szCs w:val="22"/>
+        </w:rPr>
+        <w:t>Javascript</w:t>
+      </w:r>
+      <w:proofErr w:type="spellEnd"/>
+      <w:r>
+        <w:rPr>
+          <w:rFonts w:ascii="Inter" w:eastAsia="Inter" w:hAnsi="Inter" w:cs="Inter"/>
+          <w:i/>
+          <w:color w:val="1D1C1D"/>
+          <w:sz w:val="22"/>
+          <w:szCs w:val="22"/>
+        </w:rPr>
+        <w:t>, html, CSS</w:t>
+      </w:r>
+      <w:r>
+        <w:rPr>
+          <w:rFonts w:ascii="Inter" w:eastAsia="Inter" w:hAnsi="Inter" w:cs="Inter"/>
+          <w:i/>
+          <w:color w:val="1D1C1D"/>
+          <w:sz w:val="22"/>
+          <w:szCs w:val="22"/>
+        </w:rPr>
+        <w:t>,</w:t>
+      </w:r>
+      <w:r>
+        <w:rPr>
+          <w:rFonts w:ascii="Inter" w:eastAsia="Inter" w:hAnsi="Inter" w:cs="Inter"/>
+          <w:i/>
+          <w:color w:val="1D1C1D"/>
+          <w:sz w:val="22"/>
+          <w:szCs w:val="22"/>
+        </w:rPr>
+        <w:t xml:space="preserve"> bootstrap</w:t>
+      </w:r>
+    </w:p>
+    <w:p>
+      <w:pPr>
+        <w:ind w:left="360"/>
+      </w:pPr>
+    </w:p>
+    <w:p>
+      <w:pPr>
+        <w:pStyle w:val="Heading3"/>
+        <w:spacing w:after="80"/>
+        <w:rPr>
+          <w:rFonts w:ascii="Inter" w:eastAsia="Inter" w:hAnsi="Inter" w:cs="Inter"/>
+        </w:rPr>
+      </w:pPr>
+      <w:proofErr w:type="spellStart"/>
+      <w:r>
+        <w:rPr>
+          <w:rFonts w:ascii="Inter" w:eastAsia="Inter" w:hAnsi="Inter" w:cs="Inter"/>
+        </w:rPr>
+        <w:t>Pewlett-Hackard</w:t>
+      </w:r>
+      <w:proofErr w:type="spellEnd"/>
+      <w:r>
+        <w:rPr>
+          <w:rFonts w:ascii="Inter" w:eastAsia="Inter" w:hAnsi="Inter" w:cs="Inter"/>
+        </w:rPr>
+        <w:t xml:space="preserve"> Analysis</w:t>
+      </w:r>
+      <w:r>
+        <w:rPr>
+          <w:rFonts w:ascii="Inter" w:eastAsia="Inter" w:hAnsi="Inter" w:cs="Inter"/>
+        </w:rPr>
+        <w:t xml:space="preserve"> | </w:t>
+      </w:r>
+      <w:hyperlink r:id="rId12" w:history="1">
+        <w:r>
+          <w:rPr>
+            <w:rStyle w:val="Hyperlink"/>
+            <w:rFonts w:ascii="Inter" w:eastAsia="Inter" w:hAnsi="Inter" w:cs="Inter"/>
+          </w:rPr>
+          <w:t>https://github.com/svujcich/Pewlett-Hackard-Analysis</w:t>
+        </w:r>
+      </w:hyperlink>
     </w:p>
     <w:p>
       <w:pPr>
@@ -1260,59 +1505,32 @@
       </w:pPr>
       <w:r>
         <w:rPr>
-          <w:rFonts w:ascii="Inter" w:eastAsia="Inter" w:hAnsi="Inter" w:cs="Inter"/>
-          <w:i/>
-          <w:color w:val="1D1C1D"/>
-          <w:sz w:val="22"/>
-          <w:szCs w:val="22"/>
-        </w:rPr>
-        <w:t xml:space="preserve">SQL, </w:t>
-      </w:r>
-      <w:r>
-        <w:rPr>
-          <w:rFonts w:ascii="Inter" w:eastAsia="Inter" w:hAnsi="Inter" w:cs="Inter"/>
-          <w:i/>
-          <w:color w:val="1D1C1D"/>
-          <w:sz w:val="22"/>
-          <w:szCs w:val="22"/>
-        </w:rPr>
-        <w:t xml:space="preserve">pgAdmin </w:t>
-      </w:r>
-    </w:p>
-    <w:p>
-      <w:pPr>
-        <w:rPr>
-          <w:rFonts w:ascii="Inter" w:eastAsia="Inter" w:hAnsi="Inter" w:cs="Inter"/>
-          <w:b/>
-          <w:i/>
-          <w:color w:val="1D1C1D"/>
-        </w:rPr>
-      </w:pPr>
-    </w:p>
-    <w:p>
-      <w:pPr>
-        <w:pStyle w:val="Heading3"/>
-        <w:spacing w:after="80"/>
-        <w:rPr>
-          <w:rFonts w:ascii="Inter" w:eastAsia="Inter" w:hAnsi="Inter" w:cs="Inter"/>
-          <w:i/>
-          <w:color w:val="1D1C1D"/>
-        </w:rPr>
-      </w:pPr>
-      <w:r>
-        <w:rPr>
-          <w:rFonts w:ascii="Inter" w:eastAsia="Inter" w:hAnsi="Inter" w:cs="Inter"/>
-        </w:rPr>
-        <w:t>PyBer Analysis |</w:t>
-      </w:r>
-      <w:r>
-        <w:t xml:space="preserve"> </w:t>
-      </w:r>
-      <w:r>
-        <w:rPr>
-          <w:rFonts w:ascii="Inter" w:eastAsia="Inter" w:hAnsi="Inter" w:cs="Inter"/>
-        </w:rPr>
-        <w:t>https://github.com/svujcich/PyBer_Analysis</w:t>
+          <w:rFonts w:ascii="Segoe UI" w:hAnsi="Segoe UI" w:cs="Segoe UI"/>
+          <w:sz w:val="21"/>
+          <w:szCs w:val="21"/>
+          <w:shd w:val="clear" w:color="auto" w:fill="FFFFFF"/>
+        </w:rPr>
+        <w:t xml:space="preserve">A project which uses </w:t>
+      </w:r>
+      <w:r>
+        <w:rPr>
+          <w:rFonts w:ascii="Segoe UI" w:hAnsi="Segoe UI" w:cs="Segoe UI"/>
+          <w:b/>
+          <w:bCs/>
+          <w:sz w:val="21"/>
+          <w:szCs w:val="21"/>
+          <w:shd w:val="clear" w:color="auto" w:fill="FFFFFF"/>
+        </w:rPr>
+        <w:t xml:space="preserve">SQL </w:t>
+      </w:r>
+      <w:r>
+        <w:rPr>
+          <w:rFonts w:ascii="Segoe UI" w:hAnsi="Segoe UI" w:cs="Segoe UI"/>
+          <w:sz w:val="21"/>
+          <w:szCs w:val="21"/>
+          <w:shd w:val="clear" w:color="auto" w:fill="FFFFFF"/>
+        </w:rPr>
+        <w:t xml:space="preserve">to analyze a database of 240,000 employee records to identify which positions will need to be filled as employees retire </w:t>
       </w:r>
     </w:p>
     <w:p>
@@ -1335,7 +1553,106 @@
           <w:szCs w:val="21"/>
           <w:shd w:val="clear" w:color="auto" w:fill="FFFFFF"/>
         </w:rPr>
-        <w:t>An analysis of rideshare data using visualizations</w:t>
+        <w:t>Use</w:t>
+      </w:r>
+      <w:r>
+        <w:rPr>
+          <w:rFonts w:ascii="Segoe UI" w:hAnsi="Segoe UI" w:cs="Segoe UI"/>
+          <w:sz w:val="21"/>
+          <w:szCs w:val="21"/>
+          <w:shd w:val="clear" w:color="auto" w:fill="FFFFFF"/>
+        </w:rPr>
+        <w:t>d</w:t>
+      </w:r>
+      <w:r>
+        <w:rPr>
+          <w:rFonts w:ascii="Segoe UI" w:hAnsi="Segoe UI" w:cs="Segoe UI"/>
+          <w:sz w:val="21"/>
+          <w:szCs w:val="21"/>
+          <w:shd w:val="clear" w:color="auto" w:fill="FFFFFF"/>
+        </w:rPr>
+        <w:t xml:space="preserve"> findings to make recommendations about a proposed mentorship program</w:t>
+      </w:r>
+      <w:r>
+        <w:rPr>
+          <w:rFonts w:ascii="Segoe UI" w:hAnsi="Segoe UI" w:cs="Segoe UI"/>
+          <w:sz w:val="21"/>
+          <w:szCs w:val="21"/>
+          <w:shd w:val="clear" w:color="auto" w:fill="FFFFFF"/>
+        </w:rPr>
+        <w:t xml:space="preserve"> </w:t>
+      </w:r>
+      <w:r>
+        <w:rPr>
+          <w:rFonts w:ascii="Segoe UI" w:hAnsi="Segoe UI" w:cs="Segoe UI"/>
+          <w:sz w:val="21"/>
+          <w:szCs w:val="21"/>
+          <w:shd w:val="clear" w:color="auto" w:fill="FFFFFF"/>
+        </w:rPr>
+        <w:t>to</w:t>
+      </w:r>
+      <w:r>
+        <w:rPr>
+          <w:rFonts w:ascii="Segoe UI" w:hAnsi="Segoe UI" w:cs="Segoe UI"/>
+          <w:sz w:val="21"/>
+          <w:szCs w:val="21"/>
+          <w:shd w:val="clear" w:color="auto" w:fill="FFFFFF"/>
+        </w:rPr>
+        <w:t xml:space="preserve"> respon</w:t>
+      </w:r>
+      <w:r>
+        <w:rPr>
+          <w:rFonts w:ascii="Segoe UI" w:hAnsi="Segoe UI" w:cs="Segoe UI"/>
+          <w:sz w:val="21"/>
+          <w:szCs w:val="21"/>
+          <w:shd w:val="clear" w:color="auto" w:fill="FFFFFF"/>
+        </w:rPr>
+        <w:t>d</w:t>
+      </w:r>
+      <w:r>
+        <w:rPr>
+          <w:rFonts w:ascii="Segoe UI" w:hAnsi="Segoe UI" w:cs="Segoe UI"/>
+          <w:sz w:val="21"/>
+          <w:szCs w:val="21"/>
+          <w:shd w:val="clear" w:color="auto" w:fill="FFFFFF"/>
+        </w:rPr>
+        <w:t xml:space="preserve"> to the volume anticipated </w:t>
+      </w:r>
+      <w:r>
+        <w:rPr>
+          <w:rFonts w:ascii="Segoe UI" w:hAnsi="Segoe UI" w:cs="Segoe UI"/>
+          <w:sz w:val="21"/>
+          <w:szCs w:val="21"/>
+          <w:shd w:val="clear" w:color="auto" w:fill="FFFFFF"/>
+        </w:rPr>
+        <w:t xml:space="preserve">vacancies </w:t>
+      </w:r>
+      <w:r>
+        <w:rPr>
+          <w:rFonts w:ascii="Segoe UI" w:hAnsi="Segoe UI" w:cs="Segoe UI"/>
+          <w:sz w:val="21"/>
+          <w:szCs w:val="21"/>
+          <w:shd w:val="clear" w:color="auto" w:fill="FFFFFF"/>
+        </w:rPr>
+        <w:t xml:space="preserve">in </w:t>
+      </w:r>
+      <w:r>
+        <w:rPr>
+          <w:rFonts w:ascii="Segoe UI" w:hAnsi="Segoe UI" w:cs="Segoe UI"/>
+          <w:sz w:val="21"/>
+          <w:szCs w:val="21"/>
+          <w:shd w:val="clear" w:color="auto" w:fill="FFFFFF"/>
+        </w:rPr>
+        <w:t xml:space="preserve">the </w:t>
+      </w:r>
+      <w:r>
+        <w:rPr>
+          <w:rFonts w:ascii="Segoe UI" w:hAnsi="Segoe UI" w:cs="Segoe UI"/>
+          <w:sz w:val="21"/>
+          <w:szCs w:val="21"/>
+          <w:shd w:val="clear" w:color="auto" w:fill="FFFFFF"/>
+        </w:rPr>
+        <w:t>workforce.</w:t>
       </w:r>
     </w:p>
     <w:p>
@@ -1346,56 +1663,88 @@
         </w:numPr>
         <w:rPr>
           <w:rFonts w:ascii="Inter" w:eastAsia="Inter" w:hAnsi="Inter" w:cs="Inter"/>
-          <w:b/>
           <w:i/>
           <w:color w:val="1D1C1D"/>
         </w:rPr>
       </w:pPr>
       <w:r>
         <w:rPr>
-          <w:rFonts w:ascii="Segoe UI" w:hAnsi="Segoe UI" w:cs="Segoe UI"/>
-          <w:sz w:val="21"/>
-          <w:szCs w:val="21"/>
-          <w:shd w:val="clear" w:color="auto" w:fill="FFFFFF"/>
-        </w:rPr>
-        <w:t>Use</w:t>
-      </w:r>
-      <w:r>
-        <w:rPr>
-          <w:rFonts w:ascii="Segoe UI" w:hAnsi="Segoe UI" w:cs="Segoe UI"/>
-          <w:sz w:val="21"/>
-          <w:szCs w:val="21"/>
-          <w:shd w:val="clear" w:color="auto" w:fill="FFFFFF"/>
-        </w:rPr>
-        <w:t xml:space="preserve">d findings </w:t>
-      </w:r>
-      <w:r>
-        <w:rPr>
-          <w:rFonts w:ascii="Segoe UI" w:hAnsi="Segoe UI" w:cs="Segoe UI"/>
-          <w:sz w:val="21"/>
-          <w:szCs w:val="21"/>
-          <w:shd w:val="clear" w:color="auto" w:fill="FFFFFF"/>
-        </w:rPr>
-        <w:t xml:space="preserve">in combination with interdisciplinary knowledge about supply and demand and infrastructure design </w:t>
-      </w:r>
-      <w:r>
-        <w:rPr>
-          <w:rFonts w:ascii="Segoe UI" w:hAnsi="Segoe UI" w:cs="Segoe UI"/>
-          <w:sz w:val="21"/>
-          <w:szCs w:val="21"/>
-          <w:shd w:val="clear" w:color="auto" w:fill="FFFFFF"/>
-        </w:rPr>
-        <w:t xml:space="preserve">to make recommendations about </w:t>
-      </w:r>
-      <w:r>
-        <w:rPr>
-          <w:rFonts w:ascii="Segoe UI" w:hAnsi="Segoe UI" w:cs="Segoe UI"/>
-          <w:sz w:val="21"/>
-          <w:szCs w:val="21"/>
-          <w:shd w:val="clear" w:color="auto" w:fill="FFFFFF"/>
-        </w:rPr>
-        <w:t>marketing strategies.</w:t>
-      </w:r>
+          <w:rFonts w:ascii="Inter" w:eastAsia="Inter" w:hAnsi="Inter" w:cs="Inter"/>
+          <w:i/>
+          <w:color w:val="1D1C1D"/>
+          <w:sz w:val="22"/>
+          <w:szCs w:val="22"/>
+        </w:rPr>
+        <w:t xml:space="preserve">SQL, </w:t>
+      </w:r>
+      <w:proofErr w:type="spellStart"/>
+      <w:r>
+        <w:rPr>
+          <w:rFonts w:ascii="Inter" w:eastAsia="Inter" w:hAnsi="Inter" w:cs="Inter"/>
+          <w:i/>
+          <w:color w:val="1D1C1D"/>
+          <w:sz w:val="22"/>
+          <w:szCs w:val="22"/>
+        </w:rPr>
+        <w:t>pgAdmin</w:t>
+      </w:r>
+      <w:proofErr w:type="spellEnd"/>
+      <w:r>
+        <w:rPr>
+          <w:rFonts w:ascii="Inter" w:eastAsia="Inter" w:hAnsi="Inter" w:cs="Inter"/>
+          <w:i/>
+          <w:color w:val="1D1C1D"/>
+          <w:sz w:val="22"/>
+          <w:szCs w:val="22"/>
+        </w:rPr>
+        <w:t xml:space="preserve"> </w:t>
+      </w:r>
+    </w:p>
+    <w:p>
+      <w:pPr>
+        <w:rPr>
+          <w:rFonts w:ascii="Inter" w:eastAsia="Inter" w:hAnsi="Inter" w:cs="Inter"/>
+          <w:i/>
+          <w:color w:val="1D1C1D"/>
+          <w:sz w:val="22"/>
+          <w:szCs w:val="22"/>
+        </w:rPr>
+      </w:pPr>
+    </w:p>
+    <w:p>
+      <w:pPr>
+        <w:pStyle w:val="Heading3"/>
+        <w:spacing w:after="80"/>
+        <w:rPr>
+          <w:rFonts w:ascii="Inter" w:eastAsia="Inter" w:hAnsi="Inter" w:cs="Inter"/>
+          <w:i/>
+          <w:color w:val="1D1C1D"/>
+        </w:rPr>
+      </w:pPr>
+      <w:r>
+        <w:rPr>
+          <w:rFonts w:ascii="Inter" w:eastAsia="Inter" w:hAnsi="Inter" w:cs="Inter"/>
+        </w:rPr>
+        <w:t>Movies ETL</w:t>
+      </w:r>
+      <w:r>
+        <w:rPr>
+          <w:rFonts w:ascii="Inter" w:eastAsia="Inter" w:hAnsi="Inter" w:cs="Inter"/>
+        </w:rPr>
+        <w:t xml:space="preserve"> |</w:t>
+      </w:r>
+      <w:r>
+        <w:t xml:space="preserve"> </w:t>
+      </w:r>
+      <w:hyperlink r:id="rId13" w:history="1">
+        <w:r>
+          <w:rPr>
+            <w:rStyle w:val="Hyperlink"/>
+            <w:rFonts w:ascii="Inter" w:eastAsia="Inter" w:hAnsi="Inter" w:cs="Inter"/>
+          </w:rPr>
+          <w:t>https://github.com/svujcich/Movies-ETL</w:t>
+        </w:r>
+      </w:hyperlink>
     </w:p>
     <w:p>
       <w:pPr>
@@ -1405,95 +1754,59 @@
         </w:numPr>
         <w:rPr>
           <w:rFonts w:ascii="Inter" w:eastAsia="Inter" w:hAnsi="Inter" w:cs="Inter"/>
+          <w:b/>
+          <w:i/>
+          <w:color w:val="1D1C1D"/>
+        </w:rPr>
+      </w:pPr>
+      <w:r>
+        <w:rPr>
+          <w:rFonts w:ascii="Segoe UI" w:hAnsi="Segoe UI" w:cs="Segoe UI"/>
+          <w:sz w:val="21"/>
+          <w:szCs w:val="21"/>
+          <w:shd w:val="clear" w:color="auto" w:fill="FFFFFF"/>
+        </w:rPr>
+        <w:t xml:space="preserve">A </w:t>
+      </w:r>
+      <w:r>
+        <w:rPr>
+          <w:rFonts w:ascii="Segoe UI" w:hAnsi="Segoe UI" w:cs="Segoe UI"/>
+          <w:b/>
           <w:bCs/>
-          <w:i/>
-          <w:color w:val="1D1C1D"/>
-        </w:rPr>
-      </w:pPr>
-      <w:r>
-        <w:rPr>
-          <w:rFonts w:ascii="Inter" w:eastAsia="Inter" w:hAnsi="Inter" w:cs="Inter"/>
+          <w:sz w:val="21"/>
+          <w:szCs w:val="21"/>
+          <w:shd w:val="clear" w:color="auto" w:fill="FFFFFF"/>
+        </w:rPr>
+        <w:t xml:space="preserve">Python </w:t>
+      </w:r>
+      <w:r>
+        <w:rPr>
+          <w:rFonts w:ascii="Segoe UI" w:hAnsi="Segoe UI" w:cs="Segoe UI"/>
+          <w:sz w:val="21"/>
+          <w:szCs w:val="21"/>
+          <w:shd w:val="clear" w:color="auto" w:fill="FFFFFF"/>
+        </w:rPr>
+        <w:t xml:space="preserve">project aimed at creating and using an automated pipeline to take in new data, perform transformations, and load the data into existing tables in an </w:t>
+      </w:r>
+      <w:r>
+        <w:rPr>
+          <w:rFonts w:ascii="Segoe UI" w:hAnsi="Segoe UI" w:cs="Segoe UI"/>
+          <w:b/>
           <w:bCs/>
-          <w:i/>
-          <w:color w:val="1D1C1D"/>
-        </w:rPr>
-        <w:t xml:space="preserve">Jupyter </w:t>
-      </w:r>
-      <w:r>
-        <w:rPr>
-          <w:rFonts w:ascii="Inter" w:eastAsia="Inter" w:hAnsi="Inter" w:cs="Inter"/>
-          <w:bCs/>
-          <w:i/>
-          <w:color w:val="1D1C1D"/>
-        </w:rPr>
-        <w:t>N</w:t>
-      </w:r>
-      <w:r>
-        <w:rPr>
-          <w:rFonts w:ascii="Inter" w:eastAsia="Inter" w:hAnsi="Inter" w:cs="Inter"/>
-          <w:bCs/>
-          <w:i/>
-          <w:color w:val="1D1C1D"/>
-        </w:rPr>
-        <w:t>otebook, Pandas,</w:t>
-      </w:r>
-      <w:r>
-        <w:rPr>
-          <w:rFonts w:ascii="Inter" w:eastAsia="Inter" w:hAnsi="Inter" w:cs="Inter"/>
-          <w:bCs/>
-          <w:i/>
-          <w:color w:val="1D1C1D"/>
-        </w:rPr>
-        <w:t xml:space="preserve"> </w:t>
-      </w:r>
-      <w:r>
-        <w:rPr>
-          <w:rFonts w:ascii="Inter" w:eastAsia="Inter" w:hAnsi="Inter" w:cs="Inter"/>
-          <w:bCs/>
-          <w:i/>
-          <w:color w:val="1D1C1D"/>
-        </w:rPr>
-        <w:t>Matplotlib</w:t>
-      </w:r>
-    </w:p>
-    <w:p>
-      <w:pPr>
-        <w:rPr>
-          <w:rFonts w:ascii="Inter" w:eastAsia="Inter" w:hAnsi="Inter" w:cs="Inter"/>
-          <w:bCs/>
-          <w:i/>
-          <w:color w:val="1D1C1D"/>
-        </w:rPr>
-      </w:pPr>
-    </w:p>
-    <w:p>
-      <w:pPr>
-        <w:pStyle w:val="Heading3"/>
-        <w:spacing w:after="80"/>
-        <w:rPr>
-          <w:rFonts w:ascii="Inter" w:eastAsia="Inter" w:hAnsi="Inter" w:cs="Inter"/>
-        </w:rPr>
-      </w:pPr>
-      <w:r>
-        <w:rPr>
-          <w:rFonts w:ascii="Inter" w:eastAsia="Inter" w:hAnsi="Inter" w:cs="Inter"/>
-        </w:rPr>
-        <w:t>VBA Stock Analysis</w:t>
-      </w:r>
-      <w:r>
-        <w:rPr>
-          <w:rFonts w:ascii="Inter" w:eastAsia="Inter" w:hAnsi="Inter" w:cs="Inter"/>
-        </w:rPr>
-        <w:t xml:space="preserve"> |</w:t>
-      </w:r>
-      <w:r>
-        <w:t xml:space="preserve"> </w:t>
-      </w:r>
-      <w:r>
-        <w:rPr>
-          <w:rFonts w:ascii="Inter" w:eastAsia="Inter" w:hAnsi="Inter" w:cs="Inter"/>
-        </w:rPr>
-        <w:t>https://github.com/svujcich/Stock-Analysis</w:t>
+          <w:sz w:val="21"/>
+          <w:szCs w:val="21"/>
+          <w:shd w:val="clear" w:color="auto" w:fill="FFFFFF"/>
+        </w:rPr>
+        <w:t>SQL</w:t>
+      </w:r>
+      <w:r>
+        <w:rPr>
+          <w:rFonts w:ascii="Segoe UI" w:hAnsi="Segoe UI" w:cs="Segoe UI"/>
+          <w:sz w:val="21"/>
+          <w:szCs w:val="21"/>
+          <w:shd w:val="clear" w:color="auto" w:fill="FFFFFF"/>
+        </w:rPr>
+        <w:t xml:space="preserve"> database.</w:t>
       </w:r>
     </w:p>
     <w:p>
@@ -1516,8 +1829,19 @@
           <w:szCs w:val="21"/>
           <w:shd w:val="clear" w:color="auto" w:fill="FFFFFF"/>
         </w:rPr>
-        <w:t>An investigation of stock data accomplished by creating and refactoring a VBA Script</w:t>
-      </w:r>
+        <w:t xml:space="preserve">Returned roughly 26,000,000 rows of cleaned </w:t>
+      </w:r>
+      <w:proofErr w:type="gramStart"/>
+      <w:r>
+        <w:rPr>
+          <w:rFonts w:ascii="Segoe UI" w:hAnsi="Segoe UI" w:cs="Segoe UI"/>
+          <w:sz w:val="21"/>
+          <w:szCs w:val="21"/>
+          <w:shd w:val="clear" w:color="auto" w:fill="FFFFFF"/>
+        </w:rPr>
+        <w:t>data</w:t>
+      </w:r>
+      <w:proofErr w:type="gramEnd"/>
     </w:p>
     <w:p>
       <w:pPr>
@@ -1527,146 +1851,144 @@
         </w:numPr>
         <w:rPr>
           <w:rFonts w:ascii="Inter" w:eastAsia="Inter" w:hAnsi="Inter" w:cs="Inter"/>
-          <w:b/>
+          <w:bCs/>
           <w:i/>
           <w:color w:val="1D1C1D"/>
         </w:rPr>
       </w:pPr>
       <w:r>
         <w:rPr>
-          <w:rFonts w:ascii="Segoe UI" w:hAnsi="Segoe UI" w:cs="Segoe UI"/>
-          <w:sz w:val="21"/>
-          <w:szCs w:val="21"/>
-          <w:shd w:val="clear" w:color="auto" w:fill="FFFFFF"/>
-        </w:rPr>
-        <w:t xml:space="preserve">Analyzed </w:t>
-      </w:r>
-      <w:r>
-        <w:rPr>
-          <w:rFonts w:ascii="Segoe UI" w:hAnsi="Segoe UI" w:cs="Segoe UI"/>
-          <w:sz w:val="21"/>
-          <w:szCs w:val="21"/>
-          <w:shd w:val="clear" w:color="auto" w:fill="FFFFFF"/>
-        </w:rPr>
-        <w:t xml:space="preserve">factors </w:t>
-      </w:r>
-      <w:r>
-        <w:rPr>
-          <w:rFonts w:ascii="Segoe UI" w:hAnsi="Segoe UI" w:cs="Segoe UI"/>
-          <w:sz w:val="21"/>
-          <w:szCs w:val="21"/>
-          <w:shd w:val="clear" w:color="auto" w:fill="FFFFFF"/>
-        </w:rPr>
-        <w:t xml:space="preserve">that </w:t>
-      </w:r>
-      <w:r>
-        <w:rPr>
-          <w:rFonts w:ascii="Segoe UI" w:hAnsi="Segoe UI" w:cs="Segoe UI"/>
-          <w:sz w:val="21"/>
-          <w:szCs w:val="21"/>
-          <w:shd w:val="clear" w:color="auto" w:fill="FFFFFF"/>
-        </w:rPr>
-        <w:t>contributed to improving</w:t>
-      </w:r>
-      <w:r>
-        <w:rPr>
-          <w:rFonts w:ascii="Segoe UI" w:hAnsi="Segoe UI" w:cs="Segoe UI"/>
-          <w:sz w:val="21"/>
-          <w:szCs w:val="21"/>
-          <w:shd w:val="clear" w:color="auto" w:fill="FFFFFF"/>
-        </w:rPr>
-        <w:t xml:space="preserve"> the</w:t>
-      </w:r>
-      <w:r>
-        <w:rPr>
-          <w:rFonts w:ascii="Segoe UI" w:hAnsi="Segoe UI" w:cs="Segoe UI"/>
-          <w:sz w:val="21"/>
-          <w:szCs w:val="21"/>
-          <w:shd w:val="clear" w:color="auto" w:fill="FFFFFF"/>
+          <w:rFonts w:ascii="Inter" w:eastAsia="Inter" w:hAnsi="Inter" w:cs="Inter"/>
+          <w:bCs/>
+          <w:i/>
+          <w:color w:val="1D1C1D"/>
+        </w:rPr>
+        <w:t xml:space="preserve">Python, </w:t>
+      </w:r>
+      <w:proofErr w:type="spellStart"/>
+      <w:r>
+        <w:rPr>
+          <w:rFonts w:ascii="Inter" w:eastAsia="Inter" w:hAnsi="Inter" w:cs="Inter"/>
+          <w:bCs/>
+          <w:i/>
+          <w:color w:val="1D1C1D"/>
+        </w:rPr>
+        <w:t>Jupyter</w:t>
+      </w:r>
+      <w:proofErr w:type="spellEnd"/>
+      <w:r>
+        <w:rPr>
+          <w:rFonts w:ascii="Inter" w:eastAsia="Inter" w:hAnsi="Inter" w:cs="Inter"/>
+          <w:bCs/>
+          <w:i/>
+          <w:color w:val="1D1C1D"/>
         </w:rPr>
         <w:t xml:space="preserve"> </w:t>
       </w:r>
       <w:r>
         <w:rPr>
-          <w:rFonts w:ascii="Segoe UI" w:hAnsi="Segoe UI" w:cs="Segoe UI"/>
-          <w:sz w:val="21"/>
-          <w:szCs w:val="21"/>
-          <w:shd w:val="clear" w:color="auto" w:fill="FFFFFF"/>
-        </w:rPr>
-        <w:t>efficacy of the</w:t>
-      </w:r>
-      <w:r>
-        <w:rPr>
-          <w:rFonts w:ascii="Segoe UI" w:hAnsi="Segoe UI" w:cs="Segoe UI"/>
-          <w:sz w:val="21"/>
-          <w:szCs w:val="21"/>
-          <w:shd w:val="clear" w:color="auto" w:fill="FFFFFF"/>
-        </w:rPr>
+          <w:rFonts w:ascii="Inter" w:eastAsia="Inter" w:hAnsi="Inter" w:cs="Inter"/>
+          <w:bCs/>
+          <w:i/>
+          <w:color w:val="1D1C1D"/>
+        </w:rPr>
+        <w:t>N</w:t>
+      </w:r>
+      <w:r>
+        <w:rPr>
+          <w:rFonts w:ascii="Inter" w:eastAsia="Inter" w:hAnsi="Inter" w:cs="Inter"/>
+          <w:bCs/>
+          <w:i/>
+          <w:color w:val="1D1C1D"/>
+        </w:rPr>
+        <w:t xml:space="preserve">otebook, </w:t>
+      </w:r>
+      <w:r>
+        <w:rPr>
+          <w:rFonts w:ascii="Inter" w:eastAsia="Inter" w:hAnsi="Inter" w:cs="Inter"/>
+          <w:bCs/>
+          <w:i/>
+          <w:color w:val="1D1C1D"/>
+        </w:rPr>
+        <w:t xml:space="preserve">SQL, </w:t>
+      </w:r>
+      <w:proofErr w:type="spellStart"/>
+      <w:r>
+        <w:rPr>
+          <w:rFonts w:ascii="Inter" w:eastAsia="Inter" w:hAnsi="Inter" w:cs="Inter"/>
+          <w:bCs/>
+          <w:i/>
+          <w:color w:val="1D1C1D"/>
+        </w:rPr>
+        <w:t>pgAdmin</w:t>
+      </w:r>
+      <w:proofErr w:type="spellEnd"/>
+    </w:p>
+    <w:p>
+      <w:pPr>
+        <w:rPr>
+          <w:rFonts w:ascii="Inter" w:eastAsia="Inter" w:hAnsi="Inter" w:cs="Inter"/>
+          <w:i/>
+          <w:color w:val="1D1C1D"/>
+        </w:rPr>
+      </w:pPr>
+    </w:p>
+    <w:p>
+      <w:pPr>
+        <w:rPr>
+          <w:rFonts w:ascii="Inter" w:eastAsia="Inter" w:hAnsi="Inter" w:cs="Inter"/>
+          <w:bCs/>
+          <w:i/>
+          <w:color w:val="1D1C1D"/>
+        </w:rPr>
+      </w:pPr>
+    </w:p>
+    <w:p>
+      <w:pPr>
+        <w:pStyle w:val="Heading3"/>
+        <w:spacing w:after="80"/>
+        <w:rPr>
+          <w:rFonts w:ascii="Inter" w:eastAsia="Inter" w:hAnsi="Inter" w:cs="Inter"/>
+        </w:rPr>
+      </w:pPr>
+      <w:r>
+        <w:rPr>
+          <w:rFonts w:ascii="Inter" w:eastAsia="Inter" w:hAnsi="Inter" w:cs="Inter"/>
+        </w:rPr>
+        <w:t>VBA Stock Analysis</w:t>
+      </w:r>
+      <w:r>
+        <w:rPr>
+          <w:rFonts w:ascii="Inter" w:eastAsia="Inter" w:hAnsi="Inter" w:cs="Inter"/>
+        </w:rPr>
+        <w:t xml:space="preserve"> |</w:t>
+      </w:r>
+      <w:r>
         <w:t xml:space="preserve"> </w:t>
       </w:r>
-      <w:r>
-        <w:rPr>
-          <w:rFonts w:ascii="Segoe UI" w:hAnsi="Segoe UI" w:cs="Segoe UI"/>
-          <w:sz w:val="21"/>
-          <w:szCs w:val="21"/>
-          <w:shd w:val="clear" w:color="auto" w:fill="FFFFFF"/>
-        </w:rPr>
-        <w:t>script and</w:t>
-      </w:r>
-      <w:r>
-        <w:rPr>
-          <w:rFonts w:ascii="Segoe UI" w:hAnsi="Segoe UI" w:cs="Segoe UI"/>
-          <w:sz w:val="21"/>
-          <w:szCs w:val="21"/>
-          <w:shd w:val="clear" w:color="auto" w:fill="FFFFFF"/>
-        </w:rPr>
-        <w:t xml:space="preserve"> </w:t>
-      </w:r>
-      <w:r>
-        <w:rPr>
-          <w:rFonts w:ascii="Segoe UI" w:hAnsi="Segoe UI" w:cs="Segoe UI"/>
-          <w:sz w:val="21"/>
-          <w:szCs w:val="21"/>
-          <w:shd w:val="clear" w:color="auto" w:fill="FFFFFF"/>
-        </w:rPr>
-        <w:t>demonstrated ability to</w:t>
-      </w:r>
-      <w:r>
-        <w:rPr>
-          <w:rFonts w:ascii="Segoe UI" w:hAnsi="Segoe UI" w:cs="Segoe UI"/>
-          <w:sz w:val="21"/>
-          <w:szCs w:val="21"/>
-          <w:shd w:val="clear" w:color="auto" w:fill="FFFFFF"/>
-        </w:rPr>
-        <w:t xml:space="preserve"> </w:t>
-      </w:r>
-      <w:r>
-        <w:rPr>
-          <w:rFonts w:ascii="Segoe UI" w:hAnsi="Segoe UI" w:cs="Segoe UI"/>
-          <w:sz w:val="21"/>
-          <w:szCs w:val="21"/>
-          <w:shd w:val="clear" w:color="auto" w:fill="FFFFFF"/>
-        </w:rPr>
-        <w:t xml:space="preserve">troubleshoot </w:t>
-      </w:r>
-      <w:r>
-        <w:rPr>
-          <w:rFonts w:ascii="Segoe UI" w:hAnsi="Segoe UI" w:cs="Segoe UI"/>
-          <w:sz w:val="21"/>
-          <w:szCs w:val="21"/>
-          <w:shd w:val="clear" w:color="auto" w:fill="FFFFFF"/>
-        </w:rPr>
-        <w:t>unknown problems to</w:t>
-      </w:r>
-      <w:r>
-        <w:rPr>
-          <w:rFonts w:ascii="Segoe UI" w:hAnsi="Segoe UI" w:cs="Segoe UI"/>
-          <w:sz w:val="21"/>
-          <w:szCs w:val="21"/>
-          <w:shd w:val="clear" w:color="auto" w:fill="FFFFFF"/>
-        </w:rPr>
-        <w:t xml:space="preserve"> work more effectively with the software. </w:t>
-      </w:r>
+      <w:hyperlink r:id="rId14" w:history="1">
+        <w:r>
+          <w:rPr>
+            <w:rStyle w:val="Hyperlink"/>
+            <w:rFonts w:ascii="Inter" w:eastAsia="Inter" w:hAnsi="Inter" w:cs="Inter"/>
+          </w:rPr>
+          <w:t>https://github.com/svujcich/</w:t>
+        </w:r>
+        <w:r>
+          <w:rPr>
+            <w:rStyle w:val="Hyperlink"/>
+            <w:rFonts w:ascii="Inter" w:eastAsia="Inter" w:hAnsi="Inter" w:cs="Inter"/>
+          </w:rPr>
+          <w:t>S</w:t>
+        </w:r>
+        <w:r>
+          <w:rPr>
+            <w:rStyle w:val="Hyperlink"/>
+            <w:rFonts w:ascii="Inter" w:eastAsia="Inter" w:hAnsi="Inter" w:cs="Inter"/>
+          </w:rPr>
+          <w:t>tock-Analysis</w:t>
+        </w:r>
+      </w:hyperlink>
     </w:p>
     <w:p>
       <w:pPr>
@@ -1676,80 +1998,39 @@
         </w:numPr>
         <w:rPr>
           <w:rFonts w:ascii="Inter" w:eastAsia="Inter" w:hAnsi="Inter" w:cs="Inter"/>
+          <w:b/>
+          <w:i/>
+          <w:color w:val="1D1C1D"/>
+        </w:rPr>
+      </w:pPr>
+      <w:r>
+        <w:rPr>
+          <w:rFonts w:ascii="Segoe UI" w:hAnsi="Segoe UI" w:cs="Segoe UI"/>
+          <w:sz w:val="21"/>
+          <w:szCs w:val="21"/>
+          <w:shd w:val="clear" w:color="auto" w:fill="FFFFFF"/>
+        </w:rPr>
+        <w:t xml:space="preserve">An investigation of stock data accomplished by creating and refactoring a </w:t>
+      </w:r>
+      <w:r>
+        <w:rPr>
+          <w:rFonts w:ascii="Segoe UI" w:hAnsi="Segoe UI" w:cs="Segoe UI"/>
+          <w:b/>
           <w:bCs/>
-          <w:i/>
-          <w:color w:val="1D1C1D"/>
-        </w:rPr>
-      </w:pPr>
-      <w:r>
-        <w:rPr>
-          <w:rFonts w:ascii="Inter" w:eastAsia="Inter" w:hAnsi="Inter" w:cs="Inter"/>
-          <w:bCs/>
-          <w:i/>
-          <w:color w:val="1D1C1D"/>
-        </w:rPr>
-        <w:t>Microsoft Excel</w:t>
-      </w:r>
-      <w:r>
-        <w:rPr>
-          <w:rFonts w:ascii="Inter" w:eastAsia="Inter" w:hAnsi="Inter" w:cs="Inter"/>
-          <w:bCs/>
-          <w:i/>
-          <w:color w:val="1D1C1D"/>
-        </w:rPr>
-        <w:t>,</w:t>
-      </w:r>
-      <w:r>
-        <w:rPr>
-          <w:rFonts w:ascii="Inter" w:eastAsia="Inter" w:hAnsi="Inter" w:cs="Inter"/>
-          <w:bCs/>
-          <w:i/>
-          <w:color w:val="1D1C1D"/>
-        </w:rPr>
-        <w:t xml:space="preserve"> VBA</w:t>
-      </w:r>
-    </w:p>
-    <w:p>
-      <w:pPr>
-        <w:ind w:left="720"/>
-        <w:rPr>
-          <w:rFonts w:ascii="Inter" w:eastAsia="Inter" w:hAnsi="Inter" w:cs="Inter"/>
-          <w:bCs/>
-          <w:i/>
-          <w:color w:val="1D1C1D"/>
-        </w:rPr>
-      </w:pPr>
-    </w:p>
-    <w:p>
-      <w:pPr>
-        <w:pStyle w:val="Heading3"/>
-        <w:spacing w:after="80"/>
-        <w:rPr>
-          <w:rFonts w:ascii="Inter" w:eastAsia="Inter" w:hAnsi="Inter" w:cs="Inter"/>
-          <w:i/>
-          <w:color w:val="1D1C1D"/>
-        </w:rPr>
-      </w:pPr>
-      <w:r>
-        <w:rPr>
-          <w:rFonts w:ascii="Inter" w:eastAsia="Inter" w:hAnsi="Inter" w:cs="Inter"/>
-        </w:rPr>
-        <w:t>Movies ETL</w:t>
-      </w:r>
-      <w:r>
-        <w:rPr>
-          <w:rFonts w:ascii="Inter" w:eastAsia="Inter" w:hAnsi="Inter" w:cs="Inter"/>
-        </w:rPr>
-        <w:t xml:space="preserve"> |</w:t>
-      </w:r>
-      <w:r>
-        <w:t xml:space="preserve"> </w:t>
-      </w:r>
-      <w:r>
-        <w:rPr>
-          <w:rFonts w:ascii="Inter" w:eastAsia="Inter" w:hAnsi="Inter" w:cs="Inter"/>
-        </w:rPr>
-        <w:t>https://github.com/svujcich/Movies-ETL</w:t>
+          <w:sz w:val="21"/>
+          <w:szCs w:val="21"/>
+          <w:shd w:val="clear" w:color="auto" w:fill="FFFFFF"/>
+        </w:rPr>
+        <w:t xml:space="preserve">VBA </w:t>
+      </w:r>
+      <w:r>
+        <w:rPr>
+          <w:rFonts w:ascii="Segoe UI" w:hAnsi="Segoe UI" w:cs="Segoe UI"/>
+          <w:sz w:val="21"/>
+          <w:szCs w:val="21"/>
+          <w:shd w:val="clear" w:color="auto" w:fill="FFFFFF"/>
+        </w:rPr>
+        <w:t>Script</w:t>
       </w:r>
     </w:p>
     <w:p>
@@ -1772,8 +2053,133 @@
           <w:szCs w:val="21"/>
           <w:shd w:val="clear" w:color="auto" w:fill="FFFFFF"/>
         </w:rPr>
-        <w:lastRenderedPageBreak/>
-        <w:t>A project aimed at creating and using an automated pipeline to take in new data, perform transformations, and load the data into existing tables in an SQL database.</w:t>
+        <w:t xml:space="preserve">Analyzed </w:t>
+      </w:r>
+      <w:r>
+        <w:rPr>
+          <w:rFonts w:ascii="Segoe UI" w:hAnsi="Segoe UI" w:cs="Segoe UI"/>
+          <w:sz w:val="21"/>
+          <w:szCs w:val="21"/>
+          <w:shd w:val="clear" w:color="auto" w:fill="FFFFFF"/>
+        </w:rPr>
+        <w:t xml:space="preserve">factors </w:t>
+      </w:r>
+      <w:r>
+        <w:rPr>
+          <w:rFonts w:ascii="Segoe UI" w:hAnsi="Segoe UI" w:cs="Segoe UI"/>
+          <w:sz w:val="21"/>
+          <w:szCs w:val="21"/>
+          <w:shd w:val="clear" w:color="auto" w:fill="FFFFFF"/>
+        </w:rPr>
+        <w:t xml:space="preserve">that </w:t>
+      </w:r>
+      <w:r>
+        <w:rPr>
+          <w:rFonts w:ascii="Segoe UI" w:hAnsi="Segoe UI" w:cs="Segoe UI"/>
+          <w:sz w:val="21"/>
+          <w:szCs w:val="21"/>
+          <w:shd w:val="clear" w:color="auto" w:fill="FFFFFF"/>
+        </w:rPr>
+        <w:t>contributed to improving</w:t>
+      </w:r>
+      <w:r>
+        <w:rPr>
+          <w:rFonts w:ascii="Segoe UI" w:hAnsi="Segoe UI" w:cs="Segoe UI"/>
+          <w:sz w:val="21"/>
+          <w:szCs w:val="21"/>
+          <w:shd w:val="clear" w:color="auto" w:fill="FFFFFF"/>
+        </w:rPr>
+        <w:t xml:space="preserve"> the</w:t>
+      </w:r>
+      <w:r>
+        <w:rPr>
+          <w:rFonts w:ascii="Segoe UI" w:hAnsi="Segoe UI" w:cs="Segoe UI"/>
+          <w:sz w:val="21"/>
+          <w:szCs w:val="21"/>
+          <w:shd w:val="clear" w:color="auto" w:fill="FFFFFF"/>
+        </w:rPr>
+        <w:t xml:space="preserve"> </w:t>
+      </w:r>
+      <w:r>
+        <w:rPr>
+          <w:rFonts w:ascii="Segoe UI" w:hAnsi="Segoe UI" w:cs="Segoe UI"/>
+          <w:sz w:val="21"/>
+          <w:szCs w:val="21"/>
+          <w:shd w:val="clear" w:color="auto" w:fill="FFFFFF"/>
+        </w:rPr>
+        <w:t>efficacy of the</w:t>
+      </w:r>
+      <w:r>
+        <w:rPr>
+          <w:rFonts w:ascii="Segoe UI" w:hAnsi="Segoe UI" w:cs="Segoe UI"/>
+          <w:sz w:val="21"/>
+          <w:szCs w:val="21"/>
+          <w:shd w:val="clear" w:color="auto" w:fill="FFFFFF"/>
+        </w:rPr>
+        <w:t xml:space="preserve"> </w:t>
+      </w:r>
+      <w:r>
+        <w:rPr>
+          <w:rFonts w:ascii="Segoe UI" w:hAnsi="Segoe UI" w:cs="Segoe UI"/>
+          <w:sz w:val="21"/>
+          <w:szCs w:val="21"/>
+          <w:shd w:val="clear" w:color="auto" w:fill="FFFFFF"/>
+        </w:rPr>
+        <w:t>script and</w:t>
+      </w:r>
+      <w:r>
+        <w:rPr>
+          <w:rFonts w:ascii="Segoe UI" w:hAnsi="Segoe UI" w:cs="Segoe UI"/>
+          <w:sz w:val="21"/>
+          <w:szCs w:val="21"/>
+          <w:shd w:val="clear" w:color="auto" w:fill="FFFFFF"/>
+        </w:rPr>
+        <w:t xml:space="preserve"> </w:t>
+      </w:r>
+      <w:r>
+        <w:rPr>
+          <w:rFonts w:ascii="Segoe UI" w:hAnsi="Segoe UI" w:cs="Segoe UI"/>
+          <w:sz w:val="21"/>
+          <w:szCs w:val="21"/>
+          <w:shd w:val="clear" w:color="auto" w:fill="FFFFFF"/>
+        </w:rPr>
+        <w:t>demonstrated ability to</w:t>
+      </w:r>
+      <w:r>
+        <w:rPr>
+          <w:rFonts w:ascii="Segoe UI" w:hAnsi="Segoe UI" w:cs="Segoe UI"/>
+          <w:sz w:val="21"/>
+          <w:szCs w:val="21"/>
+          <w:shd w:val="clear" w:color="auto" w:fill="FFFFFF"/>
+        </w:rPr>
+        <w:t xml:space="preserve"> </w:t>
+      </w:r>
+      <w:r>
+        <w:rPr>
+          <w:rFonts w:ascii="Segoe UI" w:hAnsi="Segoe UI" w:cs="Segoe UI"/>
+          <w:sz w:val="21"/>
+          <w:szCs w:val="21"/>
+          <w:shd w:val="clear" w:color="auto" w:fill="FFFFFF"/>
+        </w:rPr>
+        <w:t xml:space="preserve">troubleshoot </w:t>
+      </w:r>
+      <w:r>
+        <w:rPr>
+          <w:rFonts w:ascii="Segoe UI" w:hAnsi="Segoe UI" w:cs="Segoe UI"/>
+          <w:sz w:val="21"/>
+          <w:szCs w:val="21"/>
+          <w:shd w:val="clear" w:color="auto" w:fill="FFFFFF"/>
+        </w:rPr>
+        <w:t>unknown problems to</w:t>
+      </w:r>
+      <w:r>
+        <w:rPr>
+          <w:rFonts w:ascii="Segoe UI" w:hAnsi="Segoe UI" w:cs="Segoe UI"/>
+          <w:sz w:val="21"/>
+          <w:szCs w:val="21"/>
+          <w:shd w:val="clear" w:color="auto" w:fill="FFFFFF"/>
+        </w:rPr>
+        <w:t xml:space="preserve"> work more effectively with the software. </w:t>
       </w:r>
     </w:p>
     <w:p>
@@ -1784,34 +2190,20 @@
         </w:numPr>
         <w:rPr>
           <w:rFonts w:ascii="Inter" w:eastAsia="Inter" w:hAnsi="Inter" w:cs="Inter"/>
-          <w:b/>
+          <w:bCs/>
           <w:i/>
           <w:color w:val="1D1C1D"/>
         </w:rPr>
       </w:pPr>
       <w:r>
         <w:rPr>
-          <w:rFonts w:ascii="Segoe UI" w:hAnsi="Segoe UI" w:cs="Segoe UI"/>
-          <w:sz w:val="21"/>
-          <w:szCs w:val="21"/>
-          <w:shd w:val="clear" w:color="auto" w:fill="FFFFFF"/>
-        </w:rPr>
-        <w:t>Returned roughly 26,000,000 rows of cleaned data</w:t>
-      </w:r>
-    </w:p>
-    <w:p>
-      <w:pPr>
-        <w:numPr>
-          <w:ilvl w:val="0"/>
-          <w:numId w:val="10"/>
-        </w:numPr>
-        <w:rPr>
           <w:rFonts w:ascii="Inter" w:eastAsia="Inter" w:hAnsi="Inter" w:cs="Inter"/>
           <w:bCs/>
           <w:i/>
           <w:color w:val="1D1C1D"/>
         </w:rPr>
-      </w:pPr>
+        <w:t>Microsoft Excel</w:t>
+      </w:r>
       <w:r>
         <w:rPr>
           <w:rFonts w:ascii="Inter" w:eastAsia="Inter" w:hAnsi="Inter" w:cs="Inter"/>
@@ -1819,7 +2211,7 @@
           <w:i/>
           <w:color w:val="1D1C1D"/>
         </w:rPr>
-        <w:t xml:space="preserve">Jupyter </w:t>
+        <w:t>,</w:t>
       </w:r>
       <w:r>
         <w:rPr>
@@ -1828,44 +2220,19 @@
           <w:i/>
           <w:color w:val="1D1C1D"/>
         </w:rPr>
-        <w:t>N</w:t>
-      </w:r>
-      <w:r>
+        <w:t xml:space="preserve"> VBA</w:t>
+      </w:r>
+    </w:p>
+    <w:p>
+      <w:pPr>
+        <w:ind w:left="720"/>
         <w:rPr>
           <w:rFonts w:ascii="Inter" w:eastAsia="Inter" w:hAnsi="Inter" w:cs="Inter"/>
           <w:bCs/>
           <w:i/>
           <w:color w:val="1D1C1D"/>
         </w:rPr>
-        <w:t xml:space="preserve">otebook, </w:t>
-      </w:r>
-      <w:r>
-        <w:rPr>
-          <w:rFonts w:ascii="Inter" w:eastAsia="Inter" w:hAnsi="Inter" w:cs="Inter"/>
-          <w:bCs/>
-          <w:i/>
-          <w:color w:val="1D1C1D"/>
-        </w:rPr>
-        <w:t>SQL</w:t>
-      </w:r>
-      <w:r>
-        <w:rPr>
-          <w:rFonts w:ascii="Inter" w:eastAsia="Inter" w:hAnsi="Inter" w:cs="Inter"/>
-          <w:bCs/>
-          <w:i/>
-          <w:color w:val="1D1C1D"/>
-        </w:rPr>
-        <w:t>,</w:t>
-      </w:r>
-      <w:r>
-        <w:rPr>
-          <w:rFonts w:ascii="Inter" w:eastAsia="Inter" w:hAnsi="Inter" w:cs="Inter"/>
-          <w:bCs/>
-          <w:i/>
-          <w:color w:val="1D1C1D"/>
-        </w:rPr>
-        <w:t xml:space="preserve"> pgAdmin</w:t>
-      </w:r>
+      </w:pPr>
     </w:p>
     <w:p>
       <w:pPr>
@@ -2161,7 +2528,27 @@
           <w:szCs w:val="21"/>
           <w:shd w:val="clear" w:color="auto" w:fill="FFFFFF"/>
         </w:rPr>
-        <w:t xml:space="preserve"> Communicates with internal, external and </w:t>
+        <w:t xml:space="preserve"> Communicates with internal, </w:t>
+      </w:r>
+      <w:proofErr w:type="gramStart"/>
+      <w:r>
+        <w:rPr>
+          <w:rFonts w:ascii="Segoe UI" w:hAnsi="Segoe UI" w:cs="Segoe UI"/>
+          <w:sz w:val="21"/>
+          <w:szCs w:val="21"/>
+          <w:shd w:val="clear" w:color="auto" w:fill="FFFFFF"/>
+        </w:rPr>
+        <w:t>external</w:t>
+      </w:r>
+      <w:proofErr w:type="gramEnd"/>
+      <w:r>
+        <w:rPr>
+          <w:rFonts w:ascii="Segoe UI" w:hAnsi="Segoe UI" w:cs="Segoe UI"/>
+          <w:sz w:val="21"/>
+          <w:szCs w:val="21"/>
+          <w:shd w:val="clear" w:color="auto" w:fill="FFFFFF"/>
+        </w:rPr>
+        <w:t xml:space="preserve"> and </w:t>
       </w:r>
       <w:r>
         <w:rPr>
@@ -2179,7 +2566,34 @@
           <w:szCs w:val="21"/>
           <w:shd w:val="clear" w:color="auto" w:fill="FFFFFF"/>
         </w:rPr>
-        <w:t xml:space="preserve">related to order management and account set up. </w:t>
+        <w:t>related to order management</w:t>
+      </w:r>
+      <w:r>
+        <w:rPr>
+          <w:rFonts w:ascii="Segoe UI" w:hAnsi="Segoe UI" w:cs="Segoe UI"/>
+          <w:sz w:val="21"/>
+          <w:szCs w:val="21"/>
+          <w:shd w:val="clear" w:color="auto" w:fill="FFFFFF"/>
+        </w:rPr>
+        <w:t>,</w:t>
+      </w:r>
+      <w:r>
+        <w:rPr>
+          <w:rFonts w:ascii="Segoe UI" w:hAnsi="Segoe UI" w:cs="Segoe UI"/>
+          <w:sz w:val="21"/>
+          <w:szCs w:val="21"/>
+          <w:shd w:val="clear" w:color="auto" w:fill="FFFFFF"/>
+        </w:rPr>
+        <w:t xml:space="preserve"> account set up</w:t>
+      </w:r>
+      <w:r>
+        <w:rPr>
+          <w:rFonts w:ascii="Segoe UI" w:hAnsi="Segoe UI" w:cs="Segoe UI"/>
+          <w:sz w:val="21"/>
+          <w:szCs w:val="21"/>
+          <w:shd w:val="clear" w:color="auto" w:fill="FFFFFF"/>
+        </w:rPr>
+        <w:t>, and account maintenance.</w:t>
       </w:r>
     </w:p>
     <w:p>
@@ -2258,6 +2672,7 @@
         </w:rPr>
         <w:t xml:space="preserve">Manages multiple inboxes in Microsoft </w:t>
       </w:r>
+      <w:proofErr w:type="gramStart"/>
       <w:r>
         <w:rPr>
           <w:rFonts w:ascii="Inter" w:eastAsia="Inter" w:hAnsi="Inter" w:cs="Inter"/>
@@ -2266,6 +2681,60 @@
           <w:szCs w:val="22"/>
         </w:rPr>
         <w:t>outlook</w:t>
+      </w:r>
+      <w:proofErr w:type="gramEnd"/>
+    </w:p>
+    <w:p>
+      <w:pPr>
+        <w:pStyle w:val="ListParagraph"/>
+        <w:numPr>
+          <w:ilvl w:val="0"/>
+          <w:numId w:val="13"/>
+        </w:numPr>
+        <w:rPr>
+          <w:rFonts w:ascii="Inter" w:eastAsia="Inter" w:hAnsi="Inter" w:cs="Inter"/>
+          <w:b/>
+          <w:sz w:val="22"/>
+          <w:szCs w:val="22"/>
+        </w:rPr>
+      </w:pPr>
+      <w:r>
+        <w:rPr>
+          <w:rFonts w:ascii="Inter" w:eastAsia="Inter" w:hAnsi="Inter" w:cs="Inter"/>
+          <w:bCs/>
+          <w:sz w:val="22"/>
+          <w:szCs w:val="22"/>
+        </w:rPr>
+        <w:t xml:space="preserve">Regular use of SAP, Microsoft Outlook, Microsoft </w:t>
+      </w:r>
+      <w:proofErr w:type="gramStart"/>
+      <w:r>
+        <w:rPr>
+          <w:rFonts w:ascii="Inter" w:eastAsia="Inter" w:hAnsi="Inter" w:cs="Inter"/>
+          <w:bCs/>
+          <w:sz w:val="22"/>
+          <w:szCs w:val="22"/>
+        </w:rPr>
+        <w:t>Excel</w:t>
+      </w:r>
+      <w:proofErr w:type="gramEnd"/>
+      <w:r>
+        <w:rPr>
+          <w:rFonts w:ascii="Inter" w:eastAsia="Inter" w:hAnsi="Inter" w:cs="Inter"/>
+          <w:bCs/>
+          <w:sz w:val="22"/>
+          <w:szCs w:val="22"/>
+        </w:rPr>
+        <w:t xml:space="preserve"> and </w:t>
+      </w:r>
+      <w:r>
+        <w:rPr>
+          <w:rFonts w:ascii="Inter" w:eastAsia="Inter" w:hAnsi="Inter" w:cs="Inter"/>
+          <w:bCs/>
+          <w:sz w:val="22"/>
+          <w:szCs w:val="22"/>
+        </w:rPr>
+        <w:t>Power BI</w:t>
       </w:r>
     </w:p>
     <w:p>
@@ -2542,8 +3011,45 @@
           <w:szCs w:val="21"/>
           <w:shd w:val="clear" w:color="auto" w:fill="FFFFFF"/>
         </w:rPr>
-        <w:t>Advanced application of excel skills including pivot tables and the vlookup function</w:t>
-      </w:r>
+        <w:t xml:space="preserve">Advanced application of excel skills including pivot tables and the </w:t>
+      </w:r>
+      <w:proofErr w:type="spellStart"/>
+      <w:r>
+        <w:rPr>
+          <w:rFonts w:ascii="Segoe UI" w:hAnsi="Segoe UI" w:cs="Segoe UI"/>
+          <w:i/>
+          <w:iCs/>
+          <w:sz w:val="21"/>
+          <w:szCs w:val="21"/>
+          <w:shd w:val="clear" w:color="auto" w:fill="FFFFFF"/>
+        </w:rPr>
+        <w:t>vlookup</w:t>
+      </w:r>
+      <w:proofErr w:type="spellEnd"/>
+      <w:r>
+        <w:rPr>
+          <w:rFonts w:ascii="Segoe UI" w:hAnsi="Segoe UI" w:cs="Segoe UI"/>
+          <w:i/>
+          <w:iCs/>
+          <w:sz w:val="21"/>
+          <w:szCs w:val="21"/>
+          <w:shd w:val="clear" w:color="auto" w:fill="FFFFFF"/>
+        </w:rPr>
+        <w:t xml:space="preserve"> </w:t>
+      </w:r>
+      <w:proofErr w:type="gramStart"/>
+      <w:r>
+        <w:rPr>
+          <w:rFonts w:ascii="Segoe UI" w:hAnsi="Segoe UI" w:cs="Segoe UI"/>
+          <w:i/>
+          <w:iCs/>
+          <w:sz w:val="21"/>
+          <w:szCs w:val="21"/>
+          <w:shd w:val="clear" w:color="auto" w:fill="FFFFFF"/>
+        </w:rPr>
+        <w:t>function</w:t>
+      </w:r>
+      <w:proofErr w:type="gramEnd"/>
     </w:p>
     <w:p>
       <w:pPr>
@@ -2557,14 +3063,25 @@
           <w:iCs/>
         </w:rPr>
       </w:pPr>
-      <w:r>
-        <w:rPr>
-          <w:rFonts w:ascii="Inter" w:eastAsia="Inter" w:hAnsi="Inter" w:cs="Inter"/>
-          <w:i/>
-          <w:sz w:val="22"/>
-          <w:szCs w:val="22"/>
-        </w:rPr>
-        <w:t xml:space="preserve">Created  SOP resources for </w:t>
+      <w:proofErr w:type="gramStart"/>
+      <w:r>
+        <w:rPr>
+          <w:rFonts w:ascii="Inter" w:eastAsia="Inter" w:hAnsi="Inter" w:cs="Inter"/>
+          <w:i/>
+          <w:sz w:val="22"/>
+          <w:szCs w:val="22"/>
+        </w:rPr>
+        <w:t>Created  SOP</w:t>
+      </w:r>
+      <w:proofErr w:type="gramEnd"/>
+      <w:r>
+        <w:rPr>
+          <w:rFonts w:ascii="Inter" w:eastAsia="Inter" w:hAnsi="Inter" w:cs="Inter"/>
+          <w:i/>
+          <w:sz w:val="22"/>
+          <w:szCs w:val="22"/>
+        </w:rPr>
+        <w:t xml:space="preserve"> resources for </w:t>
       </w:r>
       <w:r>
         <w:rPr>
@@ -2956,8 +3473,21 @@
           <w:szCs w:val="21"/>
           <w:shd w:val="clear" w:color="auto" w:fill="FFFFFF"/>
         </w:rPr>
-        <w:t xml:space="preserve"> using Google sheets</w:t>
-      </w:r>
+        <w:t xml:space="preserve"> using Google </w:t>
+      </w:r>
+      <w:proofErr w:type="gramStart"/>
+      <w:r>
+        <w:rPr>
+          <w:rFonts w:ascii="Segoe UI" w:hAnsi="Segoe UI" w:cs="Segoe UI"/>
+          <w:i/>
+          <w:iCs/>
+          <w:sz w:val="21"/>
+          <w:szCs w:val="21"/>
+          <w:shd w:val="clear" w:color="auto" w:fill="FFFFFF"/>
+        </w:rPr>
+        <w:t>sheets</w:t>
+      </w:r>
+      <w:proofErr w:type="gramEnd"/>
     </w:p>
     <w:p>
       <w:pPr>
@@ -3092,12 +3622,15 @@
           <w:rFonts w:ascii="Inter" w:eastAsia="Inter" w:hAnsi="Inter" w:cs="Inter"/>
         </w:rPr>
       </w:pPr>
-      <w:r>
-        <w:rPr>
-          <w:rFonts w:ascii="Inter" w:eastAsia="Inter" w:hAnsi="Inter" w:cs="Inter"/>
-        </w:rPr>
+      <w:proofErr w:type="gramStart"/>
+      <w:r>
+        <w:rPr>
+          <w:rFonts w:ascii="Inter" w:eastAsia="Inter" w:hAnsi="Inter" w:cs="Inter"/>
+        </w:rPr>
+        <w:lastRenderedPageBreak/>
         <w:t>House Keeper</w:t>
       </w:r>
+      <w:proofErr w:type="gramEnd"/>
       <w:r>
         <w:rPr>
           <w:rFonts w:ascii="Inter" w:eastAsia="Inter" w:hAnsi="Inter" w:cs="Inter"/>
@@ -3331,17 +3864,7 @@
           <w:szCs w:val="21"/>
           <w:shd w:val="clear" w:color="auto" w:fill="FFFFFF"/>
         </w:rPr>
-        <w:t xml:space="preserve">to provide cleaning services for clients. Utilized time management skills to assess properties and finish cleaning in the allotted time. </w:t>
-      </w:r>
-      <w:r>
-        <w:rPr>
-          <w:rFonts w:ascii="Segoe UI" w:hAnsi="Segoe UI" w:cs="Segoe UI"/>
-          <w:sz w:val="21"/>
-          <w:szCs w:val="21"/>
-          <w:shd w:val="clear" w:color="auto" w:fill="FFFFFF"/>
-        </w:rPr>
-        <w:lastRenderedPageBreak/>
-        <w:t xml:space="preserve">Utilized communication skills to build rapport with clients, and converse with homeowners about time assessment. Ensured </w:t>
+        <w:t xml:space="preserve">to provide cleaning services for clients. Utilized time management skills to assess properties and finish cleaning in the allotted time. Utilized communication skills to build rapport with clients, and converse with homeowners about time assessment. Ensured </w:t>
       </w:r>
       <w:r>
         <w:rPr>
@@ -3703,8 +4226,19 @@
           <w:sz w:val="22"/>
           <w:szCs w:val="22"/>
         </w:rPr>
-        <w:t xml:space="preserve"> member</w:t>
-      </w:r>
+        <w:t xml:space="preserve"> </w:t>
+      </w:r>
+      <w:proofErr w:type="gramStart"/>
+      <w:r>
+        <w:rPr>
+          <w:rFonts w:ascii="Inter" w:eastAsia="Inter" w:hAnsi="Inter" w:cs="Inter"/>
+          <w:i/>
+          <w:sz w:val="22"/>
+          <w:szCs w:val="22"/>
+        </w:rPr>
+        <w:t>member</w:t>
+      </w:r>
+      <w:proofErr w:type="gramEnd"/>
     </w:p>
     <w:p>
       <w:pPr>
@@ -4081,8 +4615,19 @@
           <w:sz w:val="22"/>
           <w:szCs w:val="22"/>
         </w:rPr>
-        <w:t>Oversaw up to 4 cashiers in per shift</w:t>
-      </w:r>
+        <w:t xml:space="preserve">Oversaw up to 4 cashiers in per </w:t>
+      </w:r>
+      <w:proofErr w:type="gramStart"/>
+      <w:r>
+        <w:rPr>
+          <w:rFonts w:ascii="Inter" w:eastAsia="Inter" w:hAnsi="Inter" w:cs="Inter"/>
+          <w:i/>
+          <w:sz w:val="22"/>
+          <w:szCs w:val="22"/>
+        </w:rPr>
+        <w:t>shift</w:t>
+      </w:r>
+      <w:proofErr w:type="gramEnd"/>
     </w:p>
     <w:p>
       <w:pPr>
@@ -4279,10 +4824,10 @@
       <w:bookmarkEnd w:id="6"/>
     </w:p>
     <w:sectPr>
-      <w:headerReference w:type="default" r:id="rId8"/>
-      <w:footerReference w:type="default" r:id="rId9"/>
-      <w:headerReference w:type="first" r:id="rId10"/>
-      <w:footerReference w:type="first" r:id="rId11"/>
+      <w:headerReference w:type="default" r:id="rId15"/>
+      <w:footerReference w:type="default" r:id="rId16"/>
+      <w:headerReference w:type="first" r:id="rId17"/>
+      <w:footerReference w:type="first" r:id="rId18"/>
       <w:pgSz w:w="12240" w:h="15840"/>
       <w:pgMar w:top="1080" w:right="1440" w:bottom="1080" w:left="1440" w:header="720" w:footer="720" w:gutter="0"/>
       <w:pgNumType w:start="1"/>
@@ -6466,6 +7011,7 @@
     <w:name w:val="heading 3"/>
     <w:basedOn w:val="Normal"/>
     <w:next w:val="Normal"/>
+    <w:link w:val="Heading3Char"/>
     <w:uiPriority w:val="9"/>
     <w:unhideWhenUsed/>
     <w:qFormat/>
@@ -6648,6 +7194,31 @@
       <w:ind w:left="720"/>
       <w:contextualSpacing/>
     </w:pPr>
+  </w:style>
+  <w:style w:type="character" w:customStyle="1" w:styleId="Heading3Char">
+    <w:name w:val="Heading 3 Char"/>
+    <w:basedOn w:val="DefaultParagraphFont"/>
+    <w:link w:val="Heading3"/>
+    <w:uiPriority w:val="9"/>
+    <w:rsid w:val="00BD25C8"/>
+    <w:rPr>
+      <w:rFonts w:ascii="Times New Roman" w:eastAsia="Times New Roman" w:hAnsi="Times New Roman" w:cs="Times New Roman"/>
+      <w:b/>
+      <w:sz w:val="27"/>
+      <w:szCs w:val="27"/>
+    </w:rPr>
+  </w:style>
+  <w:style w:type="character" w:styleId="FollowedHyperlink">
+    <w:name w:val="FollowedHyperlink"/>
+    <w:basedOn w:val="DefaultParagraphFont"/>
+    <w:uiPriority w:val="99"/>
+    <w:semiHidden/>
+    <w:unhideWhenUsed/>
+    <w:rsid w:val="0099222F"/>
+    <w:rPr>
+      <w:color w:val="800080" w:themeColor="followedHyperlink"/>
+      <w:u w:val="single"/>
+    </w:rPr>
   </w:style>
 </w:styles>
 </file>

</xml_diff>

<commit_message>
adding javascript to skills
</commit_message>
<xml_diff>
--- a/Sarah_Vujcich_Resume.docx
+++ b/Sarah_Vujcich_Resume.docx
@@ -178,25 +178,7 @@
             <w:sz w:val="22"/>
             <w:szCs w:val="22"/>
           </w:rPr>
-          <w:t>https://www.linkedin.com/in/sara</w:t>
-        </w:r>
-        <w:r>
-          <w:rPr>
-            <w:rStyle w:val="Hyperlink"/>
-            <w:rFonts w:ascii="Inter" w:eastAsia="Inter" w:hAnsi="Inter" w:cs="Inter"/>
-            <w:sz w:val="22"/>
-            <w:szCs w:val="22"/>
-          </w:rPr>
-          <w:t>h</w:t>
-        </w:r>
-        <w:r>
-          <w:rPr>
-            <w:rStyle w:val="Hyperlink"/>
-            <w:rFonts w:ascii="Inter" w:eastAsia="Inter" w:hAnsi="Inter" w:cs="Inter"/>
-            <w:sz w:val="22"/>
-            <w:szCs w:val="22"/>
-          </w:rPr>
-          <w:t>-vujcich</w:t>
+          <w:t>https://www.linkedin.com/in/sarah-vujcich</w:t>
         </w:r>
       </w:hyperlink>
     </w:p>
@@ -249,27 +231,7 @@
             <w:sz w:val="22"/>
             <w:szCs w:val="22"/>
           </w:rPr>
-          <w:t>https://github.com/sv</w:t>
-        </w:r>
-        <w:r>
-          <w:rPr>
-            <w:rStyle w:val="Hyperlink"/>
-            <w:rFonts w:ascii="Inter" w:eastAsia="Inter" w:hAnsi="Inter" w:cs="Inter"/>
-            <w:i/>
-            <w:sz w:val="22"/>
-            <w:szCs w:val="22"/>
-          </w:rPr>
-          <w:t>u</w:t>
-        </w:r>
-        <w:r>
-          <w:rPr>
-            <w:rStyle w:val="Hyperlink"/>
-            <w:rFonts w:ascii="Inter" w:eastAsia="Inter" w:hAnsi="Inter" w:cs="Inter"/>
-            <w:i/>
-            <w:sz w:val="22"/>
-            <w:szCs w:val="22"/>
-          </w:rPr>
-          <w:t>jcich</w:t>
+          <w:t>https://github.com/svujcich</w:t>
         </w:r>
       </w:hyperlink>
     </w:p>
@@ -318,25 +280,7 @@
             <w:sz w:val="22"/>
             <w:szCs w:val="22"/>
           </w:rPr>
-          <w:t>https://svujcich.github.io/P</w:t>
-        </w:r>
-        <w:r>
-          <w:rPr>
-            <w:rStyle w:val="Hyperlink"/>
-            <w:rFonts w:ascii="Inter" w:eastAsia="Inter" w:hAnsi="Inter" w:cs="Inter"/>
-            <w:sz w:val="22"/>
-            <w:szCs w:val="22"/>
-          </w:rPr>
-          <w:t>o</w:t>
-        </w:r>
-        <w:r>
-          <w:rPr>
-            <w:rStyle w:val="Hyperlink"/>
-            <w:rFonts w:ascii="Inter" w:eastAsia="Inter" w:hAnsi="Inter" w:cs="Inter"/>
-            <w:sz w:val="22"/>
-            <w:szCs w:val="22"/>
-          </w:rPr>
-          <w:t>rtfolio/</w:t>
+          <w:t>https://svujcich.github.io/Portfolio/</w:t>
         </w:r>
       </w:hyperlink>
     </w:p>
@@ -492,7 +436,25 @@
           <w:sz w:val="22"/>
           <w:szCs w:val="22"/>
         </w:rPr>
-        <w:t>Python, SQL</w:t>
+        <w:t xml:space="preserve">Python, </w:t>
+      </w:r>
+      <w:r>
+        <w:rPr>
+          <w:rFonts w:ascii="Inter" w:eastAsia="Inter" w:hAnsi="Inter" w:cs="Inter"/>
+          <w:color w:val="000000"/>
+          <w:sz w:val="22"/>
+          <w:szCs w:val="22"/>
+        </w:rPr>
+        <w:t xml:space="preserve">Javascript, </w:t>
+      </w:r>
+      <w:r>
+        <w:rPr>
+          <w:rFonts w:ascii="Inter" w:eastAsia="Inter" w:hAnsi="Inter" w:cs="Inter"/>
+          <w:color w:val="000000"/>
+          <w:sz w:val="22"/>
+          <w:szCs w:val="22"/>
+        </w:rPr>
+        <w:t>SQL</w:t>
       </w:r>
       <w:r>
         <w:rPr>
@@ -959,9 +921,8 @@
           <w:szCs w:val="22"/>
           <w:highlight w:val="white"/>
         </w:rPr>
-        <w:t xml:space="preserve">Python, </w:t>
-      </w:r>
-      <w:proofErr w:type="spellStart"/>
+        <w:t>Python, Javascript, V</w:t>
+      </w:r>
       <w:r>
         <w:rPr>
           <w:rFonts w:ascii="Inter" w:eastAsia="Inter" w:hAnsi="Inter" w:cs="Inter"/>
@@ -971,19 +932,40 @@
           <w:szCs w:val="22"/>
           <w:highlight w:val="white"/>
         </w:rPr>
-        <w:t>Javascript</w:t>
-      </w:r>
-      <w:proofErr w:type="spellEnd"/>
-      <w:r>
+        <w:t>BA</w:t>
+      </w:r>
+    </w:p>
+    <w:p>
+      <w:pPr>
         <w:rPr>
           <w:rFonts w:ascii="Inter" w:eastAsia="Inter" w:hAnsi="Inter" w:cs="Inter"/>
           <w:bCs/>
           <w:color w:val="000000"/>
           <w:sz w:val="22"/>
           <w:szCs w:val="22"/>
+        </w:rPr>
+      </w:pPr>
+      <w:r>
+        <w:rPr>
+          <w:rFonts w:ascii="Inter" w:eastAsia="Inter" w:hAnsi="Inter" w:cs="Inter"/>
+          <w:b/>
+          <w:color w:val="000000"/>
+          <w:sz w:val="22"/>
+          <w:szCs w:val="22"/>
           <w:highlight w:val="white"/>
         </w:rPr>
-        <w:t>, V</w:t>
+        <w:t>Tools:</w:t>
+      </w:r>
+      <w:r>
+        <w:rPr>
+          <w:rFonts w:ascii="Inter" w:eastAsia="Inter" w:hAnsi="Inter" w:cs="Inter"/>
+          <w:b/>
+          <w:color w:val="000000"/>
+          <w:sz w:val="22"/>
+          <w:szCs w:val="22"/>
+          <w:highlight w:val="white"/>
+        </w:rPr>
+        <w:t xml:space="preserve"> </w:t>
       </w:r>
       <w:r>
         <w:rPr>
@@ -994,39 +976,91 @@
           <w:szCs w:val="22"/>
           <w:highlight w:val="white"/>
         </w:rPr>
-        <w:t>BA</w:t>
-      </w:r>
-    </w:p>
-    <w:p>
-      <w:pPr>
+        <w:t xml:space="preserve"> Git, </w:t>
+      </w:r>
+      <w:r>
         <w:rPr>
           <w:rFonts w:ascii="Inter" w:eastAsia="Inter" w:hAnsi="Inter" w:cs="Inter"/>
           <w:bCs/>
           <w:color w:val="000000"/>
           <w:sz w:val="22"/>
           <w:szCs w:val="22"/>
-        </w:rPr>
-      </w:pPr>
-      <w:r>
-        <w:rPr>
-          <w:rFonts w:ascii="Inter" w:eastAsia="Inter" w:hAnsi="Inter" w:cs="Inter"/>
-          <w:b/>
-          <w:color w:val="000000"/>
-          <w:sz w:val="22"/>
-          <w:szCs w:val="22"/>
           <w:highlight w:val="white"/>
         </w:rPr>
-        <w:t>Tools:</w:t>
-      </w:r>
-      <w:r>
-        <w:rPr>
-          <w:rFonts w:ascii="Inter" w:eastAsia="Inter" w:hAnsi="Inter" w:cs="Inter"/>
-          <w:b/>
+        <w:t xml:space="preserve">Pandas, </w:t>
+      </w:r>
+      <w:r>
+        <w:rPr>
+          <w:rFonts w:ascii="Inter" w:eastAsia="Inter" w:hAnsi="Inter" w:cs="Inter"/>
+          <w:bCs/>
           <w:color w:val="000000"/>
           <w:sz w:val="22"/>
           <w:szCs w:val="22"/>
           <w:highlight w:val="white"/>
         </w:rPr>
+        <w:t xml:space="preserve">Jupyter Notebook, VS Code, Microsoft Excel, </w:t>
+      </w:r>
+      <w:r>
+        <w:rPr>
+          <w:rFonts w:ascii="Inter" w:eastAsia="Inter" w:hAnsi="Inter" w:cs="Inter"/>
+          <w:bCs/>
+          <w:color w:val="000000"/>
+          <w:sz w:val="22"/>
+          <w:szCs w:val="22"/>
+        </w:rPr>
+        <w:t xml:space="preserve">Mocrosoft Outlook, </w:t>
+      </w:r>
+      <w:r>
+        <w:rPr>
+          <w:rFonts w:ascii="Inter" w:eastAsia="Inter" w:hAnsi="Inter" w:cs="Inter"/>
+          <w:bCs/>
+          <w:color w:val="000000"/>
+          <w:sz w:val="22"/>
+          <w:szCs w:val="22"/>
+          <w:highlight w:val="white"/>
+        </w:rPr>
+        <w:t xml:space="preserve">Tableau, </w:t>
+      </w:r>
+      <w:r>
+        <w:rPr>
+          <w:rFonts w:ascii="Inter" w:eastAsia="Inter" w:hAnsi="Inter" w:cs="Inter"/>
+          <w:bCs/>
+          <w:color w:val="000000"/>
+          <w:sz w:val="22"/>
+          <w:szCs w:val="22"/>
+        </w:rPr>
+        <w:t>Power BI</w:t>
+      </w:r>
+    </w:p>
+    <w:p>
+      <w:pPr>
+        <w:rPr>
+          <w:rFonts w:ascii="Inter" w:eastAsia="Inter" w:hAnsi="Inter" w:cs="Inter"/>
+          <w:bCs/>
+          <w:color w:val="000000"/>
+          <w:sz w:val="22"/>
+          <w:szCs w:val="22"/>
+        </w:rPr>
+      </w:pPr>
+      <w:r>
+        <w:rPr>
+          <w:rFonts w:ascii="Inter" w:eastAsia="Inter" w:hAnsi="Inter" w:cs="Inter"/>
+          <w:b/>
+          <w:color w:val="000000"/>
+          <w:sz w:val="22"/>
+          <w:szCs w:val="22"/>
+          <w:highlight w:val="white"/>
+        </w:rPr>
+        <w:t>Databases:</w:t>
+      </w:r>
+      <w:r>
+        <w:rPr>
+          <w:rFonts w:ascii="Inter" w:eastAsia="Inter" w:hAnsi="Inter" w:cs="Inter"/>
+          <w:b/>
+          <w:color w:val="000000"/>
+          <w:sz w:val="22"/>
+          <w:szCs w:val="22"/>
+        </w:rPr>
         <w:t xml:space="preserve"> </w:t>
       </w:r>
       <w:r>
@@ -1036,9 +1070,8 @@
           <w:color w:val="000000"/>
           <w:sz w:val="22"/>
           <w:szCs w:val="22"/>
-          <w:highlight w:val="white"/>
-        </w:rPr>
-        <w:t xml:space="preserve"> Git, </w:t>
+        </w:rPr>
+        <w:t>SQL</w:t>
       </w:r>
       <w:r>
         <w:rPr>
@@ -1047,170 +1080,8 @@
           <w:color w:val="000000"/>
           <w:sz w:val="22"/>
           <w:szCs w:val="22"/>
-          <w:highlight w:val="white"/>
-        </w:rPr>
-        <w:t xml:space="preserve">Pandas, </w:t>
-      </w:r>
-      <w:proofErr w:type="spellStart"/>
-      <w:r>
-        <w:rPr>
-          <w:rFonts w:ascii="Inter" w:eastAsia="Inter" w:hAnsi="Inter" w:cs="Inter"/>
-          <w:bCs/>
-          <w:color w:val="000000"/>
-          <w:sz w:val="22"/>
-          <w:szCs w:val="22"/>
-          <w:highlight w:val="white"/>
-        </w:rPr>
-        <w:t>Jupyter</w:t>
-      </w:r>
-      <w:proofErr w:type="spellEnd"/>
-      <w:r>
-        <w:rPr>
-          <w:rFonts w:ascii="Inter" w:eastAsia="Inter" w:hAnsi="Inter" w:cs="Inter"/>
-          <w:bCs/>
-          <w:color w:val="000000"/>
-          <w:sz w:val="22"/>
-          <w:szCs w:val="22"/>
-          <w:highlight w:val="white"/>
-        </w:rPr>
-        <w:t xml:space="preserve"> Notebook, VS Code,</w:t>
-      </w:r>
-      <w:r>
-        <w:rPr>
-          <w:rFonts w:ascii="Inter" w:eastAsia="Inter" w:hAnsi="Inter" w:cs="Inter"/>
-          <w:bCs/>
-          <w:color w:val="000000"/>
-          <w:sz w:val="22"/>
-          <w:szCs w:val="22"/>
-          <w:highlight w:val="white"/>
-        </w:rPr>
-        <w:t xml:space="preserve"> </w:t>
-      </w:r>
-      <w:r>
-        <w:rPr>
-          <w:rFonts w:ascii="Inter" w:eastAsia="Inter" w:hAnsi="Inter" w:cs="Inter"/>
-          <w:bCs/>
-          <w:color w:val="000000"/>
-          <w:sz w:val="22"/>
-          <w:szCs w:val="22"/>
-          <w:highlight w:val="white"/>
-        </w:rPr>
-        <w:t xml:space="preserve">Microsoft Excel, </w:t>
-      </w:r>
-      <w:proofErr w:type="spellStart"/>
-      <w:r>
-        <w:rPr>
-          <w:rFonts w:ascii="Inter" w:eastAsia="Inter" w:hAnsi="Inter" w:cs="Inter"/>
-          <w:bCs/>
-          <w:color w:val="000000"/>
-          <w:sz w:val="22"/>
-          <w:szCs w:val="22"/>
-        </w:rPr>
-        <w:t>Mocrosoft</w:t>
-      </w:r>
-      <w:proofErr w:type="spellEnd"/>
-      <w:r>
-        <w:rPr>
-          <w:rFonts w:ascii="Inter" w:eastAsia="Inter" w:hAnsi="Inter" w:cs="Inter"/>
-          <w:bCs/>
-          <w:color w:val="000000"/>
-          <w:sz w:val="22"/>
-          <w:szCs w:val="22"/>
-        </w:rPr>
-        <w:t xml:space="preserve"> Outlook, </w:t>
-      </w:r>
-      <w:r>
-        <w:rPr>
-          <w:rFonts w:ascii="Inter" w:eastAsia="Inter" w:hAnsi="Inter" w:cs="Inter"/>
-          <w:bCs/>
-          <w:color w:val="000000"/>
-          <w:sz w:val="22"/>
-          <w:szCs w:val="22"/>
-          <w:highlight w:val="white"/>
-        </w:rPr>
-        <w:t xml:space="preserve">Tableau, </w:t>
-      </w:r>
-      <w:r>
-        <w:rPr>
-          <w:rFonts w:ascii="Inter" w:eastAsia="Inter" w:hAnsi="Inter" w:cs="Inter"/>
-          <w:bCs/>
-          <w:color w:val="000000"/>
-          <w:sz w:val="22"/>
-          <w:szCs w:val="22"/>
-        </w:rPr>
-        <w:t>Power BI</w:t>
-      </w:r>
-    </w:p>
-    <w:p>
-      <w:pPr>
-        <w:rPr>
-          <w:rFonts w:ascii="Inter" w:eastAsia="Inter" w:hAnsi="Inter" w:cs="Inter"/>
-          <w:bCs/>
-          <w:color w:val="000000"/>
-          <w:sz w:val="22"/>
-          <w:szCs w:val="22"/>
-        </w:rPr>
-      </w:pPr>
-      <w:r>
-        <w:rPr>
-          <w:rFonts w:ascii="Inter" w:eastAsia="Inter" w:hAnsi="Inter" w:cs="Inter"/>
-          <w:b/>
-          <w:color w:val="000000"/>
-          <w:sz w:val="22"/>
-          <w:szCs w:val="22"/>
-          <w:highlight w:val="white"/>
-        </w:rPr>
-        <w:t>Databases:</w:t>
-      </w:r>
-      <w:r>
-        <w:rPr>
-          <w:rFonts w:ascii="Inter" w:eastAsia="Inter" w:hAnsi="Inter" w:cs="Inter"/>
-          <w:b/>
-          <w:color w:val="000000"/>
-          <w:sz w:val="22"/>
-          <w:szCs w:val="22"/>
-        </w:rPr>
-        <w:t xml:space="preserve"> </w:t>
-      </w:r>
-      <w:r>
-        <w:rPr>
-          <w:rFonts w:ascii="Inter" w:eastAsia="Inter" w:hAnsi="Inter" w:cs="Inter"/>
-          <w:bCs/>
-          <w:color w:val="000000"/>
-          <w:sz w:val="22"/>
-          <w:szCs w:val="22"/>
-        </w:rPr>
-        <w:t>SQL</w:t>
-      </w:r>
-      <w:r>
-        <w:rPr>
-          <w:rFonts w:ascii="Inter" w:eastAsia="Inter" w:hAnsi="Inter" w:cs="Inter"/>
-          <w:bCs/>
-          <w:color w:val="000000"/>
-          <w:sz w:val="22"/>
-          <w:szCs w:val="22"/>
-        </w:rPr>
-        <w:t xml:space="preserve"> (</w:t>
-      </w:r>
-      <w:r>
-        <w:rPr>
-          <w:rFonts w:ascii="Inter" w:eastAsia="Inter" w:hAnsi="Inter" w:cs="Inter"/>
-          <w:bCs/>
-          <w:color w:val="000000"/>
-          <w:sz w:val="22"/>
-          <w:szCs w:val="22"/>
-        </w:rPr>
-        <w:t>PG Admin</w:t>
-      </w:r>
-      <w:r>
-        <w:rPr>
-          <w:rFonts w:ascii="Inter" w:eastAsia="Inter" w:hAnsi="Inter" w:cs="Inter"/>
-          <w:bCs/>
-          <w:color w:val="000000"/>
-          <w:sz w:val="22"/>
-          <w:szCs w:val="22"/>
-        </w:rPr>
-        <w:t>)</w:t>
+        </w:rPr>
+        <w:t xml:space="preserve"> (PG Admin)</w:t>
       </w:r>
       <w:r>
         <w:rPr>
@@ -1318,13 +1189,7 @@
         <w:rPr>
           <w:rFonts w:ascii="Inter" w:eastAsia="Inter" w:hAnsi="Inter" w:cs="Inter"/>
         </w:rPr>
-        <w:t xml:space="preserve">UFOs </w:t>
-      </w:r>
-      <w:r>
-        <w:rPr>
-          <w:rFonts w:ascii="Inter" w:eastAsia="Inter" w:hAnsi="Inter" w:cs="Inter"/>
-        </w:rPr>
-        <w:t xml:space="preserve">| </w:t>
+        <w:t xml:space="preserve">UFOs | </w:t>
       </w:r>
       <w:hyperlink r:id="rId11" w:history="1">
         <w:r>
@@ -1362,7 +1227,6 @@
         </w:rPr>
         <w:t xml:space="preserve">a </w:t>
       </w:r>
-      <w:proofErr w:type="spellStart"/>
       <w:r>
         <w:rPr>
           <w:rFonts w:ascii="Roboto" w:hAnsi="Roboto"/>
@@ -1375,7 +1239,6 @@
         </w:rPr>
         <w:t>Javascript</w:t>
       </w:r>
-      <w:proofErr w:type="spellEnd"/>
       <w:r>
         <w:rPr>
           <w:rFonts w:ascii="Roboto" w:hAnsi="Roboto"/>
@@ -1384,17 +1247,7 @@
           <w:szCs w:val="23"/>
           <w:shd w:val="clear" w:color="auto" w:fill="FFFFFF"/>
         </w:rPr>
-        <w:t xml:space="preserve"> project which utilizes a dynamic filter function, allowing the user to filter a table using multiple criteria.</w:t>
-      </w:r>
-      <w:r>
-        <w:rPr>
-          <w:rFonts w:ascii="Roboto" w:hAnsi="Roboto"/>
-          <w:color w:val="0D0D0D"/>
-          <w:sz w:val="23"/>
-          <w:szCs w:val="23"/>
-          <w:shd w:val="clear" w:color="auto" w:fill="FFFFFF"/>
-        </w:rPr>
-        <w:t xml:space="preserve"> </w:t>
+        <w:t xml:space="preserve"> project which utilizes a dynamic filter function, allowing the user to filter a table using multiple criteria. </w:t>
       </w:r>
     </w:p>
     <w:p>
@@ -1404,7 +1257,6 @@
           <w:numId w:val="10"/>
         </w:numPr>
       </w:pPr>
-      <w:proofErr w:type="spellStart"/>
       <w:r>
         <w:rPr>
           <w:rFonts w:ascii="Inter" w:eastAsia="Inter" w:hAnsi="Inter" w:cs="Inter"/>
@@ -1413,38 +1265,7 @@
           <w:sz w:val="22"/>
           <w:szCs w:val="22"/>
         </w:rPr>
-        <w:t>Javascript</w:t>
-      </w:r>
-      <w:proofErr w:type="spellEnd"/>
-      <w:r>
-        <w:rPr>
-          <w:rFonts w:ascii="Inter" w:eastAsia="Inter" w:hAnsi="Inter" w:cs="Inter"/>
-          <w:i/>
-          <w:color w:val="1D1C1D"/>
-          <w:sz w:val="22"/>
-          <w:szCs w:val="22"/>
-        </w:rPr>
-        <w:t>, html, CSS</w:t>
-      </w:r>
-      <w:r>
-        <w:rPr>
-          <w:rFonts w:ascii="Inter" w:eastAsia="Inter" w:hAnsi="Inter" w:cs="Inter"/>
-          <w:i/>
-          <w:color w:val="1D1C1D"/>
-          <w:sz w:val="22"/>
-          <w:szCs w:val="22"/>
-        </w:rPr>
-        <w:t>,</w:t>
-      </w:r>
-      <w:r>
-        <w:rPr>
-          <w:rFonts w:ascii="Inter" w:eastAsia="Inter" w:hAnsi="Inter" w:cs="Inter"/>
-          <w:i/>
-          <w:color w:val="1D1C1D"/>
-          <w:sz w:val="22"/>
-          <w:szCs w:val="22"/>
-        </w:rPr>
-        <w:t xml:space="preserve"> bootstrap</w:t>
+        <w:t>Javascript, html, CSS, bootstrap</w:t>
       </w:r>
     </w:p>
     <w:p>
@@ -1460,19 +1281,11 @@
           <w:rFonts w:ascii="Inter" w:eastAsia="Inter" w:hAnsi="Inter" w:cs="Inter"/>
         </w:rPr>
       </w:pPr>
-      <w:proofErr w:type="spellStart"/>
-      <w:r>
-        <w:rPr>
-          <w:rFonts w:ascii="Inter" w:eastAsia="Inter" w:hAnsi="Inter" w:cs="Inter"/>
-        </w:rPr>
-        <w:t>Pewlett-Hackard</w:t>
-      </w:r>
-      <w:proofErr w:type="spellEnd"/>
-      <w:r>
-        <w:rPr>
-          <w:rFonts w:ascii="Inter" w:eastAsia="Inter" w:hAnsi="Inter" w:cs="Inter"/>
-        </w:rPr>
-        <w:t xml:space="preserve"> Analysis</w:t>
+      <w:r>
+        <w:rPr>
+          <w:rFonts w:ascii="Inter" w:eastAsia="Inter" w:hAnsi="Inter" w:cs="Inter"/>
+        </w:rPr>
+        <w:t>Pewlett-Hackard Analysis</w:t>
       </w:r>
       <w:r>
         <w:rPr>
@@ -1677,7 +1490,6 @@
         </w:rPr>
         <w:t xml:space="preserve">SQL, </w:t>
       </w:r>
-      <w:proofErr w:type="spellStart"/>
       <w:r>
         <w:rPr>
           <w:rFonts w:ascii="Inter" w:eastAsia="Inter" w:hAnsi="Inter" w:cs="Inter"/>
@@ -1686,18 +1498,7 @@
           <w:sz w:val="22"/>
           <w:szCs w:val="22"/>
         </w:rPr>
-        <w:t>pgAdmin</w:t>
-      </w:r>
-      <w:proofErr w:type="spellEnd"/>
-      <w:r>
-        <w:rPr>
-          <w:rFonts w:ascii="Inter" w:eastAsia="Inter" w:hAnsi="Inter" w:cs="Inter"/>
-          <w:i/>
-          <w:color w:val="1D1C1D"/>
-          <w:sz w:val="22"/>
-          <w:szCs w:val="22"/>
-        </w:rPr>
-        <w:t xml:space="preserve"> </w:t>
+        <w:t xml:space="preserve">pgAdmin </w:t>
       </w:r>
     </w:p>
     <w:p>
@@ -1829,19 +1630,8 @@
           <w:szCs w:val="21"/>
           <w:shd w:val="clear" w:color="auto" w:fill="FFFFFF"/>
         </w:rPr>
-        <w:t xml:space="preserve">Returned roughly 26,000,000 rows of cleaned </w:t>
-      </w:r>
-      <w:proofErr w:type="gramStart"/>
-      <w:r>
-        <w:rPr>
-          <w:rFonts w:ascii="Segoe UI" w:hAnsi="Segoe UI" w:cs="Segoe UI"/>
-          <w:sz w:val="21"/>
-          <w:szCs w:val="21"/>
-          <w:shd w:val="clear" w:color="auto" w:fill="FFFFFF"/>
-        </w:rPr>
-        <w:t>data</w:t>
-      </w:r>
-      <w:proofErr w:type="gramEnd"/>
+        <w:t>Returned roughly 26,000,000 rows of cleaned data</w:t>
+      </w:r>
     </w:p>
     <w:p>
       <w:pPr>
@@ -1865,7 +1655,6 @@
         </w:rPr>
         <w:t xml:space="preserve">Python, </w:t>
       </w:r>
-      <w:proofErr w:type="spellStart"/>
       <w:r>
         <w:rPr>
           <w:rFonts w:ascii="Inter" w:eastAsia="Inter" w:hAnsi="Inter" w:cs="Inter"/>
@@ -1873,9 +1662,8 @@
           <w:i/>
           <w:color w:val="1D1C1D"/>
         </w:rPr>
-        <w:t>Jupyter</w:t>
-      </w:r>
-      <w:proofErr w:type="spellEnd"/>
+        <w:t xml:space="preserve">Jupyter </w:t>
+      </w:r>
       <w:r>
         <w:rPr>
           <w:rFonts w:ascii="Inter" w:eastAsia="Inter" w:hAnsi="Inter" w:cs="Inter"/>
@@ -1883,7 +1671,7 @@
           <w:i/>
           <w:color w:val="1D1C1D"/>
         </w:rPr>
-        <w:t xml:space="preserve"> </w:t>
+        <w:t>N</w:t>
       </w:r>
       <w:r>
         <w:rPr>
@@ -1892,7 +1680,7 @@
           <w:i/>
           <w:color w:val="1D1C1D"/>
         </w:rPr>
-        <w:t>N</w:t>
+        <w:t xml:space="preserve">otebook, </w:t>
       </w:r>
       <w:r>
         <w:rPr>
@@ -1901,28 +1689,8 @@
           <w:i/>
           <w:color w:val="1D1C1D"/>
         </w:rPr>
-        <w:t xml:space="preserve">otebook, </w:t>
-      </w:r>
-      <w:r>
-        <w:rPr>
-          <w:rFonts w:ascii="Inter" w:eastAsia="Inter" w:hAnsi="Inter" w:cs="Inter"/>
-          <w:bCs/>
-          <w:i/>
-          <w:color w:val="1D1C1D"/>
-        </w:rPr>
-        <w:t xml:space="preserve">SQL, </w:t>
-      </w:r>
-      <w:proofErr w:type="spellStart"/>
-      <w:r>
-        <w:rPr>
-          <w:rFonts w:ascii="Inter" w:eastAsia="Inter" w:hAnsi="Inter" w:cs="Inter"/>
-          <w:bCs/>
-          <w:i/>
-          <w:color w:val="1D1C1D"/>
-        </w:rPr>
-        <w:t>pgAdmin</w:t>
-      </w:r>
-      <w:proofErr w:type="spellEnd"/>
+        <w:t>SQL, pgAdmin</w:t>
+      </w:r>
     </w:p>
     <w:p>
       <w:pPr>
@@ -1972,21 +1740,7 @@
             <w:rStyle w:val="Hyperlink"/>
             <w:rFonts w:ascii="Inter" w:eastAsia="Inter" w:hAnsi="Inter" w:cs="Inter"/>
           </w:rPr>
-          <w:t>https://github.com/svujcich/</w:t>
-        </w:r>
-        <w:r>
-          <w:rPr>
-            <w:rStyle w:val="Hyperlink"/>
-            <w:rFonts w:ascii="Inter" w:eastAsia="Inter" w:hAnsi="Inter" w:cs="Inter"/>
-          </w:rPr>
-          <w:t>S</w:t>
-        </w:r>
-        <w:r>
-          <w:rPr>
-            <w:rStyle w:val="Hyperlink"/>
-            <w:rFonts w:ascii="Inter" w:eastAsia="Inter" w:hAnsi="Inter" w:cs="Inter"/>
-          </w:rPr>
-          <w:t>tock-Analysis</w:t>
+          <w:t>https://github.com/svujcich/Stock-Analysis</w:t>
         </w:r>
       </w:hyperlink>
     </w:p>
@@ -2528,27 +2282,7 @@
           <w:szCs w:val="21"/>
           <w:shd w:val="clear" w:color="auto" w:fill="FFFFFF"/>
         </w:rPr>
-        <w:t xml:space="preserve"> Communicates with internal, </w:t>
-      </w:r>
-      <w:proofErr w:type="gramStart"/>
-      <w:r>
-        <w:rPr>
-          <w:rFonts w:ascii="Segoe UI" w:hAnsi="Segoe UI" w:cs="Segoe UI"/>
-          <w:sz w:val="21"/>
-          <w:szCs w:val="21"/>
-          <w:shd w:val="clear" w:color="auto" w:fill="FFFFFF"/>
-        </w:rPr>
-        <w:t>external</w:t>
-      </w:r>
-      <w:proofErr w:type="gramEnd"/>
-      <w:r>
-        <w:rPr>
-          <w:rFonts w:ascii="Segoe UI" w:hAnsi="Segoe UI" w:cs="Segoe UI"/>
-          <w:sz w:val="21"/>
-          <w:szCs w:val="21"/>
-          <w:shd w:val="clear" w:color="auto" w:fill="FFFFFF"/>
-        </w:rPr>
-        <w:t xml:space="preserve"> and </w:t>
+        <w:t xml:space="preserve"> Communicates with internal, external and </w:t>
       </w:r>
       <w:r>
         <w:rPr>
@@ -2672,7 +2406,6 @@
         </w:rPr>
         <w:t xml:space="preserve">Manages multiple inboxes in Microsoft </w:t>
       </w:r>
-      <w:proofErr w:type="gramStart"/>
       <w:r>
         <w:rPr>
           <w:rFonts w:ascii="Inter" w:eastAsia="Inter" w:hAnsi="Inter" w:cs="Inter"/>
@@ -2682,7 +2415,6 @@
         </w:rPr>
         <w:t>outlook</w:t>
       </w:r>
-      <w:proofErr w:type="gramEnd"/>
     </w:p>
     <w:p>
       <w:pPr>
@@ -2705,9 +2437,8 @@
           <w:sz w:val="22"/>
           <w:szCs w:val="22"/>
         </w:rPr>
-        <w:t xml:space="preserve">Regular use of SAP, Microsoft Outlook, Microsoft </w:t>
-      </w:r>
-      <w:proofErr w:type="gramStart"/>
+        <w:t>Regular use of SAP, Microsoft Outlook, Microsoft Excel</w:t>
+      </w:r>
       <w:r>
         <w:rPr>
           <w:rFonts w:ascii="Inter" w:eastAsia="Inter" w:hAnsi="Inter" w:cs="Inter"/>
@@ -2715,26 +2446,7 @@
           <w:sz w:val="22"/>
           <w:szCs w:val="22"/>
         </w:rPr>
-        <w:t>Excel</w:t>
-      </w:r>
-      <w:proofErr w:type="gramEnd"/>
-      <w:r>
-        <w:rPr>
-          <w:rFonts w:ascii="Inter" w:eastAsia="Inter" w:hAnsi="Inter" w:cs="Inter"/>
-          <w:bCs/>
-          <w:sz w:val="22"/>
-          <w:szCs w:val="22"/>
-        </w:rPr>
-        <w:t xml:space="preserve"> and </w:t>
-      </w:r>
-      <w:r>
-        <w:rPr>
-          <w:rFonts w:ascii="Inter" w:eastAsia="Inter" w:hAnsi="Inter" w:cs="Inter"/>
-          <w:bCs/>
-          <w:sz w:val="22"/>
-          <w:szCs w:val="22"/>
-        </w:rPr>
-        <w:t>Power BI</w:t>
+        <w:t xml:space="preserve"> and Power BI</w:t>
       </w:r>
     </w:p>
     <w:p>
@@ -3011,45 +2723,8 @@
           <w:szCs w:val="21"/>
           <w:shd w:val="clear" w:color="auto" w:fill="FFFFFF"/>
         </w:rPr>
-        <w:t xml:space="preserve">Advanced application of excel skills including pivot tables and the </w:t>
-      </w:r>
-      <w:proofErr w:type="spellStart"/>
-      <w:r>
-        <w:rPr>
-          <w:rFonts w:ascii="Segoe UI" w:hAnsi="Segoe UI" w:cs="Segoe UI"/>
-          <w:i/>
-          <w:iCs/>
-          <w:sz w:val="21"/>
-          <w:szCs w:val="21"/>
-          <w:shd w:val="clear" w:color="auto" w:fill="FFFFFF"/>
-        </w:rPr>
-        <w:t>vlookup</w:t>
-      </w:r>
-      <w:proofErr w:type="spellEnd"/>
-      <w:r>
-        <w:rPr>
-          <w:rFonts w:ascii="Segoe UI" w:hAnsi="Segoe UI" w:cs="Segoe UI"/>
-          <w:i/>
-          <w:iCs/>
-          <w:sz w:val="21"/>
-          <w:szCs w:val="21"/>
-          <w:shd w:val="clear" w:color="auto" w:fill="FFFFFF"/>
-        </w:rPr>
-        <w:t xml:space="preserve"> </w:t>
-      </w:r>
-      <w:proofErr w:type="gramStart"/>
-      <w:r>
-        <w:rPr>
-          <w:rFonts w:ascii="Segoe UI" w:hAnsi="Segoe UI" w:cs="Segoe UI"/>
-          <w:i/>
-          <w:iCs/>
-          <w:sz w:val="21"/>
-          <w:szCs w:val="21"/>
-          <w:shd w:val="clear" w:color="auto" w:fill="FFFFFF"/>
-        </w:rPr>
-        <w:t>function</w:t>
-      </w:r>
-      <w:proofErr w:type="gramEnd"/>
+        <w:t>Advanced application of excel skills including pivot tables and the vlookup function</w:t>
+      </w:r>
     </w:p>
     <w:p>
       <w:pPr>
@@ -3063,25 +2738,14 @@
           <w:iCs/>
         </w:rPr>
       </w:pPr>
-      <w:proofErr w:type="gramStart"/>
-      <w:r>
-        <w:rPr>
-          <w:rFonts w:ascii="Inter" w:eastAsia="Inter" w:hAnsi="Inter" w:cs="Inter"/>
-          <w:i/>
-          <w:sz w:val="22"/>
-          <w:szCs w:val="22"/>
-        </w:rPr>
-        <w:t>Created  SOP</w:t>
-      </w:r>
-      <w:proofErr w:type="gramEnd"/>
-      <w:r>
-        <w:rPr>
-          <w:rFonts w:ascii="Inter" w:eastAsia="Inter" w:hAnsi="Inter" w:cs="Inter"/>
-          <w:i/>
-          <w:sz w:val="22"/>
-          <w:szCs w:val="22"/>
-        </w:rPr>
-        <w:t xml:space="preserve"> resources for </w:t>
+      <w:r>
+        <w:rPr>
+          <w:rFonts w:ascii="Inter" w:eastAsia="Inter" w:hAnsi="Inter" w:cs="Inter"/>
+          <w:i/>
+          <w:sz w:val="22"/>
+          <w:szCs w:val="22"/>
+        </w:rPr>
+        <w:t xml:space="preserve">Created  SOP resources for </w:t>
       </w:r>
       <w:r>
         <w:rPr>
@@ -3473,21 +3137,8 @@
           <w:szCs w:val="21"/>
           <w:shd w:val="clear" w:color="auto" w:fill="FFFFFF"/>
         </w:rPr>
-        <w:t xml:space="preserve"> using Google </w:t>
-      </w:r>
-      <w:proofErr w:type="gramStart"/>
-      <w:r>
-        <w:rPr>
-          <w:rFonts w:ascii="Segoe UI" w:hAnsi="Segoe UI" w:cs="Segoe UI"/>
-          <w:i/>
-          <w:iCs/>
-          <w:sz w:val="21"/>
-          <w:szCs w:val="21"/>
-          <w:shd w:val="clear" w:color="auto" w:fill="FFFFFF"/>
-        </w:rPr>
-        <w:t>sheets</w:t>
-      </w:r>
-      <w:proofErr w:type="gramEnd"/>
+        <w:t xml:space="preserve"> using Google sheets</w:t>
+      </w:r>
     </w:p>
     <w:p>
       <w:pPr>
@@ -3622,7 +3273,6 @@
           <w:rFonts w:ascii="Inter" w:eastAsia="Inter" w:hAnsi="Inter" w:cs="Inter"/>
         </w:rPr>
       </w:pPr>
-      <w:proofErr w:type="gramStart"/>
       <w:r>
         <w:rPr>
           <w:rFonts w:ascii="Inter" w:eastAsia="Inter" w:hAnsi="Inter" w:cs="Inter"/>
@@ -3630,7 +3280,6 @@
         <w:lastRenderedPageBreak/>
         <w:t>House Keeper</w:t>
       </w:r>
-      <w:proofErr w:type="gramEnd"/>
       <w:r>
         <w:rPr>
           <w:rFonts w:ascii="Inter" w:eastAsia="Inter" w:hAnsi="Inter" w:cs="Inter"/>
@@ -4226,19 +3875,8 @@
           <w:sz w:val="22"/>
           <w:szCs w:val="22"/>
         </w:rPr>
-        <w:t xml:space="preserve"> </w:t>
-      </w:r>
-      <w:proofErr w:type="gramStart"/>
-      <w:r>
-        <w:rPr>
-          <w:rFonts w:ascii="Inter" w:eastAsia="Inter" w:hAnsi="Inter" w:cs="Inter"/>
-          <w:i/>
-          <w:sz w:val="22"/>
-          <w:szCs w:val="22"/>
-        </w:rPr>
-        <w:t>member</w:t>
-      </w:r>
-      <w:proofErr w:type="gramEnd"/>
+        <w:t xml:space="preserve"> member</w:t>
+      </w:r>
     </w:p>
     <w:p>
       <w:pPr>
@@ -4615,19 +4253,8 @@
           <w:sz w:val="22"/>
           <w:szCs w:val="22"/>
         </w:rPr>
-        <w:t xml:space="preserve">Oversaw up to 4 cashiers in per </w:t>
-      </w:r>
-      <w:proofErr w:type="gramStart"/>
-      <w:r>
-        <w:rPr>
-          <w:rFonts w:ascii="Inter" w:eastAsia="Inter" w:hAnsi="Inter" w:cs="Inter"/>
-          <w:i/>
-          <w:sz w:val="22"/>
-          <w:szCs w:val="22"/>
-        </w:rPr>
-        <w:t>shift</w:t>
-      </w:r>
-      <w:proofErr w:type="gramEnd"/>
+        <w:t>Oversaw up to 4 cashiers in per shift</w:t>
+      </w:r>
     </w:p>
     <w:p>
       <w:pPr>

</xml_diff>

<commit_message>
updating resume, education date, skills
</commit_message>
<xml_diff>
--- a/Sarah_Vujcich_Resume.docx
+++ b/Sarah_Vujcich_Resume.docx
@@ -1017,6 +1017,16 @@
           <w:color w:val="000000"/>
           <w:sz w:val="22"/>
           <w:szCs w:val="22"/>
+        </w:rPr>
+        <w:t xml:space="preserve">Microsoft Teams, </w:t>
+      </w:r>
+      <w:r>
+        <w:rPr>
+          <w:rFonts w:ascii="Inter" w:eastAsia="Inter" w:hAnsi="Inter" w:cs="Inter"/>
+          <w:bCs/>
+          <w:color w:val="000000"/>
+          <w:sz w:val="22"/>
+          <w:szCs w:val="22"/>
           <w:highlight w:val="white"/>
         </w:rPr>
         <w:t xml:space="preserve">Tableau, </w:t>
@@ -1030,6 +1040,16 @@
           <w:szCs w:val="22"/>
         </w:rPr>
         <w:t>Power BI</w:t>
+      </w:r>
+      <w:r>
+        <w:rPr>
+          <w:rFonts w:ascii="Inter" w:eastAsia="Inter" w:hAnsi="Inter" w:cs="Inter"/>
+          <w:bCs/>
+          <w:color w:val="000000"/>
+          <w:sz w:val="22"/>
+          <w:szCs w:val="22"/>
+        </w:rPr>
+        <w:t>, Zoom, Slack</w:t>
       </w:r>
     </w:p>
     <w:p>
@@ -1653,6 +1673,7 @@
           <w:i/>
           <w:color w:val="1D1C1D"/>
         </w:rPr>
+        <w:lastRenderedPageBreak/>
         <w:t xml:space="preserve">Python, </w:t>
       </w:r>
       <w:r>
@@ -3229,6 +3250,7 @@
           <w:szCs w:val="21"/>
           <w:shd w:val="clear" w:color="auto" w:fill="FFFFFF"/>
         </w:rPr>
+        <w:lastRenderedPageBreak/>
         <w:t>Safety Committee Captain</w:t>
       </w:r>
       <w:r>
@@ -3277,7 +3299,6 @@
         <w:rPr>
           <w:rFonts w:ascii="Inter" w:eastAsia="Inter" w:hAnsi="Inter" w:cs="Inter"/>
         </w:rPr>
-        <w:lastRenderedPageBreak/>
         <w:t>House Keeper</w:t>
       </w:r>
       <w:r>

</xml_diff>

<commit_message>
updating projects on resume
</commit_message>
<xml_diff>
--- a/Sarah_Vujcich_Resume.docx
+++ b/Sarah_Vujcich_Resume.docx
@@ -438,14 +438,25 @@
         </w:rPr>
         <w:t xml:space="preserve">Python, </w:t>
       </w:r>
-      <w:r>
-        <w:rPr>
-          <w:rFonts w:ascii="Inter" w:eastAsia="Inter" w:hAnsi="Inter" w:cs="Inter"/>
-          <w:color w:val="000000"/>
-          <w:sz w:val="22"/>
-          <w:szCs w:val="22"/>
-        </w:rPr>
-        <w:t xml:space="preserve">Javascript, </w:t>
+      <w:proofErr w:type="spellStart"/>
+      <w:r>
+        <w:rPr>
+          <w:rFonts w:ascii="Inter" w:eastAsia="Inter" w:hAnsi="Inter" w:cs="Inter"/>
+          <w:color w:val="000000"/>
+          <w:sz w:val="22"/>
+          <w:szCs w:val="22"/>
+        </w:rPr>
+        <w:t>Javascript</w:t>
+      </w:r>
+      <w:proofErr w:type="spellEnd"/>
+      <w:r>
+        <w:rPr>
+          <w:rFonts w:ascii="Inter" w:eastAsia="Inter" w:hAnsi="Inter" w:cs="Inter"/>
+          <w:color w:val="000000"/>
+          <w:sz w:val="22"/>
+          <w:szCs w:val="22"/>
+        </w:rPr>
+        <w:t xml:space="preserve">, </w:t>
       </w:r>
       <w:r>
         <w:rPr>
@@ -921,8 +932,9 @@
           <w:szCs w:val="22"/>
           <w:highlight w:val="white"/>
         </w:rPr>
-        <w:t>Python, Javascript, V</w:t>
-      </w:r>
+        <w:t xml:space="preserve">Python, </w:t>
+      </w:r>
+      <w:proofErr w:type="spellStart"/>
       <w:r>
         <w:rPr>
           <w:rFonts w:ascii="Inter" w:eastAsia="Inter" w:hAnsi="Inter" w:cs="Inter"/>
@@ -932,6 +944,29 @@
           <w:szCs w:val="22"/>
           <w:highlight w:val="white"/>
         </w:rPr>
+        <w:t>Javascript</w:t>
+      </w:r>
+      <w:proofErr w:type="spellEnd"/>
+      <w:r>
+        <w:rPr>
+          <w:rFonts w:ascii="Inter" w:eastAsia="Inter" w:hAnsi="Inter" w:cs="Inter"/>
+          <w:bCs/>
+          <w:color w:val="000000"/>
+          <w:sz w:val="22"/>
+          <w:szCs w:val="22"/>
+          <w:highlight w:val="white"/>
+        </w:rPr>
+        <w:t>, V</w:t>
+      </w:r>
+      <w:r>
+        <w:rPr>
+          <w:rFonts w:ascii="Inter" w:eastAsia="Inter" w:hAnsi="Inter" w:cs="Inter"/>
+          <w:bCs/>
+          <w:color w:val="000000"/>
+          <w:sz w:val="22"/>
+          <w:szCs w:val="22"/>
+          <w:highlight w:val="white"/>
+        </w:rPr>
         <w:t>BA</w:t>
       </w:r>
     </w:p>
@@ -989,6 +1024,7 @@
         </w:rPr>
         <w:t xml:space="preserve">Pandas, </w:t>
       </w:r>
+      <w:proofErr w:type="spellStart"/>
       <w:r>
         <w:rPr>
           <w:rFonts w:ascii="Inter" w:eastAsia="Inter" w:hAnsi="Inter" w:cs="Inter"/>
@@ -998,8 +1034,9 @@
           <w:szCs w:val="22"/>
           <w:highlight w:val="white"/>
         </w:rPr>
-        <w:t xml:space="preserve">Jupyter Notebook, VS Code, Microsoft Excel, </w:t>
-      </w:r>
+        <w:t>Jupyter</w:t>
+      </w:r>
+      <w:proofErr w:type="spellEnd"/>
       <w:r>
         <w:rPr>
           <w:rFonts w:ascii="Inter" w:eastAsia="Inter" w:hAnsi="Inter" w:cs="Inter"/>
@@ -1007,8 +1044,31 @@
           <w:color w:val="000000"/>
           <w:sz w:val="22"/>
           <w:szCs w:val="22"/>
-        </w:rPr>
-        <w:t xml:space="preserve">Mocrosoft Outlook, </w:t>
+          <w:highlight w:val="white"/>
+        </w:rPr>
+        <w:t xml:space="preserve"> Notebook, VS Code, Microsoft Excel, </w:t>
+      </w:r>
+      <w:proofErr w:type="spellStart"/>
+      <w:r>
+        <w:rPr>
+          <w:rFonts w:ascii="Inter" w:eastAsia="Inter" w:hAnsi="Inter" w:cs="Inter"/>
+          <w:bCs/>
+          <w:color w:val="000000"/>
+          <w:sz w:val="22"/>
+          <w:szCs w:val="22"/>
+        </w:rPr>
+        <w:t>Mocrosoft</w:t>
+      </w:r>
+      <w:proofErr w:type="spellEnd"/>
+      <w:r>
+        <w:rPr>
+          <w:rFonts w:ascii="Inter" w:eastAsia="Inter" w:hAnsi="Inter" w:cs="Inter"/>
+          <w:bCs/>
+          <w:color w:val="000000"/>
+          <w:sz w:val="22"/>
+          <w:szCs w:val="22"/>
+        </w:rPr>
+        <w:t xml:space="preserve"> Outlook, </w:t>
       </w:r>
       <w:r>
         <w:rPr>
@@ -1205,6 +1265,7 @@
           <w:rFonts w:ascii="Inter" w:eastAsia="Inter" w:hAnsi="Inter" w:cs="Inter"/>
         </w:rPr>
       </w:pPr>
+      <w:bookmarkStart w:id="2" w:name="_Hlk128316330"/>
       <w:r>
         <w:rPr>
           <w:rFonts w:ascii="Inter" w:eastAsia="Inter" w:hAnsi="Inter" w:cs="Inter"/>
@@ -1247,6 +1308,7 @@
         </w:rPr>
         <w:t xml:space="preserve">a </w:t>
       </w:r>
+      <w:proofErr w:type="spellStart"/>
       <w:r>
         <w:rPr>
           <w:rFonts w:ascii="Roboto" w:hAnsi="Roboto"/>
@@ -1259,6 +1321,7 @@
         </w:rPr>
         <w:t>Javascript</w:t>
       </w:r>
+      <w:proofErr w:type="spellEnd"/>
       <w:r>
         <w:rPr>
           <w:rFonts w:ascii="Roboto" w:hAnsi="Roboto"/>
@@ -1277,6 +1340,7 @@
           <w:numId w:val="10"/>
         </w:numPr>
       </w:pPr>
+      <w:proofErr w:type="spellStart"/>
       <w:r>
         <w:rPr>
           <w:rFonts w:ascii="Inter" w:eastAsia="Inter" w:hAnsi="Inter" w:cs="Inter"/>
@@ -1285,7 +1349,18 @@
           <w:sz w:val="22"/>
           <w:szCs w:val="22"/>
         </w:rPr>
-        <w:t>Javascript, html, CSS, bootstrap</w:t>
+        <w:t>Javascript</w:t>
+      </w:r>
+      <w:proofErr w:type="spellEnd"/>
+      <w:r>
+        <w:rPr>
+          <w:rFonts w:ascii="Inter" w:eastAsia="Inter" w:hAnsi="Inter" w:cs="Inter"/>
+          <w:i/>
+          <w:color w:val="1D1C1D"/>
+          <w:sz w:val="22"/>
+          <w:szCs w:val="22"/>
+        </w:rPr>
+        <w:t>, html, CSS, bootstrap</w:t>
       </w:r>
     </w:p>
     <w:p>
@@ -1299,21 +1374,460 @@
         <w:spacing w:after="80"/>
         <w:rPr>
           <w:rFonts w:ascii="Inter" w:eastAsia="Inter" w:hAnsi="Inter" w:cs="Inter"/>
-        </w:rPr>
-      </w:pPr>
-      <w:r>
-        <w:rPr>
-          <w:rFonts w:ascii="Inter" w:eastAsia="Inter" w:hAnsi="Inter" w:cs="Inter"/>
-        </w:rPr>
-        <w:t>Pewlett-Hackard Analysis</w:t>
-      </w:r>
-      <w:r>
-        <w:rPr>
-          <w:rFonts w:ascii="Inter" w:eastAsia="Inter" w:hAnsi="Inter" w:cs="Inter"/>
-        </w:rPr>
-        <w:t xml:space="preserve"> | </w:t>
+          <w:i/>
+          <w:color w:val="1D1C1D"/>
+        </w:rPr>
+      </w:pPr>
+      <w:r>
+        <w:rPr>
+          <w:rFonts w:ascii="Inter" w:eastAsia="Inter" w:hAnsi="Inter" w:cs="Inter"/>
+        </w:rPr>
+        <w:t>Mapping Earthquakes</w:t>
+      </w:r>
+      <w:r>
+        <w:rPr>
+          <w:rFonts w:ascii="Inter" w:eastAsia="Inter" w:hAnsi="Inter" w:cs="Inter"/>
+        </w:rPr>
+        <w:t xml:space="preserve"> |</w:t>
+      </w:r>
+      <w:r>
+        <w:t xml:space="preserve"> </w:t>
       </w:r>
       <w:hyperlink r:id="rId12" w:history="1">
+        <w:r>
+          <w:rPr>
+            <w:rStyle w:val="Hyperlink"/>
+          </w:rPr>
+          <w:t>https://github.com/svujcich/Mapping_Earthquakes</w:t>
+        </w:r>
+      </w:hyperlink>
+      <w:r>
+        <w:t xml:space="preserve"> </w:t>
+      </w:r>
+    </w:p>
+    <w:p>
+      <w:pPr>
+        <w:numPr>
+          <w:ilvl w:val="0"/>
+          <w:numId w:val="10"/>
+        </w:numPr>
+      </w:pPr>
+      <w:r>
+        <w:rPr>
+          <w:rFonts w:ascii="Segoe UI" w:hAnsi="Segoe UI" w:cs="Segoe UI"/>
+          <w:sz w:val="21"/>
+          <w:szCs w:val="21"/>
+          <w:shd w:val="clear" w:color="auto" w:fill="FFFFFF"/>
+        </w:rPr>
+        <w:t xml:space="preserve">A </w:t>
+      </w:r>
+      <w:proofErr w:type="spellStart"/>
+      <w:r>
+        <w:rPr>
+          <w:rFonts w:ascii="Segoe UI" w:hAnsi="Segoe UI" w:cs="Segoe UI"/>
+          <w:b/>
+          <w:bCs/>
+          <w:sz w:val="21"/>
+          <w:szCs w:val="21"/>
+          <w:shd w:val="clear" w:color="auto" w:fill="FFFFFF"/>
+        </w:rPr>
+        <w:t>Javascript</w:t>
+      </w:r>
+      <w:proofErr w:type="spellEnd"/>
+      <w:r>
+        <w:rPr>
+          <w:rFonts w:ascii="Segoe UI" w:hAnsi="Segoe UI" w:cs="Segoe UI"/>
+          <w:b/>
+          <w:bCs/>
+          <w:sz w:val="21"/>
+          <w:szCs w:val="21"/>
+          <w:shd w:val="clear" w:color="auto" w:fill="FFFFFF"/>
+        </w:rPr>
+        <w:t xml:space="preserve"> </w:t>
+      </w:r>
+      <w:r>
+        <w:rPr>
+          <w:rFonts w:ascii="Segoe UI" w:hAnsi="Segoe UI" w:cs="Segoe UI"/>
+          <w:sz w:val="21"/>
+          <w:szCs w:val="21"/>
+          <w:shd w:val="clear" w:color="auto" w:fill="FFFFFF"/>
+        </w:rPr>
+        <w:t xml:space="preserve">project in which </w:t>
+      </w:r>
+      <w:proofErr w:type="spellStart"/>
+      <w:r>
+        <w:rPr>
+          <w:rFonts w:ascii="Segoe UI" w:hAnsi="Segoe UI" w:cs="Segoe UI"/>
+          <w:sz w:val="21"/>
+          <w:szCs w:val="21"/>
+          <w:shd w:val="clear" w:color="auto" w:fill="FFFFFF"/>
+        </w:rPr>
+        <w:t>GeoJSON</w:t>
+      </w:r>
+      <w:proofErr w:type="spellEnd"/>
+      <w:r>
+        <w:rPr>
+          <w:rFonts w:ascii="Segoe UI" w:hAnsi="Segoe UI" w:cs="Segoe UI"/>
+          <w:sz w:val="21"/>
+          <w:szCs w:val="21"/>
+          <w:shd w:val="clear" w:color="auto" w:fill="FFFFFF"/>
+        </w:rPr>
+        <w:t xml:space="preserve"> data about earthquakes in pulled from the USGS website and plotted on an </w:t>
+      </w:r>
+      <w:proofErr w:type="spellStart"/>
+      <w:r>
+        <w:rPr>
+          <w:rFonts w:ascii="Segoe UI" w:hAnsi="Segoe UI" w:cs="Segoe UI"/>
+          <w:sz w:val="21"/>
+          <w:szCs w:val="21"/>
+          <w:shd w:val="clear" w:color="auto" w:fill="FFFFFF"/>
+        </w:rPr>
+        <w:t>interactice</w:t>
+      </w:r>
+      <w:proofErr w:type="spellEnd"/>
+      <w:r>
+        <w:rPr>
+          <w:rFonts w:ascii="Segoe UI" w:hAnsi="Segoe UI" w:cs="Segoe UI"/>
+          <w:sz w:val="21"/>
+          <w:szCs w:val="21"/>
+          <w:shd w:val="clear" w:color="auto" w:fill="FFFFFF"/>
+        </w:rPr>
+        <w:t xml:space="preserve"> map. </w:t>
+      </w:r>
+    </w:p>
+    <w:p>
+      <w:pPr>
+        <w:numPr>
+          <w:ilvl w:val="0"/>
+          <w:numId w:val="10"/>
+        </w:numPr>
+      </w:pPr>
+      <w:proofErr w:type="spellStart"/>
+      <w:r>
+        <w:rPr>
+          <w:rFonts w:ascii="Inter" w:eastAsia="Inter" w:hAnsi="Inter" w:cs="Inter"/>
+          <w:i/>
+          <w:color w:val="1D1C1D"/>
+          <w:sz w:val="22"/>
+          <w:szCs w:val="22"/>
+        </w:rPr>
+        <w:t>Javascript</w:t>
+      </w:r>
+      <w:proofErr w:type="spellEnd"/>
+      <w:r>
+        <w:rPr>
+          <w:rFonts w:ascii="Inter" w:eastAsia="Inter" w:hAnsi="Inter" w:cs="Inter"/>
+          <w:i/>
+          <w:color w:val="1D1C1D"/>
+          <w:sz w:val="22"/>
+          <w:szCs w:val="22"/>
+        </w:rPr>
+        <w:t>, html, CSS,</w:t>
+      </w:r>
+      <w:r>
+        <w:rPr>
+          <w:rFonts w:ascii="Inter" w:eastAsia="Inter" w:hAnsi="Inter" w:cs="Inter"/>
+          <w:i/>
+          <w:color w:val="1D1C1D"/>
+          <w:sz w:val="22"/>
+          <w:szCs w:val="22"/>
+        </w:rPr>
+        <w:t xml:space="preserve"> API</w:t>
+      </w:r>
+      <w:r>
+        <w:rPr>
+          <w:rFonts w:ascii="Inter" w:eastAsia="Inter" w:hAnsi="Inter" w:cs="Inter"/>
+          <w:i/>
+          <w:color w:val="1D1C1D"/>
+          <w:sz w:val="22"/>
+          <w:szCs w:val="22"/>
+        </w:rPr>
+        <w:t xml:space="preserve">, </w:t>
+      </w:r>
+      <w:proofErr w:type="spellStart"/>
+      <w:r>
+        <w:rPr>
+          <w:rFonts w:ascii="Inter" w:eastAsia="Inter" w:hAnsi="Inter" w:cs="Inter"/>
+          <w:i/>
+          <w:color w:val="1D1C1D"/>
+          <w:sz w:val="22"/>
+          <w:szCs w:val="22"/>
+        </w:rPr>
+        <w:t>GeoJSON</w:t>
+      </w:r>
+      <w:proofErr w:type="spellEnd"/>
+      <w:r>
+        <w:rPr>
+          <w:rFonts w:ascii="Inter" w:eastAsia="Inter" w:hAnsi="Inter" w:cs="Inter"/>
+          <w:i/>
+          <w:color w:val="1D1C1D"/>
+          <w:sz w:val="22"/>
+          <w:szCs w:val="22"/>
+        </w:rPr>
+        <w:t xml:space="preserve"> data</w:t>
+      </w:r>
+    </w:p>
+    <w:p>
+      <w:pPr>
+        <w:rPr>
+          <w:rFonts w:ascii="Inter" w:eastAsia="Inter" w:hAnsi="Inter" w:cs="Inter"/>
+          <w:i/>
+          <w:color w:val="1D1C1D"/>
+          <w:sz w:val="22"/>
+          <w:szCs w:val="22"/>
+        </w:rPr>
+      </w:pPr>
+    </w:p>
+    <w:p>
+      <w:pPr>
+        <w:pStyle w:val="Heading3"/>
+        <w:spacing w:after="80"/>
+        <w:rPr>
+          <w:rFonts w:ascii="Inter" w:eastAsia="Inter" w:hAnsi="Inter" w:cs="Inter"/>
+          <w:i/>
+          <w:color w:val="1D1C1D"/>
+        </w:rPr>
+      </w:pPr>
+      <w:r>
+        <w:rPr>
+          <w:rFonts w:ascii="Inter" w:eastAsia="Inter" w:hAnsi="Inter" w:cs="Inter"/>
+        </w:rPr>
+        <w:t>Election Analysis</w:t>
+      </w:r>
+      <w:r>
+        <w:rPr>
+          <w:rFonts w:ascii="Inter" w:eastAsia="Inter" w:hAnsi="Inter" w:cs="Inter"/>
+        </w:rPr>
+        <w:t xml:space="preserve"> |</w:t>
+      </w:r>
+      <w:r>
+        <w:t xml:space="preserve"> </w:t>
+      </w:r>
+      <w:hyperlink r:id="rId13" w:history="1">
+        <w:r>
+          <w:rPr>
+            <w:rStyle w:val="Hyperlink"/>
+            <w:rFonts w:ascii="Inter" w:eastAsia="Inter" w:hAnsi="Inter" w:cs="Inter"/>
+          </w:rPr>
+          <w:t>https://github.com/svujcich/Election-Analysis</w:t>
+        </w:r>
+      </w:hyperlink>
+      <w:r>
+        <w:rPr>
+          <w:rFonts w:ascii="Inter" w:eastAsia="Inter" w:hAnsi="Inter" w:cs="Inter"/>
+        </w:rPr>
+        <w:t xml:space="preserve"> </w:t>
+      </w:r>
+    </w:p>
+    <w:p>
+      <w:pPr>
+        <w:numPr>
+          <w:ilvl w:val="0"/>
+          <w:numId w:val="10"/>
+        </w:numPr>
+        <w:rPr>
+          <w:rFonts w:ascii="Inter" w:eastAsia="Inter" w:hAnsi="Inter" w:cs="Inter"/>
+          <w:b/>
+          <w:i/>
+          <w:color w:val="1D1C1D"/>
+        </w:rPr>
+      </w:pPr>
+      <w:r>
+        <w:rPr>
+          <w:rFonts w:ascii="Segoe UI" w:hAnsi="Segoe UI" w:cs="Segoe UI"/>
+          <w:sz w:val="21"/>
+          <w:szCs w:val="21"/>
+          <w:shd w:val="clear" w:color="auto" w:fill="FFFFFF"/>
+        </w:rPr>
+        <w:t xml:space="preserve">A </w:t>
+      </w:r>
+      <w:r>
+        <w:rPr>
+          <w:rFonts w:ascii="Segoe UI" w:hAnsi="Segoe UI" w:cs="Segoe UI"/>
+          <w:b/>
+          <w:bCs/>
+          <w:sz w:val="21"/>
+          <w:szCs w:val="21"/>
+          <w:shd w:val="clear" w:color="auto" w:fill="FFFFFF"/>
+        </w:rPr>
+        <w:t xml:space="preserve">Python </w:t>
+      </w:r>
+      <w:r>
+        <w:rPr>
+          <w:rFonts w:ascii="Segoe UI" w:hAnsi="Segoe UI" w:cs="Segoe UI"/>
+          <w:sz w:val="21"/>
+          <w:szCs w:val="21"/>
+          <w:shd w:val="clear" w:color="auto" w:fill="FFFFFF"/>
+        </w:rPr>
+        <w:t xml:space="preserve">project </w:t>
+      </w:r>
+      <w:r>
+        <w:rPr>
+          <w:rFonts w:ascii="Segoe UI" w:hAnsi="Segoe UI" w:cs="Segoe UI"/>
+          <w:sz w:val="21"/>
+          <w:szCs w:val="21"/>
+          <w:shd w:val="clear" w:color="auto" w:fill="FFFFFF"/>
+        </w:rPr>
+        <w:t>which calculates winning voting statistics</w:t>
+      </w:r>
+      <w:r>
+        <w:rPr>
+          <w:rFonts w:ascii="Segoe UI" w:hAnsi="Segoe UI" w:cs="Segoe UI"/>
+          <w:sz w:val="21"/>
+          <w:szCs w:val="21"/>
+          <w:shd w:val="clear" w:color="auto" w:fill="FFFFFF"/>
+        </w:rPr>
+        <w:t xml:space="preserve"> in a direct election</w:t>
+      </w:r>
+    </w:p>
+    <w:p>
+      <w:pPr>
+        <w:numPr>
+          <w:ilvl w:val="0"/>
+          <w:numId w:val="10"/>
+        </w:numPr>
+        <w:rPr>
+          <w:rFonts w:ascii="Inter" w:eastAsia="Inter" w:hAnsi="Inter" w:cs="Inter"/>
+          <w:b/>
+          <w:i/>
+          <w:color w:val="1D1C1D"/>
+        </w:rPr>
+      </w:pPr>
+      <w:r>
+        <w:rPr>
+          <w:rFonts w:ascii="Segoe UI" w:hAnsi="Segoe UI" w:cs="Segoe UI"/>
+          <w:sz w:val="21"/>
+          <w:szCs w:val="21"/>
+          <w:shd w:val="clear" w:color="auto" w:fill="FFFFFF"/>
+        </w:rPr>
+        <w:t>Processes roughly 300,000 rows of data</w:t>
+      </w:r>
+    </w:p>
+    <w:p>
+      <w:pPr>
+        <w:numPr>
+          <w:ilvl w:val="0"/>
+          <w:numId w:val="10"/>
+        </w:numPr>
+        <w:rPr>
+          <w:rFonts w:ascii="Inter" w:eastAsia="Inter" w:hAnsi="Inter" w:cs="Inter"/>
+          <w:b/>
+          <w:i/>
+          <w:color w:val="1D1C1D"/>
+        </w:rPr>
+      </w:pPr>
+      <w:r>
+        <w:rPr>
+          <w:rFonts w:ascii="Segoe UI" w:hAnsi="Segoe UI" w:cs="Segoe UI"/>
+          <w:sz w:val="21"/>
+          <w:szCs w:val="21"/>
+          <w:shd w:val="clear" w:color="auto" w:fill="FFFFFF"/>
+        </w:rPr>
+        <w:t xml:space="preserve">Demonstrates entry level understanding of python syntax, </w:t>
+      </w:r>
+    </w:p>
+    <w:p>
+      <w:pPr>
+        <w:numPr>
+          <w:ilvl w:val="0"/>
+          <w:numId w:val="10"/>
+        </w:numPr>
+        <w:rPr>
+          <w:rFonts w:ascii="Inter" w:eastAsia="Inter" w:hAnsi="Inter" w:cs="Inter"/>
+          <w:b/>
+          <w:i/>
+          <w:color w:val="1D1C1D"/>
+        </w:rPr>
+      </w:pPr>
+      <w:r>
+        <w:rPr>
+          <w:rFonts w:ascii="Segoe UI" w:hAnsi="Segoe UI" w:cs="Segoe UI"/>
+          <w:sz w:val="21"/>
+          <w:szCs w:val="21"/>
+          <w:shd w:val="clear" w:color="auto" w:fill="FFFFFF"/>
+        </w:rPr>
+        <w:t xml:space="preserve">currently working </w:t>
+      </w:r>
+      <w:r>
+        <w:rPr>
+          <w:rFonts w:ascii="Segoe UI" w:hAnsi="Segoe UI" w:cs="Segoe UI"/>
+          <w:sz w:val="21"/>
+          <w:szCs w:val="21"/>
+          <w:shd w:val="clear" w:color="auto" w:fill="FFFFFF"/>
+        </w:rPr>
+        <w:t xml:space="preserve">on branch </w:t>
+      </w:r>
+      <w:r>
+        <w:rPr>
+          <w:rFonts w:ascii="Segoe UI" w:hAnsi="Segoe UI" w:cs="Segoe UI"/>
+          <w:sz w:val="21"/>
+          <w:szCs w:val="21"/>
+          <w:shd w:val="clear" w:color="auto" w:fill="FFFFFF"/>
+        </w:rPr>
+        <w:t xml:space="preserve">to </w:t>
+      </w:r>
+      <w:r>
+        <w:rPr>
+          <w:rFonts w:ascii="Segoe UI" w:hAnsi="Segoe UI" w:cs="Segoe UI"/>
+          <w:sz w:val="21"/>
+          <w:szCs w:val="21"/>
+          <w:shd w:val="clear" w:color="auto" w:fill="FFFFFF"/>
+        </w:rPr>
+        <w:t xml:space="preserve">add a function to calculate statistics for ballot measures in future </w:t>
+      </w:r>
+      <w:r>
+        <w:rPr>
+          <w:rFonts w:ascii="Segoe UI" w:hAnsi="Segoe UI" w:cs="Segoe UI"/>
+          <w:sz w:val="21"/>
+          <w:szCs w:val="21"/>
+          <w:shd w:val="clear" w:color="auto" w:fill="FFFFFF"/>
+        </w:rPr>
+        <w:t>elections.</w:t>
+      </w:r>
+      <w:r>
+        <w:rPr>
+          <w:rFonts w:ascii="Segoe UI" w:hAnsi="Segoe UI" w:cs="Segoe UI"/>
+          <w:sz w:val="21"/>
+          <w:szCs w:val="21"/>
+          <w:shd w:val="clear" w:color="auto" w:fill="FFFFFF"/>
+        </w:rPr>
+        <w:t xml:space="preserve"> </w:t>
+      </w:r>
+    </w:p>
+    <w:p>
+      <w:pPr>
+        <w:rPr>
+          <w:rFonts w:ascii="Inter" w:eastAsia="Inter" w:hAnsi="Inter" w:cs="Inter"/>
+          <w:bCs/>
+          <w:i/>
+          <w:color w:val="1D1C1D"/>
+        </w:rPr>
+      </w:pPr>
+    </w:p>
+    <w:bookmarkEnd w:id="2"/>
+    <w:p>
+      <w:pPr>
+        <w:pStyle w:val="Heading3"/>
+        <w:spacing w:after="80"/>
+        <w:rPr>
+          <w:rFonts w:ascii="Inter" w:eastAsia="Inter" w:hAnsi="Inter" w:cs="Inter"/>
+        </w:rPr>
+      </w:pPr>
+      <w:proofErr w:type="spellStart"/>
+      <w:r>
+        <w:rPr>
+          <w:rFonts w:ascii="Inter" w:eastAsia="Inter" w:hAnsi="Inter" w:cs="Inter"/>
+        </w:rPr>
+        <w:t>Pewlett-Hackard</w:t>
+      </w:r>
+      <w:proofErr w:type="spellEnd"/>
+      <w:r>
+        <w:rPr>
+          <w:rFonts w:ascii="Inter" w:eastAsia="Inter" w:hAnsi="Inter" w:cs="Inter"/>
+        </w:rPr>
+        <w:t xml:space="preserve"> Analysis | </w:t>
+      </w:r>
+      <w:hyperlink r:id="rId14" w:history="1">
         <w:r>
           <w:rPr>
             <w:rStyle w:val="Hyperlink"/>
@@ -1386,6 +1900,15 @@
           <w:szCs w:val="21"/>
           <w:shd w:val="clear" w:color="auto" w:fill="FFFFFF"/>
         </w:rPr>
+        <w:t xml:space="preserve">Demonstration of analytical aptitude; </w:t>
+      </w:r>
+      <w:r>
+        <w:rPr>
+          <w:rFonts w:ascii="Segoe UI" w:hAnsi="Segoe UI" w:cs="Segoe UI"/>
+          <w:sz w:val="21"/>
+          <w:szCs w:val="21"/>
+          <w:shd w:val="clear" w:color="auto" w:fill="FFFFFF"/>
+        </w:rPr>
         <w:t>Use</w:t>
       </w:r>
       <w:r>
@@ -1395,7 +1918,7 @@
           <w:szCs w:val="21"/>
           <w:shd w:val="clear" w:color="auto" w:fill="FFFFFF"/>
         </w:rPr>
-        <w:t>d</w:t>
+        <w:t>s</w:t>
       </w:r>
       <w:r>
         <w:rPr>
@@ -1413,79 +1936,7 @@
           <w:szCs w:val="21"/>
           <w:shd w:val="clear" w:color="auto" w:fill="FFFFFF"/>
         </w:rPr>
-        <w:t xml:space="preserve"> </w:t>
-      </w:r>
-      <w:r>
-        <w:rPr>
-          <w:rFonts w:ascii="Segoe UI" w:hAnsi="Segoe UI" w:cs="Segoe UI"/>
-          <w:sz w:val="21"/>
-          <w:szCs w:val="21"/>
-          <w:shd w:val="clear" w:color="auto" w:fill="FFFFFF"/>
-        </w:rPr>
-        <w:t>to</w:t>
-      </w:r>
-      <w:r>
-        <w:rPr>
-          <w:rFonts w:ascii="Segoe UI" w:hAnsi="Segoe UI" w:cs="Segoe UI"/>
-          <w:sz w:val="21"/>
-          <w:szCs w:val="21"/>
-          <w:shd w:val="clear" w:color="auto" w:fill="FFFFFF"/>
-        </w:rPr>
-        <w:t xml:space="preserve"> respon</w:t>
-      </w:r>
-      <w:r>
-        <w:rPr>
-          <w:rFonts w:ascii="Segoe UI" w:hAnsi="Segoe UI" w:cs="Segoe UI"/>
-          <w:sz w:val="21"/>
-          <w:szCs w:val="21"/>
-          <w:shd w:val="clear" w:color="auto" w:fill="FFFFFF"/>
-        </w:rPr>
-        <w:t>d</w:t>
-      </w:r>
-      <w:r>
-        <w:rPr>
-          <w:rFonts w:ascii="Segoe UI" w:hAnsi="Segoe UI" w:cs="Segoe UI"/>
-          <w:sz w:val="21"/>
-          <w:szCs w:val="21"/>
-          <w:shd w:val="clear" w:color="auto" w:fill="FFFFFF"/>
-        </w:rPr>
-        <w:t xml:space="preserve"> to the volume anticipated </w:t>
-      </w:r>
-      <w:r>
-        <w:rPr>
-          <w:rFonts w:ascii="Segoe UI" w:hAnsi="Segoe UI" w:cs="Segoe UI"/>
-          <w:sz w:val="21"/>
-          <w:szCs w:val="21"/>
-          <w:shd w:val="clear" w:color="auto" w:fill="FFFFFF"/>
-        </w:rPr>
-        <w:t xml:space="preserve">vacancies </w:t>
-      </w:r>
-      <w:r>
-        <w:rPr>
-          <w:rFonts w:ascii="Segoe UI" w:hAnsi="Segoe UI" w:cs="Segoe UI"/>
-          <w:sz w:val="21"/>
-          <w:szCs w:val="21"/>
-          <w:shd w:val="clear" w:color="auto" w:fill="FFFFFF"/>
-        </w:rPr>
-        <w:t xml:space="preserve">in </w:t>
-      </w:r>
-      <w:r>
-        <w:rPr>
-          <w:rFonts w:ascii="Segoe UI" w:hAnsi="Segoe UI" w:cs="Segoe UI"/>
-          <w:sz w:val="21"/>
-          <w:szCs w:val="21"/>
-          <w:shd w:val="clear" w:color="auto" w:fill="FFFFFF"/>
-        </w:rPr>
-        <w:t xml:space="preserve">the </w:t>
-      </w:r>
-      <w:r>
-        <w:rPr>
-          <w:rFonts w:ascii="Segoe UI" w:hAnsi="Segoe UI" w:cs="Segoe UI"/>
-          <w:sz w:val="21"/>
-          <w:szCs w:val="21"/>
-          <w:shd w:val="clear" w:color="auto" w:fill="FFFFFF"/>
-        </w:rPr>
-        <w:t>workforce.</w:t>
+        <w:t xml:space="preserve"> to respond to the volume anticipated vacancies in the workforce.</w:t>
       </w:r>
     </w:p>
     <w:p>
@@ -1510,6 +1961,7 @@
         </w:rPr>
         <w:t xml:space="preserve">SQL, </w:t>
       </w:r>
+      <w:proofErr w:type="spellStart"/>
       <w:r>
         <w:rPr>
           <w:rFonts w:ascii="Inter" w:eastAsia="Inter" w:hAnsi="Inter" w:cs="Inter"/>
@@ -1518,11 +1970,10 @@
           <w:sz w:val="22"/>
           <w:szCs w:val="22"/>
         </w:rPr>
-        <w:t xml:space="preserve">pgAdmin </w:t>
-      </w:r>
-    </w:p>
-    <w:p>
-      <w:pPr>
+        <w:t>pgAdmin</w:t>
+      </w:r>
+      <w:proofErr w:type="spellEnd"/>
+      <w:r>
         <w:rPr>
           <w:rFonts w:ascii="Inter" w:eastAsia="Inter" w:hAnsi="Inter" w:cs="Inter"/>
           <w:i/>
@@ -1530,472 +1981,7 @@
           <w:sz w:val="22"/>
           <w:szCs w:val="22"/>
         </w:rPr>
-      </w:pPr>
-    </w:p>
-    <w:p>
-      <w:pPr>
-        <w:pStyle w:val="Heading3"/>
-        <w:spacing w:after="80"/>
-        <w:rPr>
-          <w:rFonts w:ascii="Inter" w:eastAsia="Inter" w:hAnsi="Inter" w:cs="Inter"/>
-          <w:i/>
-          <w:color w:val="1D1C1D"/>
-        </w:rPr>
-      </w:pPr>
-      <w:r>
-        <w:rPr>
-          <w:rFonts w:ascii="Inter" w:eastAsia="Inter" w:hAnsi="Inter" w:cs="Inter"/>
-        </w:rPr>
-        <w:t>Movies ETL</w:t>
-      </w:r>
-      <w:r>
-        <w:rPr>
-          <w:rFonts w:ascii="Inter" w:eastAsia="Inter" w:hAnsi="Inter" w:cs="Inter"/>
-        </w:rPr>
-        <w:t xml:space="preserve"> |</w:t>
-      </w:r>
-      <w:r>
         <w:t xml:space="preserve"> </w:t>
-      </w:r>
-      <w:hyperlink r:id="rId13" w:history="1">
-        <w:r>
-          <w:rPr>
-            <w:rStyle w:val="Hyperlink"/>
-            <w:rFonts w:ascii="Inter" w:eastAsia="Inter" w:hAnsi="Inter" w:cs="Inter"/>
-          </w:rPr>
-          <w:t>https://github.com/svujcich/Movies-ETL</w:t>
-        </w:r>
-      </w:hyperlink>
-    </w:p>
-    <w:p>
-      <w:pPr>
-        <w:numPr>
-          <w:ilvl w:val="0"/>
-          <w:numId w:val="10"/>
-        </w:numPr>
-        <w:rPr>
-          <w:rFonts w:ascii="Inter" w:eastAsia="Inter" w:hAnsi="Inter" w:cs="Inter"/>
-          <w:b/>
-          <w:i/>
-          <w:color w:val="1D1C1D"/>
-        </w:rPr>
-      </w:pPr>
-      <w:r>
-        <w:rPr>
-          <w:rFonts w:ascii="Segoe UI" w:hAnsi="Segoe UI" w:cs="Segoe UI"/>
-          <w:sz w:val="21"/>
-          <w:szCs w:val="21"/>
-          <w:shd w:val="clear" w:color="auto" w:fill="FFFFFF"/>
-        </w:rPr>
-        <w:t xml:space="preserve">A </w:t>
-      </w:r>
-      <w:r>
-        <w:rPr>
-          <w:rFonts w:ascii="Segoe UI" w:hAnsi="Segoe UI" w:cs="Segoe UI"/>
-          <w:b/>
-          <w:bCs/>
-          <w:sz w:val="21"/>
-          <w:szCs w:val="21"/>
-          <w:shd w:val="clear" w:color="auto" w:fill="FFFFFF"/>
-        </w:rPr>
-        <w:t xml:space="preserve">Python </w:t>
-      </w:r>
-      <w:r>
-        <w:rPr>
-          <w:rFonts w:ascii="Segoe UI" w:hAnsi="Segoe UI" w:cs="Segoe UI"/>
-          <w:sz w:val="21"/>
-          <w:szCs w:val="21"/>
-          <w:shd w:val="clear" w:color="auto" w:fill="FFFFFF"/>
-        </w:rPr>
-        <w:t xml:space="preserve">project aimed at creating and using an automated pipeline to take in new data, perform transformations, and load the data into existing tables in an </w:t>
-      </w:r>
-      <w:r>
-        <w:rPr>
-          <w:rFonts w:ascii="Segoe UI" w:hAnsi="Segoe UI" w:cs="Segoe UI"/>
-          <w:b/>
-          <w:bCs/>
-          <w:sz w:val="21"/>
-          <w:szCs w:val="21"/>
-          <w:shd w:val="clear" w:color="auto" w:fill="FFFFFF"/>
-        </w:rPr>
-        <w:t>SQL</w:t>
-      </w:r>
-      <w:r>
-        <w:rPr>
-          <w:rFonts w:ascii="Segoe UI" w:hAnsi="Segoe UI" w:cs="Segoe UI"/>
-          <w:sz w:val="21"/>
-          <w:szCs w:val="21"/>
-          <w:shd w:val="clear" w:color="auto" w:fill="FFFFFF"/>
-        </w:rPr>
-        <w:t xml:space="preserve"> database.</w:t>
-      </w:r>
-    </w:p>
-    <w:p>
-      <w:pPr>
-        <w:numPr>
-          <w:ilvl w:val="0"/>
-          <w:numId w:val="10"/>
-        </w:numPr>
-        <w:rPr>
-          <w:rFonts w:ascii="Inter" w:eastAsia="Inter" w:hAnsi="Inter" w:cs="Inter"/>
-          <w:b/>
-          <w:i/>
-          <w:color w:val="1D1C1D"/>
-        </w:rPr>
-      </w:pPr>
-      <w:r>
-        <w:rPr>
-          <w:rFonts w:ascii="Segoe UI" w:hAnsi="Segoe UI" w:cs="Segoe UI"/>
-          <w:sz w:val="21"/>
-          <w:szCs w:val="21"/>
-          <w:shd w:val="clear" w:color="auto" w:fill="FFFFFF"/>
-        </w:rPr>
-        <w:t>Returned roughly 26,000,000 rows of cleaned data</w:t>
-      </w:r>
-    </w:p>
-    <w:p>
-      <w:pPr>
-        <w:numPr>
-          <w:ilvl w:val="0"/>
-          <w:numId w:val="10"/>
-        </w:numPr>
-        <w:rPr>
-          <w:rFonts w:ascii="Inter" w:eastAsia="Inter" w:hAnsi="Inter" w:cs="Inter"/>
-          <w:bCs/>
-          <w:i/>
-          <w:color w:val="1D1C1D"/>
-        </w:rPr>
-      </w:pPr>
-      <w:r>
-        <w:rPr>
-          <w:rFonts w:ascii="Inter" w:eastAsia="Inter" w:hAnsi="Inter" w:cs="Inter"/>
-          <w:bCs/>
-          <w:i/>
-          <w:color w:val="1D1C1D"/>
-        </w:rPr>
-        <w:lastRenderedPageBreak/>
-        <w:t xml:space="preserve">Python, </w:t>
-      </w:r>
-      <w:r>
-        <w:rPr>
-          <w:rFonts w:ascii="Inter" w:eastAsia="Inter" w:hAnsi="Inter" w:cs="Inter"/>
-          <w:bCs/>
-          <w:i/>
-          <w:color w:val="1D1C1D"/>
-        </w:rPr>
-        <w:t xml:space="preserve">Jupyter </w:t>
-      </w:r>
-      <w:r>
-        <w:rPr>
-          <w:rFonts w:ascii="Inter" w:eastAsia="Inter" w:hAnsi="Inter" w:cs="Inter"/>
-          <w:bCs/>
-          <w:i/>
-          <w:color w:val="1D1C1D"/>
-        </w:rPr>
-        <w:t>N</w:t>
-      </w:r>
-      <w:r>
-        <w:rPr>
-          <w:rFonts w:ascii="Inter" w:eastAsia="Inter" w:hAnsi="Inter" w:cs="Inter"/>
-          <w:bCs/>
-          <w:i/>
-          <w:color w:val="1D1C1D"/>
-        </w:rPr>
-        <w:t xml:space="preserve">otebook, </w:t>
-      </w:r>
-      <w:r>
-        <w:rPr>
-          <w:rFonts w:ascii="Inter" w:eastAsia="Inter" w:hAnsi="Inter" w:cs="Inter"/>
-          <w:bCs/>
-          <w:i/>
-          <w:color w:val="1D1C1D"/>
-        </w:rPr>
-        <w:t>SQL, pgAdmin</w:t>
-      </w:r>
-    </w:p>
-    <w:p>
-      <w:pPr>
-        <w:rPr>
-          <w:rFonts w:ascii="Inter" w:eastAsia="Inter" w:hAnsi="Inter" w:cs="Inter"/>
-          <w:i/>
-          <w:color w:val="1D1C1D"/>
-        </w:rPr>
-      </w:pPr>
-    </w:p>
-    <w:p>
-      <w:pPr>
-        <w:rPr>
-          <w:rFonts w:ascii="Inter" w:eastAsia="Inter" w:hAnsi="Inter" w:cs="Inter"/>
-          <w:bCs/>
-          <w:i/>
-          <w:color w:val="1D1C1D"/>
-        </w:rPr>
-      </w:pPr>
-    </w:p>
-    <w:p>
-      <w:pPr>
-        <w:pStyle w:val="Heading3"/>
-        <w:spacing w:after="80"/>
-        <w:rPr>
-          <w:rFonts w:ascii="Inter" w:eastAsia="Inter" w:hAnsi="Inter" w:cs="Inter"/>
-        </w:rPr>
-      </w:pPr>
-      <w:r>
-        <w:rPr>
-          <w:rFonts w:ascii="Inter" w:eastAsia="Inter" w:hAnsi="Inter" w:cs="Inter"/>
-        </w:rPr>
-        <w:t>VBA Stock Analysis</w:t>
-      </w:r>
-      <w:r>
-        <w:rPr>
-          <w:rFonts w:ascii="Inter" w:eastAsia="Inter" w:hAnsi="Inter" w:cs="Inter"/>
-        </w:rPr>
-        <w:t xml:space="preserve"> |</w:t>
-      </w:r>
-      <w:r>
-        <w:t xml:space="preserve"> </w:t>
-      </w:r>
-      <w:hyperlink r:id="rId14" w:history="1">
-        <w:r>
-          <w:rPr>
-            <w:rStyle w:val="Hyperlink"/>
-            <w:rFonts w:ascii="Inter" w:eastAsia="Inter" w:hAnsi="Inter" w:cs="Inter"/>
-          </w:rPr>
-          <w:t>https://github.com/svujcich/Stock-Analysis</w:t>
-        </w:r>
-      </w:hyperlink>
-    </w:p>
-    <w:p>
-      <w:pPr>
-        <w:numPr>
-          <w:ilvl w:val="0"/>
-          <w:numId w:val="10"/>
-        </w:numPr>
-        <w:rPr>
-          <w:rFonts w:ascii="Inter" w:eastAsia="Inter" w:hAnsi="Inter" w:cs="Inter"/>
-          <w:b/>
-          <w:i/>
-          <w:color w:val="1D1C1D"/>
-        </w:rPr>
-      </w:pPr>
-      <w:r>
-        <w:rPr>
-          <w:rFonts w:ascii="Segoe UI" w:hAnsi="Segoe UI" w:cs="Segoe UI"/>
-          <w:sz w:val="21"/>
-          <w:szCs w:val="21"/>
-          <w:shd w:val="clear" w:color="auto" w:fill="FFFFFF"/>
-        </w:rPr>
-        <w:t xml:space="preserve">An investigation of stock data accomplished by creating and refactoring a </w:t>
-      </w:r>
-      <w:r>
-        <w:rPr>
-          <w:rFonts w:ascii="Segoe UI" w:hAnsi="Segoe UI" w:cs="Segoe UI"/>
-          <w:b/>
-          <w:bCs/>
-          <w:sz w:val="21"/>
-          <w:szCs w:val="21"/>
-          <w:shd w:val="clear" w:color="auto" w:fill="FFFFFF"/>
-        </w:rPr>
-        <w:t xml:space="preserve">VBA </w:t>
-      </w:r>
-      <w:r>
-        <w:rPr>
-          <w:rFonts w:ascii="Segoe UI" w:hAnsi="Segoe UI" w:cs="Segoe UI"/>
-          <w:sz w:val="21"/>
-          <w:szCs w:val="21"/>
-          <w:shd w:val="clear" w:color="auto" w:fill="FFFFFF"/>
-        </w:rPr>
-        <w:t>Script</w:t>
-      </w:r>
-    </w:p>
-    <w:p>
-      <w:pPr>
-        <w:numPr>
-          <w:ilvl w:val="0"/>
-          <w:numId w:val="10"/>
-        </w:numPr>
-        <w:rPr>
-          <w:rFonts w:ascii="Inter" w:eastAsia="Inter" w:hAnsi="Inter" w:cs="Inter"/>
-          <w:b/>
-          <w:i/>
-          <w:color w:val="1D1C1D"/>
-        </w:rPr>
-      </w:pPr>
-      <w:r>
-        <w:rPr>
-          <w:rFonts w:ascii="Segoe UI" w:hAnsi="Segoe UI" w:cs="Segoe UI"/>
-          <w:sz w:val="21"/>
-          <w:szCs w:val="21"/>
-          <w:shd w:val="clear" w:color="auto" w:fill="FFFFFF"/>
-        </w:rPr>
-        <w:t xml:space="preserve">Analyzed </w:t>
-      </w:r>
-      <w:r>
-        <w:rPr>
-          <w:rFonts w:ascii="Segoe UI" w:hAnsi="Segoe UI" w:cs="Segoe UI"/>
-          <w:sz w:val="21"/>
-          <w:szCs w:val="21"/>
-          <w:shd w:val="clear" w:color="auto" w:fill="FFFFFF"/>
-        </w:rPr>
-        <w:t xml:space="preserve">factors </w:t>
-      </w:r>
-      <w:r>
-        <w:rPr>
-          <w:rFonts w:ascii="Segoe UI" w:hAnsi="Segoe UI" w:cs="Segoe UI"/>
-          <w:sz w:val="21"/>
-          <w:szCs w:val="21"/>
-          <w:shd w:val="clear" w:color="auto" w:fill="FFFFFF"/>
-        </w:rPr>
-        <w:t xml:space="preserve">that </w:t>
-      </w:r>
-      <w:r>
-        <w:rPr>
-          <w:rFonts w:ascii="Segoe UI" w:hAnsi="Segoe UI" w:cs="Segoe UI"/>
-          <w:sz w:val="21"/>
-          <w:szCs w:val="21"/>
-          <w:shd w:val="clear" w:color="auto" w:fill="FFFFFF"/>
-        </w:rPr>
-        <w:t>contributed to improving</w:t>
-      </w:r>
-      <w:r>
-        <w:rPr>
-          <w:rFonts w:ascii="Segoe UI" w:hAnsi="Segoe UI" w:cs="Segoe UI"/>
-          <w:sz w:val="21"/>
-          <w:szCs w:val="21"/>
-          <w:shd w:val="clear" w:color="auto" w:fill="FFFFFF"/>
-        </w:rPr>
-        <w:t xml:space="preserve"> the</w:t>
-      </w:r>
-      <w:r>
-        <w:rPr>
-          <w:rFonts w:ascii="Segoe UI" w:hAnsi="Segoe UI" w:cs="Segoe UI"/>
-          <w:sz w:val="21"/>
-          <w:szCs w:val="21"/>
-          <w:shd w:val="clear" w:color="auto" w:fill="FFFFFF"/>
-        </w:rPr>
-        <w:t xml:space="preserve"> </w:t>
-      </w:r>
-      <w:r>
-        <w:rPr>
-          <w:rFonts w:ascii="Segoe UI" w:hAnsi="Segoe UI" w:cs="Segoe UI"/>
-          <w:sz w:val="21"/>
-          <w:szCs w:val="21"/>
-          <w:shd w:val="clear" w:color="auto" w:fill="FFFFFF"/>
-        </w:rPr>
-        <w:t>efficacy of the</w:t>
-      </w:r>
-      <w:r>
-        <w:rPr>
-          <w:rFonts w:ascii="Segoe UI" w:hAnsi="Segoe UI" w:cs="Segoe UI"/>
-          <w:sz w:val="21"/>
-          <w:szCs w:val="21"/>
-          <w:shd w:val="clear" w:color="auto" w:fill="FFFFFF"/>
-        </w:rPr>
-        <w:t xml:space="preserve"> </w:t>
-      </w:r>
-      <w:r>
-        <w:rPr>
-          <w:rFonts w:ascii="Segoe UI" w:hAnsi="Segoe UI" w:cs="Segoe UI"/>
-          <w:sz w:val="21"/>
-          <w:szCs w:val="21"/>
-          <w:shd w:val="clear" w:color="auto" w:fill="FFFFFF"/>
-        </w:rPr>
-        <w:t>script and</w:t>
-      </w:r>
-      <w:r>
-        <w:rPr>
-          <w:rFonts w:ascii="Segoe UI" w:hAnsi="Segoe UI" w:cs="Segoe UI"/>
-          <w:sz w:val="21"/>
-          <w:szCs w:val="21"/>
-          <w:shd w:val="clear" w:color="auto" w:fill="FFFFFF"/>
-        </w:rPr>
-        <w:t xml:space="preserve"> </w:t>
-      </w:r>
-      <w:r>
-        <w:rPr>
-          <w:rFonts w:ascii="Segoe UI" w:hAnsi="Segoe UI" w:cs="Segoe UI"/>
-          <w:sz w:val="21"/>
-          <w:szCs w:val="21"/>
-          <w:shd w:val="clear" w:color="auto" w:fill="FFFFFF"/>
-        </w:rPr>
-        <w:t>demonstrated ability to</w:t>
-      </w:r>
-      <w:r>
-        <w:rPr>
-          <w:rFonts w:ascii="Segoe UI" w:hAnsi="Segoe UI" w:cs="Segoe UI"/>
-          <w:sz w:val="21"/>
-          <w:szCs w:val="21"/>
-          <w:shd w:val="clear" w:color="auto" w:fill="FFFFFF"/>
-        </w:rPr>
-        <w:t xml:space="preserve"> </w:t>
-      </w:r>
-      <w:r>
-        <w:rPr>
-          <w:rFonts w:ascii="Segoe UI" w:hAnsi="Segoe UI" w:cs="Segoe UI"/>
-          <w:sz w:val="21"/>
-          <w:szCs w:val="21"/>
-          <w:shd w:val="clear" w:color="auto" w:fill="FFFFFF"/>
-        </w:rPr>
-        <w:t xml:space="preserve">troubleshoot </w:t>
-      </w:r>
-      <w:r>
-        <w:rPr>
-          <w:rFonts w:ascii="Segoe UI" w:hAnsi="Segoe UI" w:cs="Segoe UI"/>
-          <w:sz w:val="21"/>
-          <w:szCs w:val="21"/>
-          <w:shd w:val="clear" w:color="auto" w:fill="FFFFFF"/>
-        </w:rPr>
-        <w:t>unknown problems to</w:t>
-      </w:r>
-      <w:r>
-        <w:rPr>
-          <w:rFonts w:ascii="Segoe UI" w:hAnsi="Segoe UI" w:cs="Segoe UI"/>
-          <w:sz w:val="21"/>
-          <w:szCs w:val="21"/>
-          <w:shd w:val="clear" w:color="auto" w:fill="FFFFFF"/>
-        </w:rPr>
-        <w:t xml:space="preserve"> work more effectively with the software. </w:t>
-      </w:r>
-    </w:p>
-    <w:p>
-      <w:pPr>
-        <w:numPr>
-          <w:ilvl w:val="0"/>
-          <w:numId w:val="10"/>
-        </w:numPr>
-        <w:rPr>
-          <w:rFonts w:ascii="Inter" w:eastAsia="Inter" w:hAnsi="Inter" w:cs="Inter"/>
-          <w:bCs/>
-          <w:i/>
-          <w:color w:val="1D1C1D"/>
-        </w:rPr>
-      </w:pPr>
-      <w:r>
-        <w:rPr>
-          <w:rFonts w:ascii="Inter" w:eastAsia="Inter" w:hAnsi="Inter" w:cs="Inter"/>
-          <w:bCs/>
-          <w:i/>
-          <w:color w:val="1D1C1D"/>
-        </w:rPr>
-        <w:t>Microsoft Excel</w:t>
-      </w:r>
-      <w:r>
-        <w:rPr>
-          <w:rFonts w:ascii="Inter" w:eastAsia="Inter" w:hAnsi="Inter" w:cs="Inter"/>
-          <w:bCs/>
-          <w:i/>
-          <w:color w:val="1D1C1D"/>
-        </w:rPr>
-        <w:t>,</w:t>
-      </w:r>
-      <w:r>
-        <w:rPr>
-          <w:rFonts w:ascii="Inter" w:eastAsia="Inter" w:hAnsi="Inter" w:cs="Inter"/>
-          <w:bCs/>
-          <w:i/>
-          <w:color w:val="1D1C1D"/>
-        </w:rPr>
-        <w:t xml:space="preserve"> VBA</w:t>
       </w:r>
     </w:p>
     <w:p>
@@ -2028,8 +2014,8 @@
           <w:rFonts w:ascii="Inter" w:eastAsia="Inter" w:hAnsi="Inter" w:cs="Inter"/>
         </w:rPr>
       </w:pPr>
-      <w:bookmarkStart w:id="2" w:name="_fbyft7s401q8" w:colFirst="0" w:colLast="0"/>
-      <w:bookmarkEnd w:id="2"/>
+      <w:bookmarkStart w:id="3" w:name="_fbyft7s401q8" w:colFirst="0" w:colLast="0"/>
+      <w:bookmarkEnd w:id="3"/>
       <w:r>
         <w:rPr>
           <w:rFonts w:ascii="Inter" w:eastAsia="Inter" w:hAnsi="Inter" w:cs="Inter"/>
@@ -2744,7 +2730,31 @@
           <w:szCs w:val="21"/>
           <w:shd w:val="clear" w:color="auto" w:fill="FFFFFF"/>
         </w:rPr>
-        <w:t>Advanced application of excel skills including pivot tables and the vlookup function</w:t>
+        <w:t xml:space="preserve">Advanced application of excel skills including pivot tables and the </w:t>
+      </w:r>
+      <w:proofErr w:type="spellStart"/>
+      <w:r>
+        <w:rPr>
+          <w:rFonts w:ascii="Segoe UI" w:hAnsi="Segoe UI" w:cs="Segoe UI"/>
+          <w:i/>
+          <w:iCs/>
+          <w:sz w:val="21"/>
+          <w:szCs w:val="21"/>
+          <w:shd w:val="clear" w:color="auto" w:fill="FFFFFF"/>
+        </w:rPr>
+        <w:t>vlookup</w:t>
+      </w:r>
+      <w:proofErr w:type="spellEnd"/>
+      <w:r>
+        <w:rPr>
+          <w:rFonts w:ascii="Segoe UI" w:hAnsi="Segoe UI" w:cs="Segoe UI"/>
+          <w:i/>
+          <w:iCs/>
+          <w:sz w:val="21"/>
+          <w:szCs w:val="21"/>
+          <w:shd w:val="clear" w:color="auto" w:fill="FFFFFF"/>
+        </w:rPr>
+        <w:t xml:space="preserve"> function</w:t>
       </w:r>
     </w:p>
     <w:p>
@@ -2826,8 +2836,8 @@
           <w:rFonts w:ascii="Inter" w:eastAsia="Inter" w:hAnsi="Inter" w:cs="Inter"/>
         </w:rPr>
       </w:pPr>
-      <w:bookmarkStart w:id="3" w:name="_g89b057lyctu" w:colFirst="0" w:colLast="0"/>
-      <w:bookmarkEnd w:id="3"/>
+      <w:bookmarkStart w:id="4" w:name="_g89b057lyctu" w:colFirst="0" w:colLast="0"/>
+      <w:bookmarkEnd w:id="4"/>
       <w:r>
         <w:rPr>
           <w:rFonts w:ascii="Inter" w:eastAsia="Inter" w:hAnsi="Inter" w:cs="Inter"/>
@@ -4319,8 +4329,8 @@
           <w:rFonts w:ascii="Inter" w:eastAsia="Inter" w:hAnsi="Inter" w:cs="Inter"/>
         </w:rPr>
       </w:pPr>
-      <w:bookmarkStart w:id="4" w:name="_as5ho3whh3vc" w:colFirst="0" w:colLast="0"/>
-      <w:bookmarkEnd w:id="4"/>
+      <w:bookmarkStart w:id="5" w:name="_as5ho3whh3vc" w:colFirst="0" w:colLast="0"/>
+      <w:bookmarkEnd w:id="5"/>
       <w:r>
         <w:rPr>
           <w:rFonts w:ascii="Inter" w:eastAsia="Inter" w:hAnsi="Inter" w:cs="Inter"/>
@@ -4466,10 +4476,10 @@
           <w:szCs w:val="22"/>
         </w:rPr>
       </w:pPr>
-      <w:bookmarkStart w:id="5" w:name="242apl7f0f07" w:colFirst="0" w:colLast="0"/>
-      <w:bookmarkStart w:id="6" w:name="_danwzbvwkg56" w:colFirst="0" w:colLast="0"/>
-      <w:bookmarkEnd w:id="5"/>
+      <w:bookmarkStart w:id="6" w:name="242apl7f0f07" w:colFirst="0" w:colLast="0"/>
+      <w:bookmarkStart w:id="7" w:name="_danwzbvwkg56" w:colFirst="0" w:colLast="0"/>
       <w:bookmarkEnd w:id="6"/>
+      <w:bookmarkEnd w:id="7"/>
     </w:p>
     <w:sectPr>
       <w:headerReference w:type="default" r:id="rId15"/>
@@ -6616,7 +6626,7 @@
   <w:style w:type="paragraph" w:default="1" w:styleId="Normal">
     <w:name w:val="Normal"/>
     <w:qFormat/>
-    <w:rsid w:val="00157258"/>
+    <w:rsid w:val="00BD6C1E"/>
   </w:style>
   <w:style w:type="paragraph" w:styleId="Heading1">
     <w:name w:val="heading 1"/>

</xml_diff>

<commit_message>
updating portfolio to reflect current goals
</commit_message>
<xml_diff>
--- a/Sarah_Vujcich_Resume.docx
+++ b/Sarah_Vujcich_Resume.docx
@@ -1,6 +1,6 @@
 
 <file path=word/document.xml><?xml version="1.0" encoding="utf-8"?>
-<w:document xmlns:wpc="http://schemas.microsoft.com/office/word/2010/wordprocessingCanvas" xmlns:cx="http://schemas.microsoft.com/office/drawing/2014/chartex" xmlns:cx1="http://schemas.microsoft.com/office/drawing/2015/9/8/chartex" xmlns:cx2="http://schemas.microsoft.com/office/drawing/2015/10/21/chartex" xmlns:cx3="http://schemas.microsoft.com/office/drawing/2016/5/9/chartex" xmlns:cx4="http://schemas.microsoft.com/office/drawing/2016/5/10/chartex" xmlns:cx5="http://schemas.microsoft.com/office/drawing/2016/5/11/chartex" xmlns:cx6="http://schemas.microsoft.com/office/drawing/2016/5/12/chartex" xmlns:cx7="http://schemas.microsoft.com/office/drawing/2016/5/13/chartex" xmlns:cx8="http://schemas.microsoft.com/office/drawing/2016/5/14/chartex" xmlns:mc="http://schemas.openxmlformats.org/markup-compatibility/2006" xmlns:aink="http://schemas.microsoft.com/office/drawing/2016/ink" xmlns:am3d="http://schemas.microsoft.com/office/drawing/2017/model3d" xmlns:o="urn:schemas-microsoft-com:office:office" xmlns:oel="http://schemas.microsoft.com/office/2019/extlst" xmlns:r="http://schemas.openxmlformats.org/officeDocument/2006/relationships" xmlns:m="http://schemas.openxmlformats.org/officeDocument/2006/math" xmlns:v="urn:schemas-microsoft-com:vml" xmlns:wp14="http://schemas.microsoft.com/office/word/2010/wordprocessingDrawing" xmlns:wp="http://schemas.openxmlformats.org/drawingml/2006/wordprocessingDrawing" xmlns:w10="urn:schemas-microsoft-com:office:word" xmlns:w="http://schemas.openxmlformats.org/wordprocessingml/2006/main" xmlns:w14="http://schemas.microsoft.com/office/word/2010/wordml" xmlns:w15="http://schemas.microsoft.com/office/word/2012/wordml" xmlns:w16cex="http://schemas.microsoft.com/office/word/2018/wordml/cex" xmlns:w16cid="http://schemas.microsoft.com/office/word/2016/wordml/cid" xmlns:w16="http://schemas.microsoft.com/office/word/2018/wordml" xmlns:w16du="http://schemas.microsoft.com/office/word/2023/wordml/word16du" xmlns:w16sdtdh="http://schemas.microsoft.com/office/word/2020/wordml/sdtdatahash" xmlns:w16se="http://schemas.microsoft.com/office/word/2015/wordml/symex" xmlns:wpg="http://schemas.microsoft.com/office/word/2010/wordprocessingGroup" xmlns:wpi="http://schemas.microsoft.com/office/word/2010/wordprocessingInk" xmlns:wne="http://schemas.microsoft.com/office/word/2006/wordml" xmlns:wps="http://schemas.microsoft.com/office/word/2010/wordprocessingShape" mc:Ignorable="w14 w15 w16se w16cid w16 w16cex w16sdtdh wp14">
+<w:document xmlns:wpc="http://schemas.microsoft.com/office/word/2010/wordprocessingCanvas" xmlns:cx="http://schemas.microsoft.com/office/drawing/2014/chartex" xmlns:cx1="http://schemas.microsoft.com/office/drawing/2015/9/8/chartex" xmlns:cx2="http://schemas.microsoft.com/office/drawing/2015/10/21/chartex" xmlns:cx3="http://schemas.microsoft.com/office/drawing/2016/5/9/chartex" xmlns:cx4="http://schemas.microsoft.com/office/drawing/2016/5/10/chartex" xmlns:cx5="http://schemas.microsoft.com/office/drawing/2016/5/11/chartex" xmlns:cx6="http://schemas.microsoft.com/office/drawing/2016/5/12/chartex" xmlns:cx7="http://schemas.microsoft.com/office/drawing/2016/5/13/chartex" xmlns:cx8="http://schemas.microsoft.com/office/drawing/2016/5/14/chartex" xmlns:mc="http://schemas.openxmlformats.org/markup-compatibility/2006" xmlns:aink="http://schemas.microsoft.com/office/drawing/2016/ink" xmlns:am3d="http://schemas.microsoft.com/office/drawing/2017/model3d" xmlns:o="urn:schemas-microsoft-com:office:office" xmlns:oel="http://schemas.microsoft.com/office/2019/extlst" xmlns:r="http://schemas.openxmlformats.org/officeDocument/2006/relationships" xmlns:m="http://schemas.openxmlformats.org/officeDocument/2006/math" xmlns:v="urn:schemas-microsoft-com:vml" xmlns:wp14="http://schemas.microsoft.com/office/word/2010/wordprocessingDrawing" xmlns:wp="http://schemas.openxmlformats.org/drawingml/2006/wordprocessingDrawing" xmlns:w10="urn:schemas-microsoft-com:office:word" xmlns:w="http://schemas.openxmlformats.org/wordprocessingml/2006/main" xmlns:w14="http://schemas.microsoft.com/office/word/2010/wordml" xmlns:w15="http://schemas.microsoft.com/office/word/2012/wordml" xmlns:w16cex="http://schemas.microsoft.com/office/word/2018/wordml/cex" xmlns:w16cid="http://schemas.microsoft.com/office/word/2016/wordml/cid" xmlns:w16="http://schemas.microsoft.com/office/word/2018/wordml" xmlns:w16sdtdh="http://schemas.microsoft.com/office/word/2020/wordml/sdtdatahash" xmlns:w16se="http://schemas.microsoft.com/office/word/2015/wordml/symex" xmlns:wpg="http://schemas.microsoft.com/office/word/2010/wordprocessingGroup" xmlns:wpi="http://schemas.microsoft.com/office/word/2010/wordprocessingInk" xmlns:wne="http://schemas.microsoft.com/office/word/2006/wordml" xmlns:wps="http://schemas.microsoft.com/office/word/2010/wordprocessingShape" mc:Ignorable="w14 w15 w16se w16cid w16 w16cex w16sdtdh wp14">
   <w:body>
     <w:p>
       <w:pPr>
@@ -363,621 +363,84 @@
       </w:pPr>
       <w:r>
         <w:rPr>
-          <w:rFonts w:ascii="Inter" w:eastAsia="Inter" w:hAnsi="Inter" w:cs="Inter"/>
+          <w:rFonts w:ascii="Noto Sans" w:hAnsi="Noto Sans" w:cs="Noto Sans"/>
           <w:color w:val="000000"/>
-          <w:sz w:val="22"/>
-          <w:szCs w:val="22"/>
-        </w:rPr>
-        <w:t xml:space="preserve">Science minded </w:t>
-      </w:r>
-      <w:r>
-        <w:rPr>
-          <w:rFonts w:ascii="Inter" w:eastAsia="Inter" w:hAnsi="Inter" w:cs="Inter"/>
+          <w:sz w:val="18"/>
+          <w:szCs w:val="18"/>
+          <w:shd w:val="clear" w:color="auto" w:fill="FFFFFF"/>
+        </w:rPr>
+        <w:t xml:space="preserve">Science minded Data Analyst with a propensity for astute observations. Currently pursuing Bachelor's degree in Computer Science with a strong interest </w:t>
+      </w:r>
+      <w:r>
+        <w:rPr>
+          <w:rFonts w:ascii="Noto Sans" w:hAnsi="Noto Sans" w:cs="Noto Sans"/>
           <w:color w:val="000000"/>
-          <w:sz w:val="22"/>
-          <w:szCs w:val="22"/>
-        </w:rPr>
-        <w:t xml:space="preserve">Data Analyst with a propensity for </w:t>
-      </w:r>
-      <w:r>
-        <w:rPr>
-          <w:rFonts w:ascii="Inter" w:eastAsia="Inter" w:hAnsi="Inter" w:cs="Inter"/>
+          <w:sz w:val="18"/>
+          <w:szCs w:val="18"/>
+          <w:shd w:val="clear" w:color="auto" w:fill="FFFFFF"/>
+        </w:rPr>
+        <w:t xml:space="preserve">software </w:t>
+      </w:r>
+      <w:r>
+        <w:rPr>
+          <w:rFonts w:ascii="Noto Sans" w:hAnsi="Noto Sans" w:cs="Noto Sans"/>
           <w:color w:val="000000"/>
-          <w:sz w:val="22"/>
-          <w:szCs w:val="22"/>
-        </w:rPr>
-        <w:t>astute observations</w:t>
-      </w:r>
-      <w:r>
-        <w:rPr>
-          <w:rFonts w:ascii="Inter" w:eastAsia="Inter" w:hAnsi="Inter" w:cs="Inter"/>
+          <w:sz w:val="18"/>
+          <w:szCs w:val="18"/>
+          <w:shd w:val="clear" w:color="auto" w:fill="FFFFFF"/>
+        </w:rPr>
+        <w:t>for</w:t>
+      </w:r>
+      <w:r>
+        <w:rPr>
+          <w:rFonts w:ascii="Noto Sans" w:hAnsi="Noto Sans" w:cs="Noto Sans"/>
           <w:color w:val="000000"/>
-          <w:sz w:val="22"/>
-          <w:szCs w:val="22"/>
-        </w:rPr>
-        <w:t xml:space="preserve"> looking to transition into software development</w:t>
-      </w:r>
-      <w:r>
-        <w:rPr>
-          <w:rFonts w:ascii="Inter" w:eastAsia="Inter" w:hAnsi="Inter" w:cs="Inter"/>
+          <w:sz w:val="18"/>
+          <w:szCs w:val="18"/>
+          <w:shd w:val="clear" w:color="auto" w:fill="FFFFFF"/>
+        </w:rPr>
+        <w:t xml:space="preserve"> the supply chain and demand planning. Utilizes background in technical programming languages and databases in combination with  data analysis techniques to draw conclusions about data with a high level of accuracy. Has </w:t>
+      </w:r>
+      <w:r>
+        <w:rPr>
+          <w:rFonts w:ascii="Noto Sans" w:hAnsi="Noto Sans" w:cs="Noto Sans"/>
           <w:color w:val="000000"/>
-          <w:sz w:val="22"/>
-          <w:szCs w:val="22"/>
-        </w:rPr>
-        <w:t>.</w:t>
-      </w:r>
-      <w:r>
-        <w:rPr>
-          <w:rFonts w:ascii="Inter" w:eastAsia="Inter" w:hAnsi="Inter" w:cs="Inter"/>
+          <w:sz w:val="18"/>
+          <w:szCs w:val="18"/>
+          <w:shd w:val="clear" w:color="auto" w:fill="FFFFFF"/>
+        </w:rPr>
+        <w:t xml:space="preserve">three </w:t>
+      </w:r>
+      <w:r>
+        <w:rPr>
+          <w:rFonts w:ascii="Noto Sans" w:hAnsi="Noto Sans" w:cs="Noto Sans"/>
           <w:color w:val="000000"/>
-          <w:sz w:val="22"/>
-          <w:szCs w:val="22"/>
-        </w:rPr>
-        <w:t xml:space="preserve"> </w:t>
-      </w:r>
-      <w:r>
-        <w:rPr>
-          <w:rFonts w:ascii="Inter" w:eastAsia="Inter" w:hAnsi="Inter" w:cs="Inter"/>
+          <w:sz w:val="18"/>
+          <w:szCs w:val="18"/>
+          <w:shd w:val="clear" w:color="auto" w:fill="FFFFFF"/>
+        </w:rPr>
+        <w:t xml:space="preserve">years of professional experience with data entry and advanced manipulations of excel spreadsheets including the vlookup formula and pivot tables. Tech savy with the ability to quickly adapt to new technology. Has over </w:t>
+      </w:r>
+      <w:r>
+        <w:rPr>
+          <w:rFonts w:ascii="Noto Sans" w:hAnsi="Noto Sans" w:cs="Noto Sans"/>
           <w:color w:val="000000"/>
-          <w:sz w:val="22"/>
-          <w:szCs w:val="22"/>
-        </w:rPr>
-        <w:t>Ut</w:t>
-      </w:r>
-      <w:r>
-        <w:rPr>
-          <w:rFonts w:ascii="Inter" w:eastAsia="Inter" w:hAnsi="Inter" w:cs="Inter"/>
+          <w:sz w:val="18"/>
+          <w:szCs w:val="18"/>
+          <w:shd w:val="clear" w:color="auto" w:fill="FFFFFF"/>
+        </w:rPr>
+        <w:t>four</w:t>
+      </w:r>
+      <w:r>
+        <w:rPr>
+          <w:rFonts w:ascii="Noto Sans" w:hAnsi="Noto Sans" w:cs="Noto Sans"/>
           <w:color w:val="000000"/>
-          <w:sz w:val="22"/>
-          <w:szCs w:val="22"/>
-        </w:rPr>
-        <w:t xml:space="preserve">ilizes </w:t>
-      </w:r>
-      <w:r>
-        <w:rPr>
-          <w:rFonts w:ascii="Inter" w:eastAsia="Inter" w:hAnsi="Inter" w:cs="Inter"/>
-          <w:color w:val="000000"/>
-          <w:sz w:val="22"/>
-          <w:szCs w:val="22"/>
-        </w:rPr>
-        <w:t xml:space="preserve">background in Excel </w:t>
-      </w:r>
-      <w:r>
-        <w:rPr>
-          <w:rFonts w:ascii="Inter" w:eastAsia="Inter" w:hAnsi="Inter" w:cs="Inter"/>
-          <w:color w:val="000000"/>
-          <w:sz w:val="22"/>
-          <w:szCs w:val="22"/>
-        </w:rPr>
-        <w:t xml:space="preserve">and accurate data entry </w:t>
-      </w:r>
-      <w:r>
-        <w:rPr>
-          <w:rFonts w:ascii="Inter" w:eastAsia="Inter" w:hAnsi="Inter" w:cs="Inter"/>
-          <w:color w:val="000000"/>
-          <w:sz w:val="22"/>
-          <w:szCs w:val="22"/>
-        </w:rPr>
-        <w:t xml:space="preserve">in combination with </w:t>
-      </w:r>
-      <w:r>
-        <w:rPr>
-          <w:rFonts w:ascii="Inter" w:eastAsia="Inter" w:hAnsi="Inter" w:cs="Inter"/>
-          <w:color w:val="000000"/>
-          <w:sz w:val="22"/>
-          <w:szCs w:val="22"/>
-        </w:rPr>
-        <w:t xml:space="preserve">skills in Python, </w:t>
-      </w:r>
-      <w:proofErr w:type="spellStart"/>
-      <w:r>
-        <w:rPr>
-          <w:rFonts w:ascii="Inter" w:eastAsia="Inter" w:hAnsi="Inter" w:cs="Inter"/>
-          <w:color w:val="000000"/>
-          <w:sz w:val="22"/>
-          <w:szCs w:val="22"/>
-        </w:rPr>
-        <w:t>Javascript</w:t>
-      </w:r>
-      <w:proofErr w:type="spellEnd"/>
-      <w:r>
-        <w:rPr>
-          <w:rFonts w:ascii="Inter" w:eastAsia="Inter" w:hAnsi="Inter" w:cs="Inter"/>
-          <w:color w:val="000000"/>
-          <w:sz w:val="22"/>
-          <w:szCs w:val="22"/>
-        </w:rPr>
-        <w:t xml:space="preserve">, </w:t>
-      </w:r>
-      <w:r>
-        <w:rPr>
-          <w:rFonts w:ascii="Inter" w:eastAsia="Inter" w:hAnsi="Inter" w:cs="Inter"/>
-          <w:color w:val="000000"/>
-          <w:sz w:val="22"/>
-          <w:szCs w:val="22"/>
-        </w:rPr>
-        <w:t xml:space="preserve">and </w:t>
-      </w:r>
-      <w:r>
-        <w:rPr>
-          <w:rFonts w:ascii="Inter" w:eastAsia="Inter" w:hAnsi="Inter" w:cs="Inter"/>
-          <w:color w:val="000000"/>
-          <w:sz w:val="22"/>
-          <w:szCs w:val="22"/>
-        </w:rPr>
-        <w:t>SQL</w:t>
-      </w:r>
-      <w:r>
-        <w:rPr>
-          <w:rFonts w:ascii="Inter" w:eastAsia="Inter" w:hAnsi="Inter" w:cs="Inter"/>
-          <w:color w:val="000000"/>
-          <w:sz w:val="22"/>
-          <w:szCs w:val="22"/>
-        </w:rPr>
-        <w:t xml:space="preserve">, and </w:t>
-      </w:r>
-      <w:r>
-        <w:rPr>
-          <w:rFonts w:ascii="Inter" w:eastAsia="Inter" w:hAnsi="Inter" w:cs="Inter"/>
-          <w:color w:val="000000"/>
-          <w:sz w:val="22"/>
-          <w:szCs w:val="22"/>
-        </w:rPr>
-        <w:t xml:space="preserve">acquired from University of Oregon’s data analytics boot </w:t>
-      </w:r>
-      <w:r>
-        <w:rPr>
-          <w:rFonts w:ascii="Inter" w:eastAsia="Inter" w:hAnsi="Inter" w:cs="Inter"/>
-          <w:color w:val="000000"/>
-          <w:sz w:val="22"/>
-          <w:szCs w:val="22"/>
-        </w:rPr>
-        <w:t>cam</w:t>
-      </w:r>
-      <w:r>
-        <w:rPr>
-          <w:rFonts w:ascii="Inter" w:eastAsia="Inter" w:hAnsi="Inter" w:cs="Inter"/>
-          <w:color w:val="000000"/>
-          <w:sz w:val="22"/>
-          <w:szCs w:val="22"/>
-        </w:rPr>
-        <w:t>p</w:t>
-      </w:r>
-      <w:r>
-        <w:rPr>
-          <w:rFonts w:ascii="Inter" w:eastAsia="Inter" w:hAnsi="Inter" w:cs="Inter"/>
-          <w:color w:val="000000"/>
-          <w:sz w:val="22"/>
-          <w:szCs w:val="22"/>
-        </w:rPr>
-        <w:t xml:space="preserve"> </w:t>
-      </w:r>
-      <w:r>
-        <w:rPr>
-          <w:rFonts w:ascii="Inter" w:eastAsia="Inter" w:hAnsi="Inter" w:cs="Inter"/>
-          <w:color w:val="000000"/>
-          <w:sz w:val="22"/>
-          <w:szCs w:val="22"/>
-        </w:rPr>
-        <w:t xml:space="preserve">to </w:t>
-      </w:r>
-      <w:r>
-        <w:rPr>
-          <w:rFonts w:ascii="Inter" w:eastAsia="Inter" w:hAnsi="Inter" w:cs="Inter"/>
-          <w:color w:val="000000"/>
-          <w:sz w:val="22"/>
-          <w:szCs w:val="22"/>
-        </w:rPr>
-        <w:t xml:space="preserve">store data and </w:t>
-      </w:r>
-      <w:r>
-        <w:rPr>
-          <w:rFonts w:ascii="Inter" w:eastAsia="Inter" w:hAnsi="Inter" w:cs="Inter"/>
-          <w:color w:val="000000"/>
-          <w:sz w:val="22"/>
-          <w:szCs w:val="22"/>
-        </w:rPr>
-        <w:t>create</w:t>
-      </w:r>
-      <w:r>
-        <w:rPr>
-          <w:rFonts w:ascii="Inter" w:eastAsia="Inter" w:hAnsi="Inter" w:cs="Inter"/>
-          <w:color w:val="000000"/>
-          <w:sz w:val="22"/>
-          <w:szCs w:val="22"/>
-        </w:rPr>
-        <w:t xml:space="preserve"> </w:t>
-      </w:r>
-      <w:r>
-        <w:rPr>
-          <w:rFonts w:ascii="Inter" w:eastAsia="Inter" w:hAnsi="Inter" w:cs="Inter"/>
-          <w:color w:val="000000"/>
-          <w:sz w:val="22"/>
-          <w:szCs w:val="22"/>
-        </w:rPr>
-        <w:t xml:space="preserve">visually appealing, </w:t>
-      </w:r>
-      <w:r>
-        <w:rPr>
-          <w:rFonts w:ascii="Inter" w:eastAsia="Inter" w:hAnsi="Inter" w:cs="Inter"/>
-          <w:color w:val="000000"/>
-          <w:sz w:val="22"/>
-          <w:szCs w:val="22"/>
-        </w:rPr>
-        <w:t>detail-oriented</w:t>
-      </w:r>
-      <w:r>
-        <w:rPr>
-          <w:rFonts w:ascii="Inter" w:eastAsia="Inter" w:hAnsi="Inter" w:cs="Inter"/>
-          <w:color w:val="000000"/>
-          <w:sz w:val="22"/>
-          <w:szCs w:val="22"/>
-        </w:rPr>
-        <w:t xml:space="preserve"> content</w:t>
-      </w:r>
-      <w:r>
-        <w:rPr>
-          <w:rFonts w:ascii="Inter" w:eastAsia="Inter" w:hAnsi="Inter" w:cs="Inter"/>
-          <w:color w:val="000000"/>
-          <w:sz w:val="22"/>
-          <w:szCs w:val="22"/>
-        </w:rPr>
-        <w:t xml:space="preserve">. </w:t>
-      </w:r>
-      <w:r>
-        <w:rPr>
-          <w:rFonts w:ascii="Inter" w:eastAsia="Inter" w:hAnsi="Inter" w:cs="Inter"/>
-          <w:color w:val="000000"/>
-          <w:sz w:val="22"/>
-          <w:szCs w:val="22"/>
-        </w:rPr>
-        <w:t>Possesses s</w:t>
-      </w:r>
-      <w:r>
-        <w:rPr>
-          <w:rFonts w:ascii="Inter" w:eastAsia="Inter" w:hAnsi="Inter" w:cs="Inter"/>
-          <w:color w:val="000000"/>
-          <w:sz w:val="22"/>
-          <w:szCs w:val="22"/>
-        </w:rPr>
-        <w:t xml:space="preserve">trong </w:t>
-      </w:r>
-      <w:r>
-        <w:rPr>
-          <w:rFonts w:ascii="Inter" w:eastAsia="Inter" w:hAnsi="Inter" w:cs="Inter"/>
-          <w:color w:val="000000"/>
-          <w:sz w:val="22"/>
-          <w:szCs w:val="22"/>
-        </w:rPr>
-        <w:t>foundation in</w:t>
-      </w:r>
-      <w:r>
-        <w:rPr>
-          <w:rFonts w:ascii="Inter" w:eastAsia="Inter" w:hAnsi="Inter" w:cs="Inter"/>
-          <w:color w:val="000000"/>
-          <w:sz w:val="22"/>
-          <w:szCs w:val="22"/>
-        </w:rPr>
-        <w:t xml:space="preserve"> python programming </w:t>
-      </w:r>
-      <w:r>
-        <w:rPr>
-          <w:rFonts w:ascii="Inter" w:eastAsia="Inter" w:hAnsi="Inter" w:cs="Inter"/>
-          <w:color w:val="000000"/>
-          <w:sz w:val="22"/>
-          <w:szCs w:val="22"/>
-        </w:rPr>
-        <w:t>skills</w:t>
-      </w:r>
-      <w:r>
-        <w:rPr>
-          <w:rFonts w:ascii="Inter" w:eastAsia="Inter" w:hAnsi="Inter" w:cs="Inter"/>
-          <w:color w:val="000000"/>
-          <w:sz w:val="22"/>
-          <w:szCs w:val="22"/>
-        </w:rPr>
-        <w:t xml:space="preserve"> including use of functions and nested loops</w:t>
-      </w:r>
-      <w:r>
-        <w:rPr>
-          <w:rFonts w:ascii="Inter" w:eastAsia="Inter" w:hAnsi="Inter" w:cs="Inter"/>
-          <w:color w:val="000000"/>
-          <w:sz w:val="22"/>
-          <w:szCs w:val="22"/>
-        </w:rPr>
-        <w:t xml:space="preserve"> </w:t>
-      </w:r>
-      <w:r>
-        <w:rPr>
-          <w:rFonts w:ascii="Inter" w:eastAsia="Inter" w:hAnsi="Inter" w:cs="Inter"/>
-          <w:color w:val="000000"/>
-          <w:sz w:val="22"/>
-          <w:szCs w:val="22"/>
-        </w:rPr>
-        <w:t xml:space="preserve">gained from </w:t>
-      </w:r>
-      <w:proofErr w:type="spellStart"/>
-      <w:r>
-        <w:rPr>
-          <w:rFonts w:ascii="Inter" w:eastAsia="Inter" w:hAnsi="Inter" w:cs="Inter"/>
-          <w:color w:val="000000"/>
-          <w:sz w:val="22"/>
-          <w:szCs w:val="22"/>
-        </w:rPr>
-        <w:t>Hackbright’s</w:t>
-      </w:r>
-      <w:proofErr w:type="spellEnd"/>
-      <w:r>
-        <w:rPr>
-          <w:rFonts w:ascii="Inter" w:eastAsia="Inter" w:hAnsi="Inter" w:cs="Inter"/>
-          <w:color w:val="000000"/>
-          <w:sz w:val="22"/>
-          <w:szCs w:val="22"/>
-        </w:rPr>
-        <w:t xml:space="preserve"> Software Engineering Prep course</w:t>
-      </w:r>
-      <w:r>
-        <w:rPr>
-          <w:rFonts w:ascii="Inter" w:eastAsia="Inter" w:hAnsi="Inter" w:cs="Inter"/>
-          <w:color w:val="000000"/>
-          <w:sz w:val="22"/>
-          <w:szCs w:val="22"/>
-        </w:rPr>
-        <w:t>.</w:t>
-      </w:r>
-      <w:r>
-        <w:rPr>
-          <w:rFonts w:ascii="Inter" w:eastAsia="Inter" w:hAnsi="Inter" w:cs="Inter"/>
-          <w:color w:val="000000"/>
-          <w:sz w:val="22"/>
-          <w:szCs w:val="22"/>
-        </w:rPr>
-        <w:t xml:space="preserve">  </w:t>
-      </w:r>
-      <w:r>
-        <w:rPr>
-          <w:rFonts w:ascii="Inter" w:eastAsia="Inter" w:hAnsi="Inter" w:cs="Inter"/>
-          <w:color w:val="000000"/>
-          <w:sz w:val="22"/>
-          <w:szCs w:val="22"/>
-        </w:rPr>
-        <w:t>Effective at working both independently and collaboratively</w:t>
-      </w:r>
-      <w:r>
-        <w:rPr>
-          <w:rFonts w:ascii="Inter" w:eastAsia="Inter" w:hAnsi="Inter" w:cs="Inter"/>
-          <w:color w:val="000000"/>
-          <w:sz w:val="22"/>
-          <w:szCs w:val="22"/>
-        </w:rPr>
-        <w:t xml:space="preserve"> with team members to interpret large data sets</w:t>
-      </w:r>
-      <w:r>
-        <w:rPr>
-          <w:rFonts w:ascii="Inter" w:eastAsia="Inter" w:hAnsi="Inter" w:cs="Inter"/>
-          <w:color w:val="000000"/>
-          <w:sz w:val="22"/>
-          <w:szCs w:val="22"/>
-        </w:rPr>
-        <w:t xml:space="preserve">. </w:t>
-      </w:r>
-      <w:r>
-        <w:rPr>
-          <w:rFonts w:ascii="Inter" w:eastAsia="Inter" w:hAnsi="Inter" w:cs="Inter"/>
-          <w:color w:val="000000"/>
-          <w:sz w:val="22"/>
-          <w:szCs w:val="22"/>
-        </w:rPr>
-        <w:t>Passionate about</w:t>
-      </w:r>
-      <w:r>
-        <w:rPr>
-          <w:rFonts w:ascii="Inter" w:eastAsia="Inter" w:hAnsi="Inter" w:cs="Inter"/>
-          <w:color w:val="000000"/>
-          <w:sz w:val="22"/>
-          <w:szCs w:val="22"/>
-        </w:rPr>
-        <w:t xml:space="preserve"> </w:t>
-      </w:r>
-      <w:r>
-        <w:rPr>
-          <w:rFonts w:ascii="Inter" w:eastAsia="Inter" w:hAnsi="Inter" w:cs="Inter"/>
-          <w:color w:val="000000"/>
-          <w:sz w:val="22"/>
-          <w:szCs w:val="22"/>
-        </w:rPr>
-        <w:t>undertaking challenges and pushing the boundaries of creativity to</w:t>
-      </w:r>
-      <w:r>
-        <w:rPr>
-          <w:rFonts w:ascii="Inter" w:eastAsia="Inter" w:hAnsi="Inter" w:cs="Inter"/>
-          <w:color w:val="000000"/>
-          <w:sz w:val="22"/>
-          <w:szCs w:val="22"/>
-        </w:rPr>
-        <w:t xml:space="preserve"> </w:t>
-      </w:r>
-      <w:r>
-        <w:rPr>
-          <w:rFonts w:ascii="Inter" w:eastAsia="Inter" w:hAnsi="Inter" w:cs="Inter"/>
-          <w:color w:val="000000"/>
-          <w:sz w:val="22"/>
-          <w:szCs w:val="22"/>
-        </w:rPr>
-        <w:t xml:space="preserve">consistently </w:t>
-      </w:r>
-      <w:r>
-        <w:rPr>
-          <w:rFonts w:ascii="Inter" w:eastAsia="Inter" w:hAnsi="Inter" w:cs="Inter"/>
-          <w:color w:val="000000"/>
-          <w:sz w:val="22"/>
-          <w:szCs w:val="22"/>
-        </w:rPr>
-        <w:t>produc</w:t>
-      </w:r>
-      <w:r>
-        <w:rPr>
-          <w:rFonts w:ascii="Inter" w:eastAsia="Inter" w:hAnsi="Inter" w:cs="Inter"/>
-          <w:color w:val="000000"/>
-          <w:sz w:val="22"/>
-          <w:szCs w:val="22"/>
-        </w:rPr>
-        <w:t>e</w:t>
-      </w:r>
-      <w:r>
-        <w:rPr>
-          <w:rFonts w:ascii="Inter" w:eastAsia="Inter" w:hAnsi="Inter" w:cs="Inter"/>
-          <w:color w:val="000000"/>
-          <w:sz w:val="22"/>
-          <w:szCs w:val="22"/>
-        </w:rPr>
-        <w:t xml:space="preserve"> </w:t>
-      </w:r>
-      <w:r>
-        <w:rPr>
-          <w:rFonts w:ascii="Inter" w:eastAsia="Inter" w:hAnsi="Inter" w:cs="Inter"/>
-          <w:color w:val="000000"/>
-          <w:sz w:val="22"/>
-          <w:szCs w:val="22"/>
-        </w:rPr>
-        <w:t>exceptional</w:t>
-      </w:r>
-      <w:r>
-        <w:rPr>
-          <w:rFonts w:ascii="Inter" w:eastAsia="Inter" w:hAnsi="Inter" w:cs="Inter"/>
-          <w:color w:val="000000"/>
-          <w:sz w:val="22"/>
-          <w:szCs w:val="22"/>
-        </w:rPr>
-        <w:t xml:space="preserve"> projects. </w:t>
-      </w:r>
-      <w:r>
-        <w:rPr>
-          <w:rFonts w:ascii="Inter" w:eastAsia="Inter" w:hAnsi="Inter" w:cs="Inter"/>
-          <w:color w:val="000000"/>
-          <w:sz w:val="22"/>
-          <w:szCs w:val="22"/>
-        </w:rPr>
-        <w:t xml:space="preserve">Strengths in </w:t>
-      </w:r>
-      <w:r>
-        <w:rPr>
-          <w:rFonts w:ascii="Inter" w:eastAsia="Inter" w:hAnsi="Inter" w:cs="Inter"/>
-          <w:color w:val="000000"/>
-          <w:sz w:val="22"/>
-          <w:szCs w:val="22"/>
-        </w:rPr>
-        <w:t xml:space="preserve">self-starting, </w:t>
-      </w:r>
-      <w:r>
-        <w:rPr>
-          <w:rFonts w:ascii="Inter" w:eastAsia="Inter" w:hAnsi="Inter" w:cs="Inter"/>
-          <w:color w:val="000000"/>
-          <w:sz w:val="22"/>
-          <w:szCs w:val="22"/>
-        </w:rPr>
-        <w:t xml:space="preserve">complex problem assessment, </w:t>
-      </w:r>
-      <w:r>
-        <w:rPr>
-          <w:rFonts w:ascii="Inter" w:eastAsia="Inter" w:hAnsi="Inter" w:cs="Inter"/>
-          <w:color w:val="000000"/>
-          <w:sz w:val="22"/>
-          <w:szCs w:val="22"/>
-        </w:rPr>
-        <w:t>s</w:t>
-      </w:r>
-      <w:r>
-        <w:rPr>
-          <w:rFonts w:ascii="Inter" w:eastAsia="Inter" w:hAnsi="Inter" w:cs="Inter"/>
-          <w:color w:val="000000"/>
-          <w:sz w:val="22"/>
-          <w:szCs w:val="22"/>
-        </w:rPr>
-        <w:t>olution-based thinking</w:t>
-      </w:r>
-      <w:r>
-        <w:rPr>
-          <w:rFonts w:ascii="Inter" w:eastAsia="Inter" w:hAnsi="Inter" w:cs="Inter"/>
-          <w:color w:val="000000"/>
-          <w:sz w:val="22"/>
-          <w:szCs w:val="22"/>
-        </w:rPr>
-        <w:t>,</w:t>
-      </w:r>
-      <w:r>
-        <w:rPr>
-          <w:rFonts w:ascii="Inter" w:eastAsia="Inter" w:hAnsi="Inter" w:cs="Inter"/>
-          <w:color w:val="000000"/>
-          <w:sz w:val="22"/>
-          <w:szCs w:val="22"/>
-        </w:rPr>
-        <w:t xml:space="preserve"> </w:t>
-      </w:r>
-      <w:r>
-        <w:rPr>
-          <w:rFonts w:ascii="Inter" w:eastAsia="Inter" w:hAnsi="Inter" w:cs="Inter"/>
-          <w:color w:val="000000"/>
-          <w:sz w:val="22"/>
-          <w:szCs w:val="22"/>
-        </w:rPr>
-        <w:t xml:space="preserve">and </w:t>
-      </w:r>
-      <w:r>
-        <w:rPr>
-          <w:rFonts w:ascii="Inter" w:eastAsia="Inter" w:hAnsi="Inter" w:cs="Inter"/>
-          <w:color w:val="000000"/>
-          <w:sz w:val="22"/>
-          <w:szCs w:val="22"/>
-        </w:rPr>
-        <w:t xml:space="preserve">effective written </w:t>
-      </w:r>
-      <w:r>
-        <w:rPr>
-          <w:rFonts w:ascii="Inter" w:eastAsia="Inter" w:hAnsi="Inter" w:cs="Inter"/>
-          <w:color w:val="000000"/>
-          <w:sz w:val="22"/>
-          <w:szCs w:val="22"/>
-        </w:rPr>
-        <w:t>communication contribute</w:t>
-      </w:r>
-      <w:r>
-        <w:rPr>
-          <w:rFonts w:ascii="Inter" w:eastAsia="Inter" w:hAnsi="Inter" w:cs="Inter"/>
-          <w:color w:val="000000"/>
-          <w:sz w:val="22"/>
-          <w:szCs w:val="22"/>
-        </w:rPr>
-        <w:t xml:space="preserve"> to my composition as a </w:t>
-      </w:r>
-      <w:r>
-        <w:rPr>
-          <w:rFonts w:ascii="Inter" w:eastAsia="Inter" w:hAnsi="Inter" w:cs="Inter"/>
-          <w:color w:val="000000"/>
-          <w:sz w:val="22"/>
-          <w:szCs w:val="22"/>
-        </w:rPr>
-        <w:t>valuable</w:t>
-      </w:r>
-      <w:r>
-        <w:rPr>
-          <w:rFonts w:ascii="Inter" w:eastAsia="Inter" w:hAnsi="Inter" w:cs="Inter"/>
-          <w:color w:val="000000"/>
-          <w:sz w:val="22"/>
-          <w:szCs w:val="22"/>
-        </w:rPr>
-        <w:t xml:space="preserve"> team member.</w:t>
-      </w:r>
-    </w:p>
-    <w:p>
-      <w:pPr>
-        <w:rPr>
-          <w:rFonts w:ascii="Inter" w:eastAsia="Inter" w:hAnsi="Inter" w:cs="Inter"/>
-          <w:color w:val="000000"/>
-          <w:sz w:val="22"/>
-          <w:szCs w:val="22"/>
-        </w:rPr>
-      </w:pPr>
+          <w:sz w:val="18"/>
+          <w:szCs w:val="18"/>
+          <w:shd w:val="clear" w:color="auto" w:fill="FFFFFF"/>
+        </w:rPr>
+        <w:t xml:space="preserve"> years of customer service experience, interacting with internal and external parties using both written and verbal communication. Passionate about undertaking challenges to consistently produce exceptional projects. Strengths in self-starting, complex problem assessment, solution-based thinking, and effective communication contribute to my composition as a valuable team member.</w:t>
+      </w:r>
     </w:p>
     <w:p>
       <w:pPr>
@@ -1046,9 +509,8 @@
           <w:szCs w:val="22"/>
           <w:highlight w:val="white"/>
         </w:rPr>
-        <w:t xml:space="preserve">Python, </w:t>
-      </w:r>
-      <w:proofErr w:type="spellStart"/>
+        <w:t>Python, Javascript, V</w:t>
+      </w:r>
       <w:r>
         <w:rPr>
           <w:rFonts w:ascii="Inter" w:eastAsia="Inter" w:hAnsi="Inter" w:cs="Inter"/>
@@ -1058,19 +520,40 @@
           <w:szCs w:val="22"/>
           <w:highlight w:val="white"/>
         </w:rPr>
-        <w:t>Javascript</w:t>
-      </w:r>
-      <w:proofErr w:type="spellEnd"/>
-      <w:r>
+        <w:t>BA</w:t>
+      </w:r>
+    </w:p>
+    <w:p>
+      <w:pPr>
         <w:rPr>
           <w:rFonts w:ascii="Inter" w:eastAsia="Inter" w:hAnsi="Inter" w:cs="Inter"/>
           <w:bCs/>
           <w:color w:val="000000"/>
           <w:sz w:val="22"/>
           <w:szCs w:val="22"/>
+        </w:rPr>
+      </w:pPr>
+      <w:r>
+        <w:rPr>
+          <w:rFonts w:ascii="Inter" w:eastAsia="Inter" w:hAnsi="Inter" w:cs="Inter"/>
+          <w:b/>
+          <w:color w:val="000000"/>
+          <w:sz w:val="22"/>
+          <w:szCs w:val="22"/>
           <w:highlight w:val="white"/>
         </w:rPr>
-        <w:t>, V</w:t>
+        <w:t>Tools:</w:t>
+      </w:r>
+      <w:r>
+        <w:rPr>
+          <w:rFonts w:ascii="Inter" w:eastAsia="Inter" w:hAnsi="Inter" w:cs="Inter"/>
+          <w:b/>
+          <w:color w:val="000000"/>
+          <w:sz w:val="22"/>
+          <w:szCs w:val="22"/>
+          <w:highlight w:val="white"/>
+        </w:rPr>
+        <w:t xml:space="preserve"> </w:t>
       </w:r>
       <w:r>
         <w:rPr>
@@ -1081,40 +564,18 @@
           <w:szCs w:val="22"/>
           <w:highlight w:val="white"/>
         </w:rPr>
-        <w:t>BA</w:t>
-      </w:r>
-    </w:p>
-    <w:p>
-      <w:pPr>
+        <w:t xml:space="preserve"> Git, </w:t>
+      </w:r>
+      <w:r>
         <w:rPr>
           <w:rFonts w:ascii="Inter" w:eastAsia="Inter" w:hAnsi="Inter" w:cs="Inter"/>
           <w:bCs/>
           <w:color w:val="000000"/>
           <w:sz w:val="22"/>
           <w:szCs w:val="22"/>
-        </w:rPr>
-      </w:pPr>
-      <w:r>
-        <w:rPr>
-          <w:rFonts w:ascii="Inter" w:eastAsia="Inter" w:hAnsi="Inter" w:cs="Inter"/>
-          <w:b/>
-          <w:color w:val="000000"/>
-          <w:sz w:val="22"/>
-          <w:szCs w:val="22"/>
           <w:highlight w:val="white"/>
         </w:rPr>
-        <w:t>Tools:</w:t>
-      </w:r>
-      <w:r>
-        <w:rPr>
-          <w:rFonts w:ascii="Inter" w:eastAsia="Inter" w:hAnsi="Inter" w:cs="Inter"/>
-          <w:b/>
-          <w:color w:val="000000"/>
-          <w:sz w:val="22"/>
-          <w:szCs w:val="22"/>
-          <w:highlight w:val="white"/>
-        </w:rPr>
-        <w:t xml:space="preserve"> </w:t>
+        <w:t xml:space="preserve">Pandas, </w:t>
       </w:r>
       <w:r>
         <w:rPr>
@@ -1125,42 +586,7 @@
           <w:szCs w:val="22"/>
           <w:highlight w:val="white"/>
         </w:rPr>
-        <w:t xml:space="preserve"> Git, </w:t>
-      </w:r>
-      <w:r>
-        <w:rPr>
-          <w:rFonts w:ascii="Inter" w:eastAsia="Inter" w:hAnsi="Inter" w:cs="Inter"/>
-          <w:bCs/>
-          <w:color w:val="000000"/>
-          <w:sz w:val="22"/>
-          <w:szCs w:val="22"/>
-          <w:highlight w:val="white"/>
-        </w:rPr>
-        <w:t xml:space="preserve">Pandas, </w:t>
-      </w:r>
-      <w:proofErr w:type="spellStart"/>
-      <w:r>
-        <w:rPr>
-          <w:rFonts w:ascii="Inter" w:eastAsia="Inter" w:hAnsi="Inter" w:cs="Inter"/>
-          <w:bCs/>
-          <w:color w:val="000000"/>
-          <w:sz w:val="22"/>
-          <w:szCs w:val="22"/>
-          <w:highlight w:val="white"/>
-        </w:rPr>
-        <w:t>Jupyter</w:t>
-      </w:r>
-      <w:proofErr w:type="spellEnd"/>
-      <w:r>
-        <w:rPr>
-          <w:rFonts w:ascii="Inter" w:eastAsia="Inter" w:hAnsi="Inter" w:cs="Inter"/>
-          <w:bCs/>
-          <w:color w:val="000000"/>
-          <w:sz w:val="22"/>
-          <w:szCs w:val="22"/>
-          <w:highlight w:val="white"/>
-        </w:rPr>
-        <w:t xml:space="preserve"> Notebook, VS Code, Microsoft Excel, </w:t>
+        <w:t xml:space="preserve">Jupyter Notebook, VS Code, Microsoft Excel, </w:t>
       </w:r>
       <w:r>
         <w:rPr>
@@ -1412,19 +838,11 @@
           <w:shd w:val="clear" w:color="auto" w:fill="FFFFFF"/>
         </w:rPr>
       </w:pPr>
-      <w:proofErr w:type="spellStart"/>
-      <w:r>
-        <w:rPr>
-          <w:rFonts w:ascii="Inter" w:eastAsia="Inter" w:hAnsi="Inter" w:cs="Inter"/>
-        </w:rPr>
-        <w:t>JimmyJam</w:t>
-      </w:r>
-      <w:proofErr w:type="spellEnd"/>
-      <w:r>
-        <w:rPr>
-          <w:rFonts w:ascii="Inter" w:eastAsia="Inter" w:hAnsi="Inter" w:cs="Inter"/>
-        </w:rPr>
-        <w:t xml:space="preserve"> | </w:t>
+      <w:r>
+        <w:rPr>
+          <w:rFonts w:ascii="Inter" w:eastAsia="Inter" w:hAnsi="Inter" w:cs="Inter"/>
+        </w:rPr>
+        <w:t xml:space="preserve">JimmyJam | </w:t>
       </w:r>
       <w:hyperlink r:id="rId11" w:history="1">
         <w:r>
@@ -1570,23 +988,13 @@
           <w:szCs w:val="22"/>
         </w:rPr>
       </w:pPr>
-      <w:proofErr w:type="spellStart"/>
       <w:r>
         <w:rPr>
           <w:rFonts w:ascii="Inter" w:hAnsi="Inter"/>
           <w:sz w:val="22"/>
           <w:szCs w:val="22"/>
         </w:rPr>
-        <w:t>Hackbright</w:t>
-      </w:r>
-      <w:proofErr w:type="spellEnd"/>
-      <w:r>
-        <w:rPr>
-          <w:rFonts w:ascii="Inter" w:hAnsi="Inter"/>
-          <w:sz w:val="22"/>
-          <w:szCs w:val="22"/>
-        </w:rPr>
-        <w:t xml:space="preserve"> </w:t>
+        <w:t xml:space="preserve">Hackbright </w:t>
       </w:r>
       <w:r>
         <w:rPr>
@@ -1687,7 +1095,6 @@
         </w:rPr>
         <w:t xml:space="preserve">a </w:t>
       </w:r>
-      <w:proofErr w:type="spellStart"/>
       <w:r>
         <w:rPr>
           <w:rFonts w:ascii="Inter" w:hAnsi="Inter"/>
@@ -1700,7 +1107,6 @@
         </w:rPr>
         <w:t>Javascript</w:t>
       </w:r>
-      <w:proofErr w:type="spellEnd"/>
       <w:r>
         <w:rPr>
           <w:rFonts w:ascii="Inter" w:hAnsi="Inter"/>
@@ -1722,7 +1128,6 @@
           <w:rFonts w:ascii="Inter" w:hAnsi="Inter"/>
         </w:rPr>
       </w:pPr>
-      <w:proofErr w:type="spellStart"/>
       <w:r>
         <w:rPr>
           <w:rFonts w:ascii="Inter" w:eastAsia="Inter" w:hAnsi="Inter" w:cs="Inter"/>
@@ -1731,18 +1136,7 @@
           <w:sz w:val="22"/>
           <w:szCs w:val="22"/>
         </w:rPr>
-        <w:t>Javascript</w:t>
-      </w:r>
-      <w:proofErr w:type="spellEnd"/>
-      <w:r>
-        <w:rPr>
-          <w:rFonts w:ascii="Inter" w:eastAsia="Inter" w:hAnsi="Inter" w:cs="Inter"/>
-          <w:i/>
-          <w:color w:val="1D1C1D"/>
-          <w:sz w:val="22"/>
-          <w:szCs w:val="22"/>
-        </w:rPr>
-        <w:t>, html, CSS, bootstrap</w:t>
+        <w:t>Javascript, html, CSS, bootstrap</w:t>
       </w:r>
     </w:p>
     <w:p>
@@ -1815,7 +1209,6 @@
         </w:rPr>
         <w:t xml:space="preserve">A </w:t>
       </w:r>
-      <w:proofErr w:type="spellStart"/>
       <w:r>
         <w:rPr>
           <w:rFonts w:ascii="Inter" w:hAnsi="Inter" w:cs="Segoe UI"/>
@@ -1825,88 +1218,16 @@
           <w:szCs w:val="22"/>
           <w:shd w:val="clear" w:color="auto" w:fill="FFFFFF"/>
         </w:rPr>
-        <w:t>Javascript</w:t>
-      </w:r>
-      <w:proofErr w:type="spellEnd"/>
-      <w:r>
-        <w:rPr>
-          <w:rFonts w:ascii="Inter" w:hAnsi="Inter" w:cs="Segoe UI"/>
-          <w:b/>
-          <w:bCs/>
-          <w:sz w:val="22"/>
-          <w:szCs w:val="22"/>
-          <w:shd w:val="clear" w:color="auto" w:fill="FFFFFF"/>
-        </w:rPr>
-        <w:t xml:space="preserve"> </w:t>
-      </w:r>
-      <w:r>
-        <w:rPr>
-          <w:rFonts w:ascii="Inter" w:hAnsi="Inter" w:cs="Segoe UI"/>
-          <w:sz w:val="22"/>
-          <w:szCs w:val="22"/>
-          <w:shd w:val="clear" w:color="auto" w:fill="FFFFFF"/>
-        </w:rPr>
-        <w:t xml:space="preserve">project in which </w:t>
-      </w:r>
-      <w:proofErr w:type="spellStart"/>
-      <w:r>
-        <w:rPr>
-          <w:rFonts w:ascii="Inter" w:hAnsi="Inter" w:cs="Segoe UI"/>
-          <w:sz w:val="22"/>
-          <w:szCs w:val="22"/>
-          <w:shd w:val="clear" w:color="auto" w:fill="FFFFFF"/>
-        </w:rPr>
-        <w:t>GeoJSON</w:t>
-      </w:r>
-      <w:proofErr w:type="spellEnd"/>
-      <w:r>
-        <w:rPr>
-          <w:rFonts w:ascii="Inter" w:hAnsi="Inter" w:cs="Segoe UI"/>
-          <w:sz w:val="22"/>
-          <w:szCs w:val="22"/>
-          <w:shd w:val="clear" w:color="auto" w:fill="FFFFFF"/>
-        </w:rPr>
-        <w:t xml:space="preserve"> data about earthquakes </w:t>
-      </w:r>
-      <w:proofErr w:type="gramStart"/>
-      <w:r>
-        <w:rPr>
-          <w:rFonts w:ascii="Inter" w:hAnsi="Inter" w:cs="Segoe UI"/>
-          <w:sz w:val="22"/>
-          <w:szCs w:val="22"/>
-          <w:shd w:val="clear" w:color="auto" w:fill="FFFFFF"/>
-        </w:rPr>
-        <w:t>in</w:t>
-      </w:r>
-      <w:proofErr w:type="gramEnd"/>
-      <w:r>
-        <w:rPr>
-          <w:rFonts w:ascii="Inter" w:hAnsi="Inter" w:cs="Segoe UI"/>
-          <w:sz w:val="22"/>
-          <w:szCs w:val="22"/>
-          <w:shd w:val="clear" w:color="auto" w:fill="FFFFFF"/>
-        </w:rPr>
-        <w:t xml:space="preserve"> pulled from the USGS website and plotted on an </w:t>
-      </w:r>
-      <w:proofErr w:type="spellStart"/>
-      <w:r>
-        <w:rPr>
-          <w:rFonts w:ascii="Inter" w:hAnsi="Inter" w:cs="Segoe UI"/>
-          <w:sz w:val="22"/>
-          <w:szCs w:val="22"/>
-          <w:shd w:val="clear" w:color="auto" w:fill="FFFFFF"/>
-        </w:rPr>
-        <w:t>interactice</w:t>
-      </w:r>
-      <w:proofErr w:type="spellEnd"/>
-      <w:r>
-        <w:rPr>
-          <w:rFonts w:ascii="Inter" w:hAnsi="Inter" w:cs="Segoe UI"/>
-          <w:sz w:val="22"/>
-          <w:szCs w:val="22"/>
-          <w:shd w:val="clear" w:color="auto" w:fill="FFFFFF"/>
-        </w:rPr>
-        <w:t xml:space="preserve"> map. </w:t>
+        <w:t xml:space="preserve">Javascript </w:t>
+      </w:r>
+      <w:r>
+        <w:rPr>
+          <w:rFonts w:ascii="Inter" w:hAnsi="Inter" w:cs="Segoe UI"/>
+          <w:sz w:val="22"/>
+          <w:szCs w:val="22"/>
+          <w:shd w:val="clear" w:color="auto" w:fill="FFFFFF"/>
+        </w:rPr>
+        <w:t xml:space="preserve">project in which GeoJSON data about earthquakes in pulled from the USGS website and plotted on an interactice map. </w:t>
       </w:r>
     </w:p>
     <w:p>
@@ -1921,7 +1242,6 @@
           <w:szCs w:val="22"/>
         </w:rPr>
       </w:pPr>
-      <w:proofErr w:type="spellStart"/>
       <w:r>
         <w:rPr>
           <w:rFonts w:ascii="Inter" w:eastAsia="Inter" w:hAnsi="Inter" w:cs="Inter"/>
@@ -1930,9 +1250,8 @@
           <w:sz w:val="22"/>
           <w:szCs w:val="22"/>
         </w:rPr>
-        <w:t>Javascript</w:t>
-      </w:r>
-      <w:proofErr w:type="spellEnd"/>
+        <w:t>Javascript, html, CSS, API</w:t>
+      </w:r>
       <w:r>
         <w:rPr>
           <w:rFonts w:ascii="Inter" w:eastAsia="Inter" w:hAnsi="Inter" w:cs="Inter"/>
@@ -1941,39 +1260,7 @@
           <w:sz w:val="22"/>
           <w:szCs w:val="22"/>
         </w:rPr>
-        <w:t>, html, CSS, API</w:t>
-      </w:r>
-      <w:r>
-        <w:rPr>
-          <w:rFonts w:ascii="Inter" w:eastAsia="Inter" w:hAnsi="Inter" w:cs="Inter"/>
-          <w:i/>
-          <w:color w:val="1D1C1D"/>
-          <w:sz w:val="22"/>
-          <w:szCs w:val="22"/>
-        </w:rPr>
-        <w:t xml:space="preserve">, </w:t>
-      </w:r>
-      <w:proofErr w:type="spellStart"/>
-      <w:r>
-        <w:rPr>
-          <w:rFonts w:ascii="Inter" w:eastAsia="Inter" w:hAnsi="Inter" w:cs="Inter"/>
-          <w:i/>
-          <w:color w:val="1D1C1D"/>
-          <w:sz w:val="22"/>
-          <w:szCs w:val="22"/>
-        </w:rPr>
-        <w:t>GeoJSON</w:t>
-      </w:r>
-      <w:proofErr w:type="spellEnd"/>
-      <w:r>
-        <w:rPr>
-          <w:rFonts w:ascii="Inter" w:eastAsia="Inter" w:hAnsi="Inter" w:cs="Inter"/>
-          <w:i/>
-          <w:color w:val="1D1C1D"/>
-          <w:sz w:val="22"/>
-          <w:szCs w:val="22"/>
-        </w:rPr>
-        <w:t xml:space="preserve"> data</w:t>
+        <w:t>, GeoJSON data</w:t>
       </w:r>
     </w:p>
     <w:p>
@@ -2048,6 +1335,7 @@
           <w:szCs w:val="21"/>
           <w:shd w:val="clear" w:color="auto" w:fill="FFFFFF"/>
         </w:rPr>
+        <w:lastRenderedPageBreak/>
         <w:t xml:space="preserve">A </w:t>
       </w:r>
       <w:r>
@@ -2109,61 +1397,7 @@
           <w:szCs w:val="21"/>
           <w:shd w:val="clear" w:color="auto" w:fill="FFFFFF"/>
         </w:rPr>
-        <w:t>Demonstrates ability to manipulate</w:t>
-      </w:r>
-      <w:r>
-        <w:rPr>
-          <w:rFonts w:ascii="Inter" w:hAnsi="Inter" w:cs="Segoe UI"/>
-          <w:sz w:val="21"/>
-          <w:szCs w:val="21"/>
-          <w:shd w:val="clear" w:color="auto" w:fill="FFFFFF"/>
-        </w:rPr>
-        <w:t xml:space="preserve"> </w:t>
-      </w:r>
-      <w:r>
-        <w:rPr>
-          <w:rFonts w:ascii="Inter" w:hAnsi="Inter" w:cs="Segoe UI"/>
-          <w:sz w:val="21"/>
-          <w:szCs w:val="21"/>
-          <w:shd w:val="clear" w:color="auto" w:fill="FFFFFF"/>
-        </w:rPr>
-        <w:t>d</w:t>
-      </w:r>
-      <w:r>
-        <w:rPr>
-          <w:rFonts w:ascii="Inter" w:hAnsi="Inter" w:cs="Segoe UI"/>
-          <w:sz w:val="21"/>
-          <w:szCs w:val="21"/>
-          <w:shd w:val="clear" w:color="auto" w:fill="FFFFFF"/>
-        </w:rPr>
-        <w:t>ata</w:t>
-      </w:r>
-      <w:r>
-        <w:rPr>
-          <w:rFonts w:ascii="Inter" w:hAnsi="Inter" w:cs="Segoe UI"/>
-          <w:sz w:val="21"/>
-          <w:szCs w:val="21"/>
-          <w:shd w:val="clear" w:color="auto" w:fill="FFFFFF"/>
-        </w:rPr>
-        <w:t xml:space="preserve"> f</w:t>
-      </w:r>
-      <w:r>
-        <w:rPr>
-          <w:rFonts w:ascii="Inter" w:hAnsi="Inter" w:cs="Segoe UI"/>
-          <w:sz w:val="21"/>
-          <w:szCs w:val="21"/>
-          <w:shd w:val="clear" w:color="auto" w:fill="FFFFFF"/>
-        </w:rPr>
-        <w:t>rames</w:t>
-      </w:r>
-      <w:r>
-        <w:rPr>
-          <w:rFonts w:ascii="Inter" w:hAnsi="Inter" w:cs="Segoe UI"/>
-          <w:sz w:val="21"/>
-          <w:szCs w:val="21"/>
-          <w:shd w:val="clear" w:color="auto" w:fill="FFFFFF"/>
-        </w:rPr>
-        <w:t xml:space="preserve">. </w:t>
+        <w:t xml:space="preserve">Demonstrates ability to manipulate data frames. </w:t>
       </w:r>
     </w:p>
     <w:p>
@@ -2223,21 +1457,8 @@
           <w:sz w:val="22"/>
           <w:szCs w:val="22"/>
         </w:rPr>
-        <w:t xml:space="preserve"> </w:t>
-      </w:r>
-      <w:proofErr w:type="gramStart"/>
-      <w:r>
-        <w:rPr>
-          <w:rFonts w:ascii="Inter" w:eastAsia="Inter" w:hAnsi="Inter" w:cs="Inter"/>
-          <w:bCs/>
-          <w:i/>
-          <w:color w:val="1D1C1D"/>
-          <w:sz w:val="22"/>
-          <w:szCs w:val="22"/>
-        </w:rPr>
-        <w:t>libraries</w:t>
-      </w:r>
-      <w:proofErr w:type="gramEnd"/>
+        <w:t xml:space="preserve"> libraries</w:t>
+      </w:r>
       <w:r>
         <w:rPr>
           <w:rFonts w:ascii="Inter" w:eastAsia="Inter" w:hAnsi="Inter" w:cs="Inter"/>
@@ -2727,21 +1948,8 @@
           <w:szCs w:val="21"/>
           <w:shd w:val="clear" w:color="auto" w:fill="FFFFFF"/>
         </w:rPr>
-        <w:t xml:space="preserve">Employed during transition to new ERP system (SAP-AFS to SAP-S4 HANA) for US supply </w:t>
-      </w:r>
-      <w:proofErr w:type="gramStart"/>
-      <w:r>
-        <w:rPr>
-          <w:rFonts w:ascii="Inter" w:hAnsi="Inter" w:cs="Segoe UI"/>
-          <w:i/>
-          <w:iCs/>
-          <w:sz w:val="21"/>
-          <w:szCs w:val="21"/>
-          <w:shd w:val="clear" w:color="auto" w:fill="FFFFFF"/>
-        </w:rPr>
-        <w:t>chain</w:t>
-      </w:r>
-      <w:proofErr w:type="gramEnd"/>
+        <w:t>Employed during transition to new ERP system (SAP-AFS to SAP-S4 HANA) for US supply chain</w:t>
+      </w:r>
     </w:p>
     <w:p>
       <w:pPr>
@@ -2767,31 +1975,7 @@
           <w:szCs w:val="21"/>
           <w:shd w:val="clear" w:color="auto" w:fill="FFFFFF"/>
         </w:rPr>
-        <w:t xml:space="preserve">Worked with dev team as end user for CX360 (customer intake software) UAT </w:t>
-      </w:r>
-      <w:proofErr w:type="gramStart"/>
-      <w:r>
-        <w:rPr>
-          <w:rFonts w:ascii="Inter" w:hAnsi="Inter" w:cs="Segoe UI"/>
-          <w:i/>
-          <w:iCs/>
-          <w:sz w:val="21"/>
-          <w:szCs w:val="21"/>
-          <w:shd w:val="clear" w:color="auto" w:fill="FFFFFF"/>
-        </w:rPr>
-        <w:t>testing</w:t>
-      </w:r>
-      <w:proofErr w:type="gramEnd"/>
-      <w:r>
-        <w:rPr>
-          <w:rFonts w:ascii="Inter" w:hAnsi="Inter" w:cs="Segoe UI"/>
-          <w:i/>
-          <w:iCs/>
-          <w:sz w:val="21"/>
-          <w:szCs w:val="21"/>
-          <w:shd w:val="clear" w:color="auto" w:fill="FFFFFF"/>
-        </w:rPr>
-        <w:t xml:space="preserve">  </w:t>
+        <w:t xml:space="preserve">Worked with dev team as end user for CX360 (customer intake software) UAT testing  </w:t>
       </w:r>
     </w:p>
     <w:p>
@@ -2818,21 +2002,8 @@
           <w:szCs w:val="21"/>
           <w:shd w:val="clear" w:color="auto" w:fill="FFFFFF"/>
         </w:rPr>
-        <w:t xml:space="preserve">Regular use of SAP, Microsoft Outlook, Microsoft </w:t>
-      </w:r>
-      <w:proofErr w:type="gramStart"/>
-      <w:r>
-        <w:rPr>
-          <w:rFonts w:ascii="Inter" w:hAnsi="Inter" w:cs="Segoe UI"/>
-          <w:i/>
-          <w:iCs/>
-          <w:sz w:val="21"/>
-          <w:szCs w:val="21"/>
-          <w:shd w:val="clear" w:color="auto" w:fill="FFFFFF"/>
-        </w:rPr>
-        <w:t>Excel</w:t>
-      </w:r>
-      <w:proofErr w:type="gramEnd"/>
+        <w:t>Regular use of SAP, Microsoft Outlook, Microsoft Excel</w:t>
+      </w:r>
       <w:r>
         <w:rPr>
           <w:rFonts w:ascii="Inter" w:hAnsi="Inter" w:cs="Segoe UI"/>
@@ -3124,45 +2295,8 @@
           <w:szCs w:val="21"/>
           <w:shd w:val="clear" w:color="auto" w:fill="FFFFFF"/>
         </w:rPr>
-        <w:t xml:space="preserve">Advanced application of excel skills including pivot tables and the </w:t>
-      </w:r>
-      <w:proofErr w:type="spellStart"/>
-      <w:r>
-        <w:rPr>
-          <w:rFonts w:ascii="Inter" w:hAnsi="Inter" w:cs="Segoe UI"/>
-          <w:i/>
-          <w:iCs/>
-          <w:sz w:val="21"/>
-          <w:szCs w:val="21"/>
-          <w:shd w:val="clear" w:color="auto" w:fill="FFFFFF"/>
-        </w:rPr>
-        <w:t>vlookup</w:t>
-      </w:r>
-      <w:proofErr w:type="spellEnd"/>
-      <w:r>
-        <w:rPr>
-          <w:rFonts w:ascii="Inter" w:hAnsi="Inter" w:cs="Segoe UI"/>
-          <w:i/>
-          <w:iCs/>
-          <w:sz w:val="21"/>
-          <w:szCs w:val="21"/>
-          <w:shd w:val="clear" w:color="auto" w:fill="FFFFFF"/>
-        </w:rPr>
-        <w:t xml:space="preserve"> </w:t>
-      </w:r>
-      <w:proofErr w:type="gramStart"/>
-      <w:r>
-        <w:rPr>
-          <w:rFonts w:ascii="Inter" w:hAnsi="Inter" w:cs="Segoe UI"/>
-          <w:i/>
-          <w:iCs/>
-          <w:sz w:val="21"/>
-          <w:szCs w:val="21"/>
-          <w:shd w:val="clear" w:color="auto" w:fill="FFFFFF"/>
-        </w:rPr>
-        <w:t>function</w:t>
-      </w:r>
-      <w:proofErr w:type="gramEnd"/>
+        <w:t>Advanced application of excel skills including pivot tables and the vlookup function</w:t>
+      </w:r>
     </w:p>
     <w:p>
       <w:pPr>
@@ -3176,25 +2310,14 @@
           <w:iCs/>
         </w:rPr>
       </w:pPr>
-      <w:proofErr w:type="gramStart"/>
-      <w:r>
-        <w:rPr>
-          <w:rFonts w:ascii="Inter" w:eastAsia="Inter" w:hAnsi="Inter" w:cs="Inter"/>
-          <w:i/>
-          <w:sz w:val="22"/>
-          <w:szCs w:val="22"/>
-        </w:rPr>
-        <w:t>Created  SOP</w:t>
-      </w:r>
-      <w:proofErr w:type="gramEnd"/>
-      <w:r>
-        <w:rPr>
-          <w:rFonts w:ascii="Inter" w:eastAsia="Inter" w:hAnsi="Inter" w:cs="Inter"/>
-          <w:i/>
-          <w:sz w:val="22"/>
-          <w:szCs w:val="22"/>
-        </w:rPr>
-        <w:t xml:space="preserve"> resources for </w:t>
+      <w:r>
+        <w:rPr>
+          <w:rFonts w:ascii="Inter" w:eastAsia="Inter" w:hAnsi="Inter" w:cs="Inter"/>
+          <w:i/>
+          <w:sz w:val="22"/>
+          <w:szCs w:val="22"/>
+        </w:rPr>
+        <w:t xml:space="preserve">Created  SOP resources for </w:t>
       </w:r>
       <w:r>
         <w:rPr>
@@ -3606,21 +2729,8 @@
           <w:szCs w:val="22"/>
           <w:shd w:val="clear" w:color="auto" w:fill="FFFFFF"/>
         </w:rPr>
-        <w:t xml:space="preserve"> using Google </w:t>
-      </w:r>
-      <w:proofErr w:type="gramStart"/>
-      <w:r>
-        <w:rPr>
-          <w:rFonts w:ascii="Inter" w:hAnsi="Inter" w:cs="Segoe UI"/>
-          <w:i/>
-          <w:iCs/>
-          <w:sz w:val="22"/>
-          <w:szCs w:val="22"/>
-          <w:shd w:val="clear" w:color="auto" w:fill="FFFFFF"/>
-        </w:rPr>
-        <w:t>sheets</w:t>
-      </w:r>
-      <w:proofErr w:type="gramEnd"/>
+        <w:t xml:space="preserve"> using Google sheets</w:t>
+      </w:r>
     </w:p>
     <w:p>
       <w:pPr>
@@ -3768,14 +2878,12 @@
           <w:rFonts w:ascii="Inter" w:eastAsia="Inter" w:hAnsi="Inter" w:cs="Inter"/>
         </w:rPr>
       </w:pPr>
-      <w:proofErr w:type="gramStart"/>
       <w:r>
         <w:rPr>
           <w:rFonts w:ascii="Inter" w:eastAsia="Inter" w:hAnsi="Inter" w:cs="Inter"/>
         </w:rPr>
         <w:t>House Keeper</w:t>
       </w:r>
-      <w:proofErr w:type="gramEnd"/>
       <w:r>
         <w:rPr>
           <w:rFonts w:ascii="Inter" w:eastAsia="Inter" w:hAnsi="Inter" w:cs="Inter"/>
@@ -3982,6 +3090,7 @@
           <w:szCs w:val="21"/>
           <w:shd w:val="clear" w:color="auto" w:fill="FFFFFF"/>
         </w:rPr>
+        <w:lastRenderedPageBreak/>
         <w:t>Visited</w:t>
       </w:r>
       <w:r>
@@ -4373,19 +3482,8 @@
           <w:sz w:val="22"/>
           <w:szCs w:val="22"/>
         </w:rPr>
-        <w:t xml:space="preserve"> </w:t>
-      </w:r>
-      <w:proofErr w:type="gramStart"/>
-      <w:r>
-        <w:rPr>
-          <w:rFonts w:ascii="Inter" w:eastAsia="Inter" w:hAnsi="Inter" w:cs="Inter"/>
-          <w:i/>
-          <w:sz w:val="22"/>
-          <w:szCs w:val="22"/>
-        </w:rPr>
-        <w:t>member</w:t>
-      </w:r>
-      <w:proofErr w:type="gramEnd"/>
+        <w:t xml:space="preserve"> member</w:t>
+      </w:r>
     </w:p>
     <w:p>
       <w:pPr>
@@ -4766,19 +3864,8 @@
           <w:sz w:val="22"/>
           <w:szCs w:val="22"/>
         </w:rPr>
-        <w:t xml:space="preserve">Oversaw up to 4 cashiers in per </w:t>
-      </w:r>
-      <w:proofErr w:type="gramStart"/>
-      <w:r>
-        <w:rPr>
-          <w:rFonts w:ascii="Inter" w:eastAsia="Inter" w:hAnsi="Inter" w:cs="Inter"/>
-          <w:i/>
-          <w:sz w:val="22"/>
-          <w:szCs w:val="22"/>
-        </w:rPr>
-        <w:t>shift</w:t>
-      </w:r>
-      <w:proofErr w:type="gramEnd"/>
+        <w:t>Oversaw up to 4 cashiers in per shift</w:t>
+      </w:r>
     </w:p>
     <w:p>
       <w:pPr>
@@ -4956,7 +4043,6 @@
           <w:szCs w:val="22"/>
         </w:rPr>
       </w:pPr>
-      <w:proofErr w:type="spellStart"/>
       <w:r>
         <w:rPr>
           <w:rFonts w:ascii="Inter" w:eastAsia="Inter" w:hAnsi="Inter" w:cs="Inter"/>
@@ -4967,20 +4053,7 @@
           <w:sz w:val="22"/>
           <w:szCs w:val="22"/>
         </w:rPr>
-        <w:t>Hackbright</w:t>
-      </w:r>
-      <w:proofErr w:type="spellEnd"/>
-      <w:r>
-        <w:rPr>
-          <w:rFonts w:ascii="Inter" w:eastAsia="Inter" w:hAnsi="Inter" w:cs="Inter"/>
-          <w:b/>
-          <w:bCs/>
-          <w:i/>
-          <w:iCs/>
-          <w:sz w:val="22"/>
-          <w:szCs w:val="22"/>
-        </w:rPr>
-        <w:t xml:space="preserve"> </w:t>
+        <w:t xml:space="preserve">Hackbright </w:t>
       </w:r>
       <w:r>
         <w:rPr>
@@ -5197,7 +4270,7 @@
 </file>
 
 <file path=word/endnotes.xml><?xml version="1.0" encoding="utf-8"?>
-<w:endnotes xmlns:wpc="http://schemas.microsoft.com/office/word/2010/wordprocessingCanvas" xmlns:cx="http://schemas.microsoft.com/office/drawing/2014/chartex" xmlns:cx1="http://schemas.microsoft.com/office/drawing/2015/9/8/chartex" xmlns:cx2="http://schemas.microsoft.com/office/drawing/2015/10/21/chartex" xmlns:cx3="http://schemas.microsoft.com/office/drawing/2016/5/9/chartex" xmlns:cx4="http://schemas.microsoft.com/office/drawing/2016/5/10/chartex" xmlns:cx5="http://schemas.microsoft.com/office/drawing/2016/5/11/chartex" xmlns:cx6="http://schemas.microsoft.com/office/drawing/2016/5/12/chartex" xmlns:cx7="http://schemas.microsoft.com/office/drawing/2016/5/13/chartex" xmlns:cx8="http://schemas.microsoft.com/office/drawing/2016/5/14/chartex" xmlns:mc="http://schemas.openxmlformats.org/markup-compatibility/2006" xmlns:aink="http://schemas.microsoft.com/office/drawing/2016/ink" xmlns:am3d="http://schemas.microsoft.com/office/drawing/2017/model3d" xmlns:o="urn:schemas-microsoft-com:office:office" xmlns:oel="http://schemas.microsoft.com/office/2019/extlst" xmlns:r="http://schemas.openxmlformats.org/officeDocument/2006/relationships" xmlns:m="http://schemas.openxmlformats.org/officeDocument/2006/math" xmlns:v="urn:schemas-microsoft-com:vml" xmlns:wp14="http://schemas.microsoft.com/office/word/2010/wordprocessingDrawing" xmlns:wp="http://schemas.openxmlformats.org/drawingml/2006/wordprocessingDrawing" xmlns:w10="urn:schemas-microsoft-com:office:word" xmlns:w="http://schemas.openxmlformats.org/wordprocessingml/2006/main" xmlns:w14="http://schemas.microsoft.com/office/word/2010/wordml" xmlns:w15="http://schemas.microsoft.com/office/word/2012/wordml" xmlns:w16cex="http://schemas.microsoft.com/office/word/2018/wordml/cex" xmlns:w16cid="http://schemas.microsoft.com/office/word/2016/wordml/cid" xmlns:w16="http://schemas.microsoft.com/office/word/2018/wordml" xmlns:w16du="http://schemas.microsoft.com/office/word/2023/wordml/word16du" xmlns:w16sdtdh="http://schemas.microsoft.com/office/word/2020/wordml/sdtdatahash" xmlns:w16se="http://schemas.microsoft.com/office/word/2015/wordml/symex" xmlns:wpg="http://schemas.microsoft.com/office/word/2010/wordprocessingGroup" xmlns:wpi="http://schemas.microsoft.com/office/word/2010/wordprocessingInk" xmlns:wne="http://schemas.microsoft.com/office/word/2006/wordml" xmlns:wps="http://schemas.microsoft.com/office/word/2010/wordprocessingShape" mc:Ignorable="w14 w15 w16se w16cid w16 w16cex w16sdtdh wp14">
+<w:endnotes xmlns:wpc="http://schemas.microsoft.com/office/word/2010/wordprocessingCanvas" xmlns:cx="http://schemas.microsoft.com/office/drawing/2014/chartex" xmlns:cx1="http://schemas.microsoft.com/office/drawing/2015/9/8/chartex" xmlns:cx2="http://schemas.microsoft.com/office/drawing/2015/10/21/chartex" xmlns:cx3="http://schemas.microsoft.com/office/drawing/2016/5/9/chartex" xmlns:cx4="http://schemas.microsoft.com/office/drawing/2016/5/10/chartex" xmlns:cx5="http://schemas.microsoft.com/office/drawing/2016/5/11/chartex" xmlns:cx6="http://schemas.microsoft.com/office/drawing/2016/5/12/chartex" xmlns:cx7="http://schemas.microsoft.com/office/drawing/2016/5/13/chartex" xmlns:cx8="http://schemas.microsoft.com/office/drawing/2016/5/14/chartex" xmlns:mc="http://schemas.openxmlformats.org/markup-compatibility/2006" xmlns:aink="http://schemas.microsoft.com/office/drawing/2016/ink" xmlns:am3d="http://schemas.microsoft.com/office/drawing/2017/model3d" xmlns:o="urn:schemas-microsoft-com:office:office" xmlns:oel="http://schemas.microsoft.com/office/2019/extlst" xmlns:r="http://schemas.openxmlformats.org/officeDocument/2006/relationships" xmlns:m="http://schemas.openxmlformats.org/officeDocument/2006/math" xmlns:v="urn:schemas-microsoft-com:vml" xmlns:wp14="http://schemas.microsoft.com/office/word/2010/wordprocessingDrawing" xmlns:wp="http://schemas.openxmlformats.org/drawingml/2006/wordprocessingDrawing" xmlns:w10="urn:schemas-microsoft-com:office:word" xmlns:w="http://schemas.openxmlformats.org/wordprocessingml/2006/main" xmlns:w14="http://schemas.microsoft.com/office/word/2010/wordml" xmlns:w15="http://schemas.microsoft.com/office/word/2012/wordml" xmlns:w16cex="http://schemas.microsoft.com/office/word/2018/wordml/cex" xmlns:w16cid="http://schemas.microsoft.com/office/word/2016/wordml/cid" xmlns:w16="http://schemas.microsoft.com/office/word/2018/wordml" xmlns:w16sdtdh="http://schemas.microsoft.com/office/word/2020/wordml/sdtdatahash" xmlns:w16se="http://schemas.microsoft.com/office/word/2015/wordml/symex" xmlns:wpg="http://schemas.microsoft.com/office/word/2010/wordprocessingGroup" xmlns:wpi="http://schemas.microsoft.com/office/word/2010/wordprocessingInk" xmlns:wne="http://schemas.microsoft.com/office/word/2006/wordml" xmlns:wps="http://schemas.microsoft.com/office/word/2010/wordprocessingShape" mc:Ignorable="w14 w15 w16se w16cid w16 w16cex w16sdtdh wp14">
   <w:endnote w:type="separator" w:id="-1">
     <w:p>
       <w:r>
@@ -5216,7 +4289,7 @@
 </file>
 
 <file path=word/footer1.xml><?xml version="1.0" encoding="utf-8"?>
-<w:ftr xmlns:wpc="http://schemas.microsoft.com/office/word/2010/wordprocessingCanvas" xmlns:cx="http://schemas.microsoft.com/office/drawing/2014/chartex" xmlns:cx1="http://schemas.microsoft.com/office/drawing/2015/9/8/chartex" xmlns:cx2="http://schemas.microsoft.com/office/drawing/2015/10/21/chartex" xmlns:cx3="http://schemas.microsoft.com/office/drawing/2016/5/9/chartex" xmlns:cx4="http://schemas.microsoft.com/office/drawing/2016/5/10/chartex" xmlns:cx5="http://schemas.microsoft.com/office/drawing/2016/5/11/chartex" xmlns:cx6="http://schemas.microsoft.com/office/drawing/2016/5/12/chartex" xmlns:cx7="http://schemas.microsoft.com/office/drawing/2016/5/13/chartex" xmlns:cx8="http://schemas.microsoft.com/office/drawing/2016/5/14/chartex" xmlns:mc="http://schemas.openxmlformats.org/markup-compatibility/2006" xmlns:aink="http://schemas.microsoft.com/office/drawing/2016/ink" xmlns:am3d="http://schemas.microsoft.com/office/drawing/2017/model3d" xmlns:o="urn:schemas-microsoft-com:office:office" xmlns:oel="http://schemas.microsoft.com/office/2019/extlst" xmlns:r="http://schemas.openxmlformats.org/officeDocument/2006/relationships" xmlns:m="http://schemas.openxmlformats.org/officeDocument/2006/math" xmlns:v="urn:schemas-microsoft-com:vml" xmlns:wp14="http://schemas.microsoft.com/office/word/2010/wordprocessingDrawing" xmlns:wp="http://schemas.openxmlformats.org/drawingml/2006/wordprocessingDrawing" xmlns:w10="urn:schemas-microsoft-com:office:word" xmlns:w="http://schemas.openxmlformats.org/wordprocessingml/2006/main" xmlns:w14="http://schemas.microsoft.com/office/word/2010/wordml" xmlns:w15="http://schemas.microsoft.com/office/word/2012/wordml" xmlns:w16cex="http://schemas.microsoft.com/office/word/2018/wordml/cex" xmlns:w16cid="http://schemas.microsoft.com/office/word/2016/wordml/cid" xmlns:w16="http://schemas.microsoft.com/office/word/2018/wordml" xmlns:w16du="http://schemas.microsoft.com/office/word/2023/wordml/word16du" xmlns:w16sdtdh="http://schemas.microsoft.com/office/word/2020/wordml/sdtdatahash" xmlns:w16se="http://schemas.microsoft.com/office/word/2015/wordml/symex" xmlns:wpg="http://schemas.microsoft.com/office/word/2010/wordprocessingGroup" xmlns:wpi="http://schemas.microsoft.com/office/word/2010/wordprocessingInk" xmlns:wne="http://schemas.microsoft.com/office/word/2006/wordml" xmlns:wps="http://schemas.microsoft.com/office/word/2010/wordprocessingShape" mc:Ignorable="w14 w15 w16se w16cid w16 w16cex w16sdtdh wp14">
+<w:ftr xmlns:wpc="http://schemas.microsoft.com/office/word/2010/wordprocessingCanvas" xmlns:cx="http://schemas.microsoft.com/office/drawing/2014/chartex" xmlns:cx1="http://schemas.microsoft.com/office/drawing/2015/9/8/chartex" xmlns:cx2="http://schemas.microsoft.com/office/drawing/2015/10/21/chartex" xmlns:cx3="http://schemas.microsoft.com/office/drawing/2016/5/9/chartex" xmlns:cx4="http://schemas.microsoft.com/office/drawing/2016/5/10/chartex" xmlns:cx5="http://schemas.microsoft.com/office/drawing/2016/5/11/chartex" xmlns:cx6="http://schemas.microsoft.com/office/drawing/2016/5/12/chartex" xmlns:cx7="http://schemas.microsoft.com/office/drawing/2016/5/13/chartex" xmlns:cx8="http://schemas.microsoft.com/office/drawing/2016/5/14/chartex" xmlns:mc="http://schemas.openxmlformats.org/markup-compatibility/2006" xmlns:aink="http://schemas.microsoft.com/office/drawing/2016/ink" xmlns:am3d="http://schemas.microsoft.com/office/drawing/2017/model3d" xmlns:o="urn:schemas-microsoft-com:office:office" xmlns:oel="http://schemas.microsoft.com/office/2019/extlst" xmlns:r="http://schemas.openxmlformats.org/officeDocument/2006/relationships" xmlns:m="http://schemas.openxmlformats.org/officeDocument/2006/math" xmlns:v="urn:schemas-microsoft-com:vml" xmlns:wp14="http://schemas.microsoft.com/office/word/2010/wordprocessingDrawing" xmlns:wp="http://schemas.openxmlformats.org/drawingml/2006/wordprocessingDrawing" xmlns:w10="urn:schemas-microsoft-com:office:word" xmlns:w="http://schemas.openxmlformats.org/wordprocessingml/2006/main" xmlns:w14="http://schemas.microsoft.com/office/word/2010/wordml" xmlns:w15="http://schemas.microsoft.com/office/word/2012/wordml" xmlns:w16cex="http://schemas.microsoft.com/office/word/2018/wordml/cex" xmlns:w16cid="http://schemas.microsoft.com/office/word/2016/wordml/cid" xmlns:w16="http://schemas.microsoft.com/office/word/2018/wordml" xmlns:w16sdtdh="http://schemas.microsoft.com/office/word/2020/wordml/sdtdatahash" xmlns:w16se="http://schemas.microsoft.com/office/word/2015/wordml/symex" xmlns:wpg="http://schemas.microsoft.com/office/word/2010/wordprocessingGroup" xmlns:wpi="http://schemas.microsoft.com/office/word/2010/wordprocessingInk" xmlns:wne="http://schemas.microsoft.com/office/word/2006/wordml" xmlns:wps="http://schemas.microsoft.com/office/word/2010/wordprocessingShape" mc:Ignorable="w14 w15 w16se w16cid w16 w16cex w16sdtdh wp14">
   <w:p>
     <w:pPr>
       <w:jc w:val="right"/>
@@ -5231,13 +4304,13 @@
 </file>
 
 <file path=word/footer2.xml><?xml version="1.0" encoding="utf-8"?>
-<w:ftr xmlns:wpc="http://schemas.microsoft.com/office/word/2010/wordprocessingCanvas" xmlns:cx="http://schemas.microsoft.com/office/drawing/2014/chartex" xmlns:cx1="http://schemas.microsoft.com/office/drawing/2015/9/8/chartex" xmlns:cx2="http://schemas.microsoft.com/office/drawing/2015/10/21/chartex" xmlns:cx3="http://schemas.microsoft.com/office/drawing/2016/5/9/chartex" xmlns:cx4="http://schemas.microsoft.com/office/drawing/2016/5/10/chartex" xmlns:cx5="http://schemas.microsoft.com/office/drawing/2016/5/11/chartex" xmlns:cx6="http://schemas.microsoft.com/office/drawing/2016/5/12/chartex" xmlns:cx7="http://schemas.microsoft.com/office/drawing/2016/5/13/chartex" xmlns:cx8="http://schemas.microsoft.com/office/drawing/2016/5/14/chartex" xmlns:mc="http://schemas.openxmlformats.org/markup-compatibility/2006" xmlns:aink="http://schemas.microsoft.com/office/drawing/2016/ink" xmlns:am3d="http://schemas.microsoft.com/office/drawing/2017/model3d" xmlns:o="urn:schemas-microsoft-com:office:office" xmlns:oel="http://schemas.microsoft.com/office/2019/extlst" xmlns:r="http://schemas.openxmlformats.org/officeDocument/2006/relationships" xmlns:m="http://schemas.openxmlformats.org/officeDocument/2006/math" xmlns:v="urn:schemas-microsoft-com:vml" xmlns:wp14="http://schemas.microsoft.com/office/word/2010/wordprocessingDrawing" xmlns:wp="http://schemas.openxmlformats.org/drawingml/2006/wordprocessingDrawing" xmlns:w10="urn:schemas-microsoft-com:office:word" xmlns:w="http://schemas.openxmlformats.org/wordprocessingml/2006/main" xmlns:w14="http://schemas.microsoft.com/office/word/2010/wordml" xmlns:w15="http://schemas.microsoft.com/office/word/2012/wordml" xmlns:w16cex="http://schemas.microsoft.com/office/word/2018/wordml/cex" xmlns:w16cid="http://schemas.microsoft.com/office/word/2016/wordml/cid" xmlns:w16="http://schemas.microsoft.com/office/word/2018/wordml" xmlns:w16du="http://schemas.microsoft.com/office/word/2023/wordml/word16du" xmlns:w16sdtdh="http://schemas.microsoft.com/office/word/2020/wordml/sdtdatahash" xmlns:w16se="http://schemas.microsoft.com/office/word/2015/wordml/symex" xmlns:wpg="http://schemas.microsoft.com/office/word/2010/wordprocessingGroup" xmlns:wpi="http://schemas.microsoft.com/office/word/2010/wordprocessingInk" xmlns:wne="http://schemas.microsoft.com/office/word/2006/wordml" xmlns:wps="http://schemas.microsoft.com/office/word/2010/wordprocessingShape" mc:Ignorable="w14 w15 w16se w16cid w16 w16cex w16sdtdh wp14">
+<w:ftr xmlns:wpc="http://schemas.microsoft.com/office/word/2010/wordprocessingCanvas" xmlns:cx="http://schemas.microsoft.com/office/drawing/2014/chartex" xmlns:cx1="http://schemas.microsoft.com/office/drawing/2015/9/8/chartex" xmlns:cx2="http://schemas.microsoft.com/office/drawing/2015/10/21/chartex" xmlns:cx3="http://schemas.microsoft.com/office/drawing/2016/5/9/chartex" xmlns:cx4="http://schemas.microsoft.com/office/drawing/2016/5/10/chartex" xmlns:cx5="http://schemas.microsoft.com/office/drawing/2016/5/11/chartex" xmlns:cx6="http://schemas.microsoft.com/office/drawing/2016/5/12/chartex" xmlns:cx7="http://schemas.microsoft.com/office/drawing/2016/5/13/chartex" xmlns:cx8="http://schemas.microsoft.com/office/drawing/2016/5/14/chartex" xmlns:mc="http://schemas.openxmlformats.org/markup-compatibility/2006" xmlns:aink="http://schemas.microsoft.com/office/drawing/2016/ink" xmlns:am3d="http://schemas.microsoft.com/office/drawing/2017/model3d" xmlns:o="urn:schemas-microsoft-com:office:office" xmlns:oel="http://schemas.microsoft.com/office/2019/extlst" xmlns:r="http://schemas.openxmlformats.org/officeDocument/2006/relationships" xmlns:m="http://schemas.openxmlformats.org/officeDocument/2006/math" xmlns:v="urn:schemas-microsoft-com:vml" xmlns:wp14="http://schemas.microsoft.com/office/word/2010/wordprocessingDrawing" xmlns:wp="http://schemas.openxmlformats.org/drawingml/2006/wordprocessingDrawing" xmlns:w10="urn:schemas-microsoft-com:office:word" xmlns:w="http://schemas.openxmlformats.org/wordprocessingml/2006/main" xmlns:w14="http://schemas.microsoft.com/office/word/2010/wordml" xmlns:w15="http://schemas.microsoft.com/office/word/2012/wordml" xmlns:w16cex="http://schemas.microsoft.com/office/word/2018/wordml/cex" xmlns:w16cid="http://schemas.microsoft.com/office/word/2016/wordml/cid" xmlns:w16="http://schemas.microsoft.com/office/word/2018/wordml" xmlns:w16sdtdh="http://schemas.microsoft.com/office/word/2020/wordml/sdtdatahash" xmlns:w16se="http://schemas.microsoft.com/office/word/2015/wordml/symex" xmlns:wpg="http://schemas.microsoft.com/office/word/2010/wordprocessingGroup" xmlns:wpi="http://schemas.microsoft.com/office/word/2010/wordprocessingInk" xmlns:wne="http://schemas.microsoft.com/office/word/2006/wordml" xmlns:wps="http://schemas.microsoft.com/office/word/2010/wordprocessingShape" mc:Ignorable="w14 w15 w16se w16cid w16 w16cex w16sdtdh wp14">
   <w:p/>
 </w:ftr>
 </file>
 
 <file path=word/footnotes.xml><?xml version="1.0" encoding="utf-8"?>
-<w:footnotes xmlns:wpc="http://schemas.microsoft.com/office/word/2010/wordprocessingCanvas" xmlns:cx="http://schemas.microsoft.com/office/drawing/2014/chartex" xmlns:cx1="http://schemas.microsoft.com/office/drawing/2015/9/8/chartex" xmlns:cx2="http://schemas.microsoft.com/office/drawing/2015/10/21/chartex" xmlns:cx3="http://schemas.microsoft.com/office/drawing/2016/5/9/chartex" xmlns:cx4="http://schemas.microsoft.com/office/drawing/2016/5/10/chartex" xmlns:cx5="http://schemas.microsoft.com/office/drawing/2016/5/11/chartex" xmlns:cx6="http://schemas.microsoft.com/office/drawing/2016/5/12/chartex" xmlns:cx7="http://schemas.microsoft.com/office/drawing/2016/5/13/chartex" xmlns:cx8="http://schemas.microsoft.com/office/drawing/2016/5/14/chartex" xmlns:mc="http://schemas.openxmlformats.org/markup-compatibility/2006" xmlns:aink="http://schemas.microsoft.com/office/drawing/2016/ink" xmlns:am3d="http://schemas.microsoft.com/office/drawing/2017/model3d" xmlns:o="urn:schemas-microsoft-com:office:office" xmlns:oel="http://schemas.microsoft.com/office/2019/extlst" xmlns:r="http://schemas.openxmlformats.org/officeDocument/2006/relationships" xmlns:m="http://schemas.openxmlformats.org/officeDocument/2006/math" xmlns:v="urn:schemas-microsoft-com:vml" xmlns:wp14="http://schemas.microsoft.com/office/word/2010/wordprocessingDrawing" xmlns:wp="http://schemas.openxmlformats.org/drawingml/2006/wordprocessingDrawing" xmlns:w10="urn:schemas-microsoft-com:office:word" xmlns:w="http://schemas.openxmlformats.org/wordprocessingml/2006/main" xmlns:w14="http://schemas.microsoft.com/office/word/2010/wordml" xmlns:w15="http://schemas.microsoft.com/office/word/2012/wordml" xmlns:w16cex="http://schemas.microsoft.com/office/word/2018/wordml/cex" xmlns:w16cid="http://schemas.microsoft.com/office/word/2016/wordml/cid" xmlns:w16="http://schemas.microsoft.com/office/word/2018/wordml" xmlns:w16du="http://schemas.microsoft.com/office/word/2023/wordml/word16du" xmlns:w16sdtdh="http://schemas.microsoft.com/office/word/2020/wordml/sdtdatahash" xmlns:w16se="http://schemas.microsoft.com/office/word/2015/wordml/symex" xmlns:wpg="http://schemas.microsoft.com/office/word/2010/wordprocessingGroup" xmlns:wpi="http://schemas.microsoft.com/office/word/2010/wordprocessingInk" xmlns:wne="http://schemas.microsoft.com/office/word/2006/wordml" xmlns:wps="http://schemas.microsoft.com/office/word/2010/wordprocessingShape" mc:Ignorable="w14 w15 w16se w16cid w16 w16cex w16sdtdh wp14">
+<w:footnotes xmlns:wpc="http://schemas.microsoft.com/office/word/2010/wordprocessingCanvas" xmlns:cx="http://schemas.microsoft.com/office/drawing/2014/chartex" xmlns:cx1="http://schemas.microsoft.com/office/drawing/2015/9/8/chartex" xmlns:cx2="http://schemas.microsoft.com/office/drawing/2015/10/21/chartex" xmlns:cx3="http://schemas.microsoft.com/office/drawing/2016/5/9/chartex" xmlns:cx4="http://schemas.microsoft.com/office/drawing/2016/5/10/chartex" xmlns:cx5="http://schemas.microsoft.com/office/drawing/2016/5/11/chartex" xmlns:cx6="http://schemas.microsoft.com/office/drawing/2016/5/12/chartex" xmlns:cx7="http://schemas.microsoft.com/office/drawing/2016/5/13/chartex" xmlns:cx8="http://schemas.microsoft.com/office/drawing/2016/5/14/chartex" xmlns:mc="http://schemas.openxmlformats.org/markup-compatibility/2006" xmlns:aink="http://schemas.microsoft.com/office/drawing/2016/ink" xmlns:am3d="http://schemas.microsoft.com/office/drawing/2017/model3d" xmlns:o="urn:schemas-microsoft-com:office:office" xmlns:oel="http://schemas.microsoft.com/office/2019/extlst" xmlns:r="http://schemas.openxmlformats.org/officeDocument/2006/relationships" xmlns:m="http://schemas.openxmlformats.org/officeDocument/2006/math" xmlns:v="urn:schemas-microsoft-com:vml" xmlns:wp14="http://schemas.microsoft.com/office/word/2010/wordprocessingDrawing" xmlns:wp="http://schemas.openxmlformats.org/drawingml/2006/wordprocessingDrawing" xmlns:w10="urn:schemas-microsoft-com:office:word" xmlns:w="http://schemas.openxmlformats.org/wordprocessingml/2006/main" xmlns:w14="http://schemas.microsoft.com/office/word/2010/wordml" xmlns:w15="http://schemas.microsoft.com/office/word/2012/wordml" xmlns:w16cex="http://schemas.microsoft.com/office/word/2018/wordml/cex" xmlns:w16cid="http://schemas.microsoft.com/office/word/2016/wordml/cid" xmlns:w16="http://schemas.microsoft.com/office/word/2018/wordml" xmlns:w16sdtdh="http://schemas.microsoft.com/office/word/2020/wordml/sdtdatahash" xmlns:w16se="http://schemas.microsoft.com/office/word/2015/wordml/symex" xmlns:wpg="http://schemas.microsoft.com/office/word/2010/wordprocessingGroup" xmlns:wpi="http://schemas.microsoft.com/office/word/2010/wordprocessingInk" xmlns:wne="http://schemas.microsoft.com/office/word/2006/wordml" xmlns:wps="http://schemas.microsoft.com/office/word/2010/wordprocessingShape" mc:Ignorable="w14 w15 w16se w16cid w16 w16cex w16sdtdh wp14">
   <w:footnote w:type="separator" w:id="-1">
     <w:p>
       <w:r>
@@ -5256,7 +4329,7 @@
 </file>
 
 <file path=word/header1.xml><?xml version="1.0" encoding="utf-8"?>
-<w:hdr xmlns:wpc="http://schemas.microsoft.com/office/word/2010/wordprocessingCanvas" xmlns:cx="http://schemas.microsoft.com/office/drawing/2014/chartex" xmlns:cx1="http://schemas.microsoft.com/office/drawing/2015/9/8/chartex" xmlns:cx2="http://schemas.microsoft.com/office/drawing/2015/10/21/chartex" xmlns:cx3="http://schemas.microsoft.com/office/drawing/2016/5/9/chartex" xmlns:cx4="http://schemas.microsoft.com/office/drawing/2016/5/10/chartex" xmlns:cx5="http://schemas.microsoft.com/office/drawing/2016/5/11/chartex" xmlns:cx6="http://schemas.microsoft.com/office/drawing/2016/5/12/chartex" xmlns:cx7="http://schemas.microsoft.com/office/drawing/2016/5/13/chartex" xmlns:cx8="http://schemas.microsoft.com/office/drawing/2016/5/14/chartex" xmlns:mc="http://schemas.openxmlformats.org/markup-compatibility/2006" xmlns:aink="http://schemas.microsoft.com/office/drawing/2016/ink" xmlns:am3d="http://schemas.microsoft.com/office/drawing/2017/model3d" xmlns:o="urn:schemas-microsoft-com:office:office" xmlns:oel="http://schemas.microsoft.com/office/2019/extlst" xmlns:r="http://schemas.openxmlformats.org/officeDocument/2006/relationships" xmlns:m="http://schemas.openxmlformats.org/officeDocument/2006/math" xmlns:v="urn:schemas-microsoft-com:vml" xmlns:wp14="http://schemas.microsoft.com/office/word/2010/wordprocessingDrawing" xmlns:wp="http://schemas.openxmlformats.org/drawingml/2006/wordprocessingDrawing" xmlns:w10="urn:schemas-microsoft-com:office:word" xmlns:w="http://schemas.openxmlformats.org/wordprocessingml/2006/main" xmlns:w14="http://schemas.microsoft.com/office/word/2010/wordml" xmlns:w15="http://schemas.microsoft.com/office/word/2012/wordml" xmlns:w16cex="http://schemas.microsoft.com/office/word/2018/wordml/cex" xmlns:w16cid="http://schemas.microsoft.com/office/word/2016/wordml/cid" xmlns:w16="http://schemas.microsoft.com/office/word/2018/wordml" xmlns:w16du="http://schemas.microsoft.com/office/word/2023/wordml/word16du" xmlns:w16sdtdh="http://schemas.microsoft.com/office/word/2020/wordml/sdtdatahash" xmlns:w16se="http://schemas.microsoft.com/office/word/2015/wordml/symex" xmlns:wpg="http://schemas.microsoft.com/office/word/2010/wordprocessingGroup" xmlns:wpi="http://schemas.microsoft.com/office/word/2010/wordprocessingInk" xmlns:wne="http://schemas.microsoft.com/office/word/2006/wordml" xmlns:wps="http://schemas.microsoft.com/office/word/2010/wordprocessingShape" mc:Ignorable="w14 w15 w16se w16cid w16 w16cex w16sdtdh wp14">
+<w:hdr xmlns:wpc="http://schemas.microsoft.com/office/word/2010/wordprocessingCanvas" xmlns:cx="http://schemas.microsoft.com/office/drawing/2014/chartex" xmlns:cx1="http://schemas.microsoft.com/office/drawing/2015/9/8/chartex" xmlns:cx2="http://schemas.microsoft.com/office/drawing/2015/10/21/chartex" xmlns:cx3="http://schemas.microsoft.com/office/drawing/2016/5/9/chartex" xmlns:cx4="http://schemas.microsoft.com/office/drawing/2016/5/10/chartex" xmlns:cx5="http://schemas.microsoft.com/office/drawing/2016/5/11/chartex" xmlns:cx6="http://schemas.microsoft.com/office/drawing/2016/5/12/chartex" xmlns:cx7="http://schemas.microsoft.com/office/drawing/2016/5/13/chartex" xmlns:cx8="http://schemas.microsoft.com/office/drawing/2016/5/14/chartex" xmlns:mc="http://schemas.openxmlformats.org/markup-compatibility/2006" xmlns:aink="http://schemas.microsoft.com/office/drawing/2016/ink" xmlns:am3d="http://schemas.microsoft.com/office/drawing/2017/model3d" xmlns:o="urn:schemas-microsoft-com:office:office" xmlns:oel="http://schemas.microsoft.com/office/2019/extlst" xmlns:r="http://schemas.openxmlformats.org/officeDocument/2006/relationships" xmlns:m="http://schemas.openxmlformats.org/officeDocument/2006/math" xmlns:v="urn:schemas-microsoft-com:vml" xmlns:wp14="http://schemas.microsoft.com/office/word/2010/wordprocessingDrawing" xmlns:wp="http://schemas.openxmlformats.org/drawingml/2006/wordprocessingDrawing" xmlns:w10="urn:schemas-microsoft-com:office:word" xmlns:w="http://schemas.openxmlformats.org/wordprocessingml/2006/main" xmlns:w14="http://schemas.microsoft.com/office/word/2010/wordml" xmlns:w15="http://schemas.microsoft.com/office/word/2012/wordml" xmlns:w16cex="http://schemas.microsoft.com/office/word/2018/wordml/cex" xmlns:w16cid="http://schemas.microsoft.com/office/word/2016/wordml/cid" xmlns:w16="http://schemas.microsoft.com/office/word/2018/wordml" xmlns:w16sdtdh="http://schemas.microsoft.com/office/word/2020/wordml/sdtdatahash" xmlns:w16se="http://schemas.microsoft.com/office/word/2015/wordml/symex" xmlns:wpg="http://schemas.microsoft.com/office/word/2010/wordprocessingGroup" xmlns:wpi="http://schemas.microsoft.com/office/word/2010/wordprocessingInk" xmlns:wne="http://schemas.microsoft.com/office/word/2006/wordml" xmlns:wps="http://schemas.microsoft.com/office/word/2010/wordprocessingShape" mc:Ignorable="w14 w15 w16se w16cid w16 w16cex w16sdtdh wp14">
   <w:p>
     <w:pPr>
       <w:jc w:val="right"/>
@@ -5284,7 +4357,7 @@
 </file>
 
 <file path=word/header2.xml><?xml version="1.0" encoding="utf-8"?>
-<w:hdr xmlns:wpc="http://schemas.microsoft.com/office/word/2010/wordprocessingCanvas" xmlns:cx="http://schemas.microsoft.com/office/drawing/2014/chartex" xmlns:cx1="http://schemas.microsoft.com/office/drawing/2015/9/8/chartex" xmlns:cx2="http://schemas.microsoft.com/office/drawing/2015/10/21/chartex" xmlns:cx3="http://schemas.microsoft.com/office/drawing/2016/5/9/chartex" xmlns:cx4="http://schemas.microsoft.com/office/drawing/2016/5/10/chartex" xmlns:cx5="http://schemas.microsoft.com/office/drawing/2016/5/11/chartex" xmlns:cx6="http://schemas.microsoft.com/office/drawing/2016/5/12/chartex" xmlns:cx7="http://schemas.microsoft.com/office/drawing/2016/5/13/chartex" xmlns:cx8="http://schemas.microsoft.com/office/drawing/2016/5/14/chartex" xmlns:mc="http://schemas.openxmlformats.org/markup-compatibility/2006" xmlns:aink="http://schemas.microsoft.com/office/drawing/2016/ink" xmlns:am3d="http://schemas.microsoft.com/office/drawing/2017/model3d" xmlns:o="urn:schemas-microsoft-com:office:office" xmlns:oel="http://schemas.microsoft.com/office/2019/extlst" xmlns:r="http://schemas.openxmlformats.org/officeDocument/2006/relationships" xmlns:m="http://schemas.openxmlformats.org/officeDocument/2006/math" xmlns:v="urn:schemas-microsoft-com:vml" xmlns:wp14="http://schemas.microsoft.com/office/word/2010/wordprocessingDrawing" xmlns:wp="http://schemas.openxmlformats.org/drawingml/2006/wordprocessingDrawing" xmlns:w10="urn:schemas-microsoft-com:office:word" xmlns:w="http://schemas.openxmlformats.org/wordprocessingml/2006/main" xmlns:w14="http://schemas.microsoft.com/office/word/2010/wordml" xmlns:w15="http://schemas.microsoft.com/office/word/2012/wordml" xmlns:w16cex="http://schemas.microsoft.com/office/word/2018/wordml/cex" xmlns:w16cid="http://schemas.microsoft.com/office/word/2016/wordml/cid" xmlns:w16="http://schemas.microsoft.com/office/word/2018/wordml" xmlns:w16du="http://schemas.microsoft.com/office/word/2023/wordml/word16du" xmlns:w16sdtdh="http://schemas.microsoft.com/office/word/2020/wordml/sdtdatahash" xmlns:w16se="http://schemas.microsoft.com/office/word/2015/wordml/symex" xmlns:wpg="http://schemas.microsoft.com/office/word/2010/wordprocessingGroup" xmlns:wpi="http://schemas.microsoft.com/office/word/2010/wordprocessingInk" xmlns:wne="http://schemas.microsoft.com/office/word/2006/wordml" xmlns:wps="http://schemas.microsoft.com/office/word/2010/wordprocessingShape" mc:Ignorable="w14 w15 w16se w16cid w16 w16cex w16sdtdh wp14">
+<w:hdr xmlns:wpc="http://schemas.microsoft.com/office/word/2010/wordprocessingCanvas" xmlns:cx="http://schemas.microsoft.com/office/drawing/2014/chartex" xmlns:cx1="http://schemas.microsoft.com/office/drawing/2015/9/8/chartex" xmlns:cx2="http://schemas.microsoft.com/office/drawing/2015/10/21/chartex" xmlns:cx3="http://schemas.microsoft.com/office/drawing/2016/5/9/chartex" xmlns:cx4="http://schemas.microsoft.com/office/drawing/2016/5/10/chartex" xmlns:cx5="http://schemas.microsoft.com/office/drawing/2016/5/11/chartex" xmlns:cx6="http://schemas.microsoft.com/office/drawing/2016/5/12/chartex" xmlns:cx7="http://schemas.microsoft.com/office/drawing/2016/5/13/chartex" xmlns:cx8="http://schemas.microsoft.com/office/drawing/2016/5/14/chartex" xmlns:mc="http://schemas.openxmlformats.org/markup-compatibility/2006" xmlns:aink="http://schemas.microsoft.com/office/drawing/2016/ink" xmlns:am3d="http://schemas.microsoft.com/office/drawing/2017/model3d" xmlns:o="urn:schemas-microsoft-com:office:office" xmlns:oel="http://schemas.microsoft.com/office/2019/extlst" xmlns:r="http://schemas.openxmlformats.org/officeDocument/2006/relationships" xmlns:m="http://schemas.openxmlformats.org/officeDocument/2006/math" xmlns:v="urn:schemas-microsoft-com:vml" xmlns:wp14="http://schemas.microsoft.com/office/word/2010/wordprocessingDrawing" xmlns:wp="http://schemas.openxmlformats.org/drawingml/2006/wordprocessingDrawing" xmlns:w10="urn:schemas-microsoft-com:office:word" xmlns:w="http://schemas.openxmlformats.org/wordprocessingml/2006/main" xmlns:w14="http://schemas.microsoft.com/office/word/2010/wordml" xmlns:w15="http://schemas.microsoft.com/office/word/2012/wordml" xmlns:w16cex="http://schemas.microsoft.com/office/word/2018/wordml/cex" xmlns:w16cid="http://schemas.microsoft.com/office/word/2016/wordml/cid" xmlns:w16="http://schemas.microsoft.com/office/word/2018/wordml" xmlns:w16sdtdh="http://schemas.microsoft.com/office/word/2020/wordml/sdtdatahash" xmlns:w16se="http://schemas.microsoft.com/office/word/2015/wordml/symex" xmlns:wpg="http://schemas.microsoft.com/office/word/2010/wordprocessingGroup" xmlns:wpi="http://schemas.microsoft.com/office/word/2010/wordprocessingInk" xmlns:wne="http://schemas.microsoft.com/office/word/2006/wordml" xmlns:wps="http://schemas.microsoft.com/office/word/2010/wordprocessingShape" mc:Ignorable="w14 w15 w16se w16cid w16 w16cex w16sdtdh wp14">
   <w:p>
     <w:pPr>
       <w:jc w:val="right"/>
@@ -5312,7 +4385,7 @@
 </file>
 
 <file path=word/numbering.xml><?xml version="1.0" encoding="utf-8"?>
-<w:numbering xmlns:wpc="http://schemas.microsoft.com/office/word/2010/wordprocessingCanvas" xmlns:cx="http://schemas.microsoft.com/office/drawing/2014/chartex" xmlns:cx1="http://schemas.microsoft.com/office/drawing/2015/9/8/chartex" xmlns:cx2="http://schemas.microsoft.com/office/drawing/2015/10/21/chartex" xmlns:cx3="http://schemas.microsoft.com/office/drawing/2016/5/9/chartex" xmlns:cx4="http://schemas.microsoft.com/office/drawing/2016/5/10/chartex" xmlns:cx5="http://schemas.microsoft.com/office/drawing/2016/5/11/chartex" xmlns:cx6="http://schemas.microsoft.com/office/drawing/2016/5/12/chartex" xmlns:cx7="http://schemas.microsoft.com/office/drawing/2016/5/13/chartex" xmlns:cx8="http://schemas.microsoft.com/office/drawing/2016/5/14/chartex" xmlns:mc="http://schemas.openxmlformats.org/markup-compatibility/2006" xmlns:aink="http://schemas.microsoft.com/office/drawing/2016/ink" xmlns:am3d="http://schemas.microsoft.com/office/drawing/2017/model3d" xmlns:o="urn:schemas-microsoft-com:office:office" xmlns:oel="http://schemas.microsoft.com/office/2019/extlst" xmlns:r="http://schemas.openxmlformats.org/officeDocument/2006/relationships" xmlns:m="http://schemas.openxmlformats.org/officeDocument/2006/math" xmlns:v="urn:schemas-microsoft-com:vml" xmlns:wp14="http://schemas.microsoft.com/office/word/2010/wordprocessingDrawing" xmlns:wp="http://schemas.openxmlformats.org/drawingml/2006/wordprocessingDrawing" xmlns:w10="urn:schemas-microsoft-com:office:word" xmlns:w="http://schemas.openxmlformats.org/wordprocessingml/2006/main" xmlns:w14="http://schemas.microsoft.com/office/word/2010/wordml" xmlns:w15="http://schemas.microsoft.com/office/word/2012/wordml" xmlns:w16cex="http://schemas.microsoft.com/office/word/2018/wordml/cex" xmlns:w16cid="http://schemas.microsoft.com/office/word/2016/wordml/cid" xmlns:w16="http://schemas.microsoft.com/office/word/2018/wordml" xmlns:w16du="http://schemas.microsoft.com/office/word/2023/wordml/word16du" xmlns:w16sdtdh="http://schemas.microsoft.com/office/word/2020/wordml/sdtdatahash" xmlns:w16se="http://schemas.microsoft.com/office/word/2015/wordml/symex" xmlns:wpg="http://schemas.microsoft.com/office/word/2010/wordprocessingGroup" xmlns:wpi="http://schemas.microsoft.com/office/word/2010/wordprocessingInk" xmlns:wne="http://schemas.microsoft.com/office/word/2006/wordml" xmlns:wps="http://schemas.microsoft.com/office/word/2010/wordprocessingShape" mc:Ignorable="w14 w15 w16se w16cid w16 w16cex w16sdtdh wp14">
+<w:numbering xmlns:wpc="http://schemas.microsoft.com/office/word/2010/wordprocessingCanvas" xmlns:cx="http://schemas.microsoft.com/office/drawing/2014/chartex" xmlns:cx1="http://schemas.microsoft.com/office/drawing/2015/9/8/chartex" xmlns:cx2="http://schemas.microsoft.com/office/drawing/2015/10/21/chartex" xmlns:cx3="http://schemas.microsoft.com/office/drawing/2016/5/9/chartex" xmlns:cx4="http://schemas.microsoft.com/office/drawing/2016/5/10/chartex" xmlns:cx5="http://schemas.microsoft.com/office/drawing/2016/5/11/chartex" xmlns:cx6="http://schemas.microsoft.com/office/drawing/2016/5/12/chartex" xmlns:cx7="http://schemas.microsoft.com/office/drawing/2016/5/13/chartex" xmlns:cx8="http://schemas.microsoft.com/office/drawing/2016/5/14/chartex" xmlns:mc="http://schemas.openxmlformats.org/markup-compatibility/2006" xmlns:aink="http://schemas.microsoft.com/office/drawing/2016/ink" xmlns:am3d="http://schemas.microsoft.com/office/drawing/2017/model3d" xmlns:o="urn:schemas-microsoft-com:office:office" xmlns:oel="http://schemas.microsoft.com/office/2019/extlst" xmlns:r="http://schemas.openxmlformats.org/officeDocument/2006/relationships" xmlns:m="http://schemas.openxmlformats.org/officeDocument/2006/math" xmlns:v="urn:schemas-microsoft-com:vml" xmlns:wp14="http://schemas.microsoft.com/office/word/2010/wordprocessingDrawing" xmlns:wp="http://schemas.openxmlformats.org/drawingml/2006/wordprocessingDrawing" xmlns:w10="urn:schemas-microsoft-com:office:word" xmlns:w="http://schemas.openxmlformats.org/wordprocessingml/2006/main" xmlns:w14="http://schemas.microsoft.com/office/word/2010/wordml" xmlns:w15="http://schemas.microsoft.com/office/word/2012/wordml" xmlns:w16cex="http://schemas.microsoft.com/office/word/2018/wordml/cex" xmlns:w16cid="http://schemas.microsoft.com/office/word/2016/wordml/cid" xmlns:w16="http://schemas.microsoft.com/office/word/2018/wordml" xmlns:w16sdtdh="http://schemas.microsoft.com/office/word/2020/wordml/sdtdatahash" xmlns:w16se="http://schemas.microsoft.com/office/word/2015/wordml/symex" xmlns:wpg="http://schemas.microsoft.com/office/word/2010/wordprocessingGroup" xmlns:wpi="http://schemas.microsoft.com/office/word/2010/wordprocessingInk" xmlns:wne="http://schemas.microsoft.com/office/word/2006/wordml" xmlns:wps="http://schemas.microsoft.com/office/word/2010/wordprocessingShape" mc:Ignorable="w14 w15 w16se w16cid w16 w16cex w16sdtdh wp14">
   <w:abstractNum w:abstractNumId="0" w15:restartNumberingAfterBreak="0">
     <w:nsid w:val="17A83DE8"/>
     <w:multiLevelType w:val="multilevel"/>

</xml_diff>

<commit_message>
updating resume with current employment info
</commit_message>
<xml_diff>
--- a/Sarah_Vujcich_Resume.docx
+++ b/Sarah_Vujcich_Resume.docx
@@ -399,47 +399,7 @@
           <w:szCs w:val="18"/>
           <w:shd w:val="clear" w:color="auto" w:fill="FFFFFF"/>
         </w:rPr>
-        <w:t xml:space="preserve"> the supply chain and demand planning. Utilizes background in technical programming languages and databases in combination with  data analysis techniques to draw conclusions about data with a high level of accuracy. Has </w:t>
-      </w:r>
-      <w:r>
-        <w:rPr>
-          <w:rFonts w:ascii="Noto Sans" w:hAnsi="Noto Sans" w:cs="Noto Sans"/>
-          <w:color w:val="000000"/>
-          <w:sz w:val="18"/>
-          <w:szCs w:val="18"/>
-          <w:shd w:val="clear" w:color="auto" w:fill="FFFFFF"/>
-        </w:rPr>
-        <w:t xml:space="preserve">three </w:t>
-      </w:r>
-      <w:r>
-        <w:rPr>
-          <w:rFonts w:ascii="Noto Sans" w:hAnsi="Noto Sans" w:cs="Noto Sans"/>
-          <w:color w:val="000000"/>
-          <w:sz w:val="18"/>
-          <w:szCs w:val="18"/>
-          <w:shd w:val="clear" w:color="auto" w:fill="FFFFFF"/>
-        </w:rPr>
-        <w:t xml:space="preserve">years of professional experience with data entry and advanced manipulations of excel spreadsheets including the vlookup formula and pivot tables. Tech savy with the ability to quickly adapt to new technology. Has over </w:t>
-      </w:r>
-      <w:r>
-        <w:rPr>
-          <w:rFonts w:ascii="Noto Sans" w:hAnsi="Noto Sans" w:cs="Noto Sans"/>
-          <w:color w:val="000000"/>
-          <w:sz w:val="18"/>
-          <w:szCs w:val="18"/>
-          <w:shd w:val="clear" w:color="auto" w:fill="FFFFFF"/>
-        </w:rPr>
-        <w:t>four</w:t>
-      </w:r>
-      <w:r>
-        <w:rPr>
-          <w:rFonts w:ascii="Noto Sans" w:hAnsi="Noto Sans" w:cs="Noto Sans"/>
-          <w:color w:val="000000"/>
-          <w:sz w:val="18"/>
-          <w:szCs w:val="18"/>
-          <w:shd w:val="clear" w:color="auto" w:fill="FFFFFF"/>
-        </w:rPr>
-        <w:t xml:space="preserve"> years of customer service experience, interacting with internal and external parties using both written and verbal communication. Passionate about undertaking challenges to consistently produce exceptional projects. Strengths in self-starting, complex problem assessment, solution-based thinking, and effective communication contribute to my composition as a valuable team member.</w:t>
+        <w:t xml:space="preserve"> the supply chain and demand planning. Utilizes background in technical programming languages and databases in combination with  data analysis techniques to draw conclusions about data with a high level of accuracy. Has three years of professional experience with data entry and advanced manipulations of excel spreadsheets including the vlookup formula and pivot tables. Tech savy with the ability to quickly adapt to new technology. Has over four years of customer service experience, interacting with internal and external parties using both written and verbal communication. Passionate about undertaking challenges to consistently produce exceptional projects. Strengths in self-starting, complex problem assessment, solution-based thinking, and effective communication contribute to my composition as a valuable team member.</w:t>
       </w:r>
     </w:p>
     <w:p>
@@ -1523,6 +1483,240 @@
         <w:rPr>
           <w:rFonts w:ascii="Inter" w:eastAsia="Inter" w:hAnsi="Inter" w:cs="Inter"/>
         </w:rPr>
+        <w:t>Order Fulfillment</w:t>
+      </w:r>
+      <w:r>
+        <w:rPr>
+          <w:rFonts w:ascii="Inter" w:eastAsia="Inter" w:hAnsi="Inter" w:cs="Inter"/>
+        </w:rPr>
+        <w:tab/>
+      </w:r>
+      <w:r>
+        <w:rPr>
+          <w:rFonts w:ascii="Inter" w:eastAsia="Inter" w:hAnsi="Inter" w:cs="Inter"/>
+        </w:rPr>
+        <w:tab/>
+      </w:r>
+      <w:r>
+        <w:rPr>
+          <w:rFonts w:ascii="Inter" w:eastAsia="Inter" w:hAnsi="Inter" w:cs="Inter"/>
+        </w:rPr>
+        <w:tab/>
+      </w:r>
+      <w:r>
+        <w:rPr>
+          <w:rFonts w:ascii="Inter" w:eastAsia="Inter" w:hAnsi="Inter" w:cs="Inter"/>
+        </w:rPr>
+        <w:tab/>
+      </w:r>
+      <w:r>
+        <w:rPr>
+          <w:rFonts w:ascii="Inter" w:eastAsia="Inter" w:hAnsi="Inter" w:cs="Inter"/>
+        </w:rPr>
+        <w:tab/>
+      </w:r>
+      <w:r>
+        <w:rPr>
+          <w:rFonts w:ascii="Inter" w:eastAsia="Inter" w:hAnsi="Inter" w:cs="Inter"/>
+        </w:rPr>
+        <w:tab/>
+      </w:r>
+      <w:r>
+        <w:rPr>
+          <w:rFonts w:ascii="Inter" w:eastAsia="Inter" w:hAnsi="Inter" w:cs="Inter"/>
+        </w:rPr>
+        <w:tab/>
+        <w:t xml:space="preserve">          </w:t>
+      </w:r>
+      <w:r>
+        <w:rPr>
+          <w:rFonts w:ascii="Inter" w:eastAsia="Inter" w:hAnsi="Inter" w:cs="Inter"/>
+        </w:rPr>
+        <w:t>Nov 2023 - Present</w:t>
+      </w:r>
+    </w:p>
+    <w:p>
+      <w:pPr>
+        <w:jc w:val="both"/>
+        <w:rPr>
+          <w:rFonts w:ascii="Inter" w:eastAsia="Inter" w:hAnsi="Inter" w:cs="Inter"/>
+          <w:b/>
+          <w:sz w:val="22"/>
+          <w:szCs w:val="22"/>
+        </w:rPr>
+      </w:pPr>
+      <w:r>
+        <w:rPr>
+          <w:rFonts w:ascii="Inter" w:eastAsia="Inter" w:hAnsi="Inter" w:cs="Inter"/>
+          <w:b/>
+          <w:sz w:val="22"/>
+          <w:szCs w:val="22"/>
+        </w:rPr>
+        <w:t>Mountain Roes Herbs</w:t>
+      </w:r>
+      <w:r>
+        <w:rPr>
+          <w:rFonts w:ascii="Inter" w:eastAsia="Inter" w:hAnsi="Inter" w:cs="Inter"/>
+          <w:b/>
+          <w:sz w:val="22"/>
+          <w:szCs w:val="22"/>
+        </w:rPr>
+        <w:tab/>
+      </w:r>
+      <w:r>
+        <w:rPr>
+          <w:rFonts w:ascii="Inter" w:eastAsia="Inter" w:hAnsi="Inter" w:cs="Inter"/>
+          <w:b/>
+          <w:sz w:val="22"/>
+          <w:szCs w:val="22"/>
+        </w:rPr>
+        <w:tab/>
+      </w:r>
+      <w:r>
+        <w:rPr>
+          <w:rFonts w:ascii="Inter" w:eastAsia="Inter" w:hAnsi="Inter" w:cs="Inter"/>
+          <w:b/>
+          <w:sz w:val="22"/>
+          <w:szCs w:val="22"/>
+        </w:rPr>
+        <w:tab/>
+      </w:r>
+      <w:r>
+        <w:rPr>
+          <w:rFonts w:ascii="Inter" w:eastAsia="Inter" w:hAnsi="Inter" w:cs="Inter"/>
+          <w:b/>
+          <w:sz w:val="22"/>
+          <w:szCs w:val="22"/>
+        </w:rPr>
+        <w:tab/>
+      </w:r>
+      <w:r>
+        <w:rPr>
+          <w:rFonts w:ascii="Inter" w:eastAsia="Inter" w:hAnsi="Inter" w:cs="Inter"/>
+          <w:b/>
+          <w:sz w:val="22"/>
+          <w:szCs w:val="22"/>
+        </w:rPr>
+        <w:tab/>
+      </w:r>
+      <w:r>
+        <w:rPr>
+          <w:rFonts w:ascii="Inter" w:eastAsia="Inter" w:hAnsi="Inter" w:cs="Inter"/>
+          <w:b/>
+          <w:sz w:val="22"/>
+          <w:szCs w:val="22"/>
+        </w:rPr>
+        <w:tab/>
+      </w:r>
+      <w:r>
+        <w:rPr>
+          <w:rFonts w:ascii="Inter" w:eastAsia="Inter" w:hAnsi="Inter" w:cs="Inter"/>
+          <w:b/>
+          <w:sz w:val="22"/>
+          <w:szCs w:val="22"/>
+        </w:rPr>
+        <w:tab/>
+      </w:r>
+      <w:r>
+        <w:rPr>
+          <w:rFonts w:ascii="Inter" w:eastAsia="Inter" w:hAnsi="Inter" w:cs="Inter"/>
+          <w:b/>
+          <w:sz w:val="22"/>
+          <w:szCs w:val="22"/>
+        </w:rPr>
+        <w:tab/>
+      </w:r>
+      <w:r>
+        <w:rPr>
+          <w:rFonts w:ascii="Inter" w:eastAsia="Inter" w:hAnsi="Inter" w:cs="Inter"/>
+          <w:b/>
+          <w:sz w:val="22"/>
+          <w:szCs w:val="22"/>
+        </w:rPr>
+        <w:t xml:space="preserve">              </w:t>
+      </w:r>
+      <w:r>
+        <w:rPr>
+          <w:rFonts w:ascii="Inter" w:eastAsia="Inter" w:hAnsi="Inter" w:cs="Inter"/>
+          <w:b/>
+          <w:sz w:val="22"/>
+          <w:szCs w:val="22"/>
+        </w:rPr>
+        <w:t>Eugene, OR</w:t>
+      </w:r>
+    </w:p>
+    <w:p>
+      <w:pPr>
+        <w:shd w:val="clear" w:color="auto" w:fill="FFFFFF"/>
+        <w:rPr>
+          <w:rFonts w:ascii="Segoe UI" w:eastAsia="Times New Roman" w:hAnsi="Segoe UI" w:cs="Segoe UI"/>
+          <w:sz w:val="21"/>
+          <w:szCs w:val="21"/>
+        </w:rPr>
+      </w:pPr>
+      <w:r>
+        <w:rPr>
+          <w:rFonts w:ascii="Inter" w:hAnsi="Inter" w:cs="Segoe UI"/>
+          <w:sz w:val="21"/>
+          <w:szCs w:val="21"/>
+          <w:shd w:val="clear" w:color="auto" w:fill="FFFFFF"/>
+        </w:rPr>
+        <w:t>Works with a team to</w:t>
+      </w:r>
+      <w:r>
+        <w:rPr>
+          <w:rFonts w:ascii="Inter" w:hAnsi="Inter" w:cs="Segoe UI"/>
+          <w:sz w:val="21"/>
+          <w:szCs w:val="21"/>
+          <w:shd w:val="clear" w:color="auto" w:fill="FFFFFF"/>
+        </w:rPr>
+        <w:t xml:space="preserve"> effectively</w:t>
+      </w:r>
+      <w:r>
+        <w:rPr>
+          <w:rFonts w:ascii="Segoe UI" w:eastAsia="Times New Roman" w:hAnsi="Segoe UI" w:cs="Segoe UI"/>
+          <w:sz w:val="21"/>
+          <w:szCs w:val="21"/>
+        </w:rPr>
+        <w:t xml:space="preserve"> pick orders,</w:t>
+      </w:r>
+      <w:r>
+        <w:rPr>
+          <w:rFonts w:ascii="Segoe UI" w:eastAsia="Times New Roman" w:hAnsi="Segoe UI" w:cs="Segoe UI"/>
+          <w:sz w:val="21"/>
+          <w:szCs w:val="21"/>
+        </w:rPr>
+        <w:t xml:space="preserve"> </w:t>
+      </w:r>
+      <w:r>
+        <w:rPr>
+          <w:rFonts w:ascii="Segoe UI" w:eastAsia="Times New Roman" w:hAnsi="Segoe UI" w:cs="Segoe UI"/>
+          <w:sz w:val="21"/>
+          <w:szCs w:val="21"/>
+        </w:rPr>
+        <w:t>make SAP transactions to move inventory, and package items for shipping</w:t>
+      </w:r>
+      <w:r>
+        <w:rPr>
+          <w:rFonts w:ascii="Segoe UI" w:eastAsia="Times New Roman" w:hAnsi="Segoe UI" w:cs="Segoe UI"/>
+          <w:sz w:val="21"/>
+          <w:szCs w:val="21"/>
+        </w:rPr>
+        <w:t xml:space="preserve"> in a fast-paced warehouse environment. </w:t>
+      </w:r>
+    </w:p>
+    <w:p>
+      <w:pPr>
+        <w:pStyle w:val="Heading4"/>
+        <w:jc w:val="both"/>
+        <w:rPr>
+          <w:rFonts w:ascii="Inter" w:eastAsia="Inter" w:hAnsi="Inter" w:cs="Inter"/>
+        </w:rPr>
+      </w:pPr>
+      <w:r>
+        <w:rPr>
+          <w:rFonts w:ascii="Inter" w:eastAsia="Inter" w:hAnsi="Inter" w:cs="Inter"/>
+        </w:rPr>
         <w:t>Order to Cash Analyst</w:t>
       </w:r>
       <w:r>
@@ -3090,7 +3284,6 @@
           <w:szCs w:val="21"/>
           <w:shd w:val="clear" w:color="auto" w:fill="FFFFFF"/>
         </w:rPr>
-        <w:lastRenderedPageBreak/>
         <w:t>Visited</w:t>
       </w:r>
       <w:r>

</xml_diff>